<commit_message>
08 04 2022 09:56
</commit_message>
<xml_diff>
--- a/classXII/practicals/UjjwalKakar_PracFile.docx
+++ b/classXII/practicals/UjjwalKakar_PracFile.docx
@@ -79,6 +79,440 @@
           <w:szCs w:val="28"/>
         </w:rPr>
       </w:pPr>
+      <w:r>
+        <w:rPr>
+          <w:rFonts w:ascii="Georgia" w:hAnsi="Georgia"/>
+          <w:sz w:val="28"/>
+          <w:szCs w:val="28"/>
+        </w:rPr>
+        <w:t>def avg(n1,n2,n3,n4):</w:t>
+      </w:r>
+    </w:p>
+    <w:p>
+      <w:pPr>
+        <w:spacing w:after="0" w:line="240" w:lineRule="auto"/>
+        <w:rPr>
+          <w:rFonts w:ascii="Georgia" w:hAnsi="Georgia"/>
+          <w:sz w:val="28"/>
+          <w:szCs w:val="28"/>
+        </w:rPr>
+      </w:pPr>
+      <w:r>
+        <w:rPr>
+          <w:rFonts w:ascii="Georgia" w:hAnsi="Georgia"/>
+          <w:sz w:val="28"/>
+          <w:szCs w:val="28"/>
+        </w:rPr>
+        <w:t xml:space="preserve">    av=(n1+n2+n3+n4)/4</w:t>
+      </w:r>
+    </w:p>
+    <w:p>
+      <w:pPr>
+        <w:spacing w:after="0" w:line="240" w:lineRule="auto"/>
+        <w:rPr>
+          <w:rFonts w:ascii="Georgia" w:hAnsi="Georgia"/>
+          <w:sz w:val="28"/>
+          <w:szCs w:val="28"/>
+        </w:rPr>
+      </w:pPr>
+      <w:r>
+        <w:rPr>
+          <w:rFonts w:ascii="Georgia" w:hAnsi="Georgia"/>
+          <w:sz w:val="28"/>
+          <w:szCs w:val="28"/>
+        </w:rPr>
+        <w:t xml:space="preserve">    print(av)</w:t>
+      </w:r>
+    </w:p>
+    <w:p>
+      <w:pPr>
+        <w:spacing w:after="0" w:line="240" w:lineRule="auto"/>
+        <w:rPr>
+          <w:rFonts w:ascii="Georgia" w:hAnsi="Georgia"/>
+          <w:sz w:val="28"/>
+          <w:szCs w:val="28"/>
+        </w:rPr>
+      </w:pPr>
+    </w:p>
+    <w:p>
+      <w:pPr>
+        <w:spacing w:after="0" w:line="240" w:lineRule="auto"/>
+        <w:rPr>
+          <w:rFonts w:ascii="Georgia" w:hAnsi="Georgia"/>
+          <w:sz w:val="28"/>
+          <w:szCs w:val="28"/>
+        </w:rPr>
+      </w:pPr>
+      <w:r>
+        <w:rPr>
+          <w:rFonts w:ascii="Georgia" w:hAnsi="Georgia"/>
+          <w:sz w:val="28"/>
+          <w:szCs w:val="28"/>
+        </w:rPr>
+        <w:t>a=int(input("Enter a number: "))</w:t>
+      </w:r>
+    </w:p>
+    <w:p>
+      <w:pPr>
+        <w:spacing w:after="0" w:line="240" w:lineRule="auto"/>
+        <w:rPr>
+          <w:rFonts w:ascii="Georgia" w:hAnsi="Georgia"/>
+          <w:sz w:val="28"/>
+          <w:szCs w:val="28"/>
+        </w:rPr>
+      </w:pPr>
+      <w:r>
+        <w:rPr>
+          <w:rFonts w:ascii="Georgia" w:hAnsi="Georgia"/>
+          <w:sz w:val="28"/>
+          <w:szCs w:val="28"/>
+        </w:rPr>
+        <w:t>b=int(input("Enter a number: "))</w:t>
+      </w:r>
+    </w:p>
+    <w:p>
+      <w:pPr>
+        <w:spacing w:after="0" w:line="240" w:lineRule="auto"/>
+        <w:rPr>
+          <w:rFonts w:ascii="Georgia" w:hAnsi="Georgia"/>
+          <w:sz w:val="28"/>
+          <w:szCs w:val="28"/>
+        </w:rPr>
+      </w:pPr>
+      <w:r>
+        <w:rPr>
+          <w:rFonts w:ascii="Georgia" w:hAnsi="Georgia"/>
+          <w:sz w:val="28"/>
+          <w:szCs w:val="28"/>
+        </w:rPr>
+        <w:t>c=int(input("Enter a number: "))</w:t>
+      </w:r>
+    </w:p>
+    <w:p>
+      <w:pPr>
+        <w:spacing w:after="0" w:line="240" w:lineRule="auto"/>
+        <w:rPr>
+          <w:rFonts w:ascii="Georgia" w:hAnsi="Georgia"/>
+          <w:sz w:val="28"/>
+          <w:szCs w:val="28"/>
+        </w:rPr>
+      </w:pPr>
+      <w:r>
+        <w:rPr>
+          <w:rFonts w:ascii="Georgia" w:hAnsi="Georgia"/>
+          <w:sz w:val="28"/>
+          <w:szCs w:val="28"/>
+        </w:rPr>
+        <w:t>d=int(input("Enter a number: "))</w:t>
+      </w:r>
+    </w:p>
+    <w:p>
+      <w:pPr>
+        <w:spacing w:after="0" w:line="240" w:lineRule="auto"/>
+        <w:rPr>
+          <w:rFonts w:ascii="Georgia" w:hAnsi="Georgia"/>
+          <w:sz w:val="28"/>
+          <w:szCs w:val="28"/>
+        </w:rPr>
+      </w:pPr>
+      <w:r>
+        <w:rPr>
+          <w:rFonts w:ascii="Georgia" w:hAnsi="Georgia"/>
+          <w:sz w:val="28"/>
+          <w:szCs w:val="28"/>
+        </w:rPr>
+        <w:t>avg(a,b,c,d)</w:t>
+      </w:r>
+    </w:p>
+    <w:p>
+      <w:pPr>
+        <w:spacing w:after="0" w:line="240" w:lineRule="auto"/>
+        <w:rPr>
+          <w:rFonts w:ascii="Georgia" w:hAnsi="Georgia"/>
+          <w:sz w:val="28"/>
+          <w:szCs w:val="28"/>
+        </w:rPr>
+      </w:pPr>
+    </w:p>
+    <w:p>
+      <w:pPr>
+        <w:spacing w:after="0" w:line="240" w:lineRule="auto"/>
+        <w:rPr>
+          <w:rFonts w:ascii="Georgia" w:hAnsi="Georgia"/>
+          <w:sz w:val="28"/>
+          <w:szCs w:val="28"/>
+        </w:rPr>
+      </w:pPr>
+      <w:r>
+        <w:rPr>
+          <w:rFonts w:ascii="Georgia" w:hAnsi="Georgia"/>
+          <w:sz w:val="28"/>
+          <w:szCs w:val="28"/>
+        </w:rPr>
+        <w:t>def avg2(n1,n2,n3,n4):</w:t>
+      </w:r>
+    </w:p>
+    <w:p>
+      <w:pPr>
+        <w:spacing w:after="0" w:line="240" w:lineRule="auto"/>
+        <w:rPr>
+          <w:rFonts w:ascii="Georgia" w:hAnsi="Georgia"/>
+          <w:sz w:val="28"/>
+          <w:szCs w:val="28"/>
+        </w:rPr>
+      </w:pPr>
+      <w:r>
+        <w:rPr>
+          <w:rFonts w:ascii="Georgia" w:hAnsi="Georgia"/>
+          <w:sz w:val="28"/>
+          <w:szCs w:val="28"/>
+        </w:rPr>
+        <w:t xml:space="preserve">    s=0</w:t>
+      </w:r>
+    </w:p>
+    <w:p>
+      <w:pPr>
+        <w:spacing w:after="0" w:line="240" w:lineRule="auto"/>
+        <w:rPr>
+          <w:rFonts w:ascii="Georgia" w:hAnsi="Georgia"/>
+          <w:sz w:val="28"/>
+          <w:szCs w:val="28"/>
+        </w:rPr>
+      </w:pPr>
+      <w:r>
+        <w:rPr>
+          <w:rFonts w:ascii="Georgia" w:hAnsi="Georgia"/>
+          <w:sz w:val="28"/>
+          <w:szCs w:val="28"/>
+        </w:rPr>
+        <w:t xml:space="preserve">    l=4</w:t>
+      </w:r>
+    </w:p>
+    <w:p>
+      <w:pPr>
+        <w:spacing w:after="0" w:line="240" w:lineRule="auto"/>
+        <w:rPr>
+          <w:rFonts w:ascii="Georgia" w:hAnsi="Georgia"/>
+          <w:sz w:val="28"/>
+          <w:szCs w:val="28"/>
+        </w:rPr>
+      </w:pPr>
+      <w:r>
+        <w:rPr>
+          <w:rFonts w:ascii="Georgia" w:hAnsi="Georgia"/>
+          <w:sz w:val="28"/>
+          <w:szCs w:val="28"/>
+        </w:rPr>
+        <w:t xml:space="preserve">    for k in n1,n2,n3,n4:</w:t>
+      </w:r>
+    </w:p>
+    <w:p>
+      <w:pPr>
+        <w:spacing w:after="0" w:line="240" w:lineRule="auto"/>
+        <w:rPr>
+          <w:rFonts w:ascii="Georgia" w:hAnsi="Georgia"/>
+          <w:sz w:val="28"/>
+          <w:szCs w:val="28"/>
+        </w:rPr>
+      </w:pPr>
+      <w:r>
+        <w:rPr>
+          <w:rFonts w:ascii="Georgia" w:hAnsi="Georgia"/>
+          <w:sz w:val="28"/>
+          <w:szCs w:val="28"/>
+        </w:rPr>
+        <w:t xml:space="preserve">        if k=="":</w:t>
+      </w:r>
+    </w:p>
+    <w:p>
+      <w:pPr>
+        <w:spacing w:after="0" w:line="240" w:lineRule="auto"/>
+        <w:rPr>
+          <w:rFonts w:ascii="Georgia" w:hAnsi="Georgia"/>
+          <w:sz w:val="28"/>
+          <w:szCs w:val="28"/>
+        </w:rPr>
+      </w:pPr>
+      <w:r>
+        <w:rPr>
+          <w:rFonts w:ascii="Georgia" w:hAnsi="Georgia"/>
+          <w:sz w:val="28"/>
+          <w:szCs w:val="28"/>
+        </w:rPr>
+        <w:t xml:space="preserve">            k=0</w:t>
+      </w:r>
+    </w:p>
+    <w:p>
+      <w:pPr>
+        <w:spacing w:after="0" w:line="240" w:lineRule="auto"/>
+        <w:rPr>
+          <w:rFonts w:ascii="Georgia" w:hAnsi="Georgia"/>
+          <w:sz w:val="28"/>
+          <w:szCs w:val="28"/>
+        </w:rPr>
+      </w:pPr>
+      <w:r>
+        <w:rPr>
+          <w:rFonts w:ascii="Georgia" w:hAnsi="Georgia"/>
+          <w:sz w:val="28"/>
+          <w:szCs w:val="28"/>
+        </w:rPr>
+        <w:t xml:space="preserve">            l-=1</w:t>
+      </w:r>
+    </w:p>
+    <w:p>
+      <w:pPr>
+        <w:spacing w:after="0" w:line="240" w:lineRule="auto"/>
+        <w:rPr>
+          <w:rFonts w:ascii="Georgia" w:hAnsi="Georgia"/>
+          <w:sz w:val="28"/>
+          <w:szCs w:val="28"/>
+        </w:rPr>
+      </w:pPr>
+      <w:r>
+        <w:rPr>
+          <w:rFonts w:ascii="Georgia" w:hAnsi="Georgia"/>
+          <w:sz w:val="28"/>
+          <w:szCs w:val="28"/>
+        </w:rPr>
+        <w:t xml:space="preserve">        s+=float(k)</w:t>
+      </w:r>
+    </w:p>
+    <w:p>
+      <w:pPr>
+        <w:spacing w:after="0" w:line="240" w:lineRule="auto"/>
+        <w:rPr>
+          <w:rFonts w:ascii="Georgia" w:hAnsi="Georgia"/>
+          <w:sz w:val="28"/>
+          <w:szCs w:val="28"/>
+        </w:rPr>
+      </w:pPr>
+      <w:r>
+        <w:rPr>
+          <w:rFonts w:ascii="Georgia" w:hAnsi="Georgia"/>
+          <w:sz w:val="28"/>
+          <w:szCs w:val="28"/>
+        </w:rPr>
+        <w:t xml:space="preserve">    av=(s)/l</w:t>
+      </w:r>
+    </w:p>
+    <w:p>
+      <w:pPr>
+        <w:spacing w:after="0" w:line="240" w:lineRule="auto"/>
+        <w:rPr>
+          <w:rFonts w:ascii="Georgia" w:hAnsi="Georgia"/>
+          <w:sz w:val="28"/>
+          <w:szCs w:val="28"/>
+        </w:rPr>
+      </w:pPr>
+      <w:r>
+        <w:rPr>
+          <w:rFonts w:ascii="Georgia" w:hAnsi="Georgia"/>
+          <w:sz w:val="28"/>
+          <w:szCs w:val="28"/>
+        </w:rPr>
+        <w:t xml:space="preserve">    print(av)</w:t>
+      </w:r>
+    </w:p>
+    <w:p>
+      <w:pPr>
+        <w:spacing w:after="0" w:line="240" w:lineRule="auto"/>
+        <w:rPr>
+          <w:rFonts w:ascii="Georgia" w:hAnsi="Georgia"/>
+          <w:sz w:val="28"/>
+          <w:szCs w:val="28"/>
+        </w:rPr>
+      </w:pPr>
+    </w:p>
+    <w:p>
+      <w:pPr>
+        <w:spacing w:after="0" w:line="240" w:lineRule="auto"/>
+        <w:rPr>
+          <w:rFonts w:ascii="Georgia" w:hAnsi="Georgia"/>
+          <w:sz w:val="28"/>
+          <w:szCs w:val="28"/>
+        </w:rPr>
+      </w:pPr>
+      <w:r>
+        <w:rPr>
+          <w:rFonts w:ascii="Georgia" w:hAnsi="Georgia"/>
+          <w:sz w:val="28"/>
+          <w:szCs w:val="28"/>
+        </w:rPr>
+        <w:t>a=input("Enter a number: ")</w:t>
+      </w:r>
+    </w:p>
+    <w:p>
+      <w:pPr>
+        <w:spacing w:after="0" w:line="240" w:lineRule="auto"/>
+        <w:rPr>
+          <w:rFonts w:ascii="Georgia" w:hAnsi="Georgia"/>
+          <w:sz w:val="28"/>
+          <w:szCs w:val="28"/>
+        </w:rPr>
+      </w:pPr>
+      <w:r>
+        <w:rPr>
+          <w:rFonts w:ascii="Georgia" w:hAnsi="Georgia"/>
+          <w:sz w:val="28"/>
+          <w:szCs w:val="28"/>
+        </w:rPr>
+        <w:t>b=input("Enter a number: ")</w:t>
+      </w:r>
+    </w:p>
+    <w:p>
+      <w:pPr>
+        <w:spacing w:after="0" w:line="240" w:lineRule="auto"/>
+        <w:rPr>
+          <w:rFonts w:ascii="Georgia" w:hAnsi="Georgia"/>
+          <w:sz w:val="28"/>
+          <w:szCs w:val="28"/>
+        </w:rPr>
+      </w:pPr>
+      <w:r>
+        <w:rPr>
+          <w:rFonts w:ascii="Georgia" w:hAnsi="Georgia"/>
+          <w:sz w:val="28"/>
+          <w:szCs w:val="28"/>
+        </w:rPr>
+        <w:t>c=input("Enter a number: ")</w:t>
+      </w:r>
+    </w:p>
+    <w:p>
+      <w:pPr>
+        <w:spacing w:after="0" w:line="240" w:lineRule="auto"/>
+        <w:rPr>
+          <w:rFonts w:ascii="Georgia" w:hAnsi="Georgia"/>
+          <w:sz w:val="28"/>
+          <w:szCs w:val="28"/>
+        </w:rPr>
+      </w:pPr>
+      <w:r>
+        <w:rPr>
+          <w:rFonts w:ascii="Georgia" w:hAnsi="Georgia"/>
+          <w:sz w:val="28"/>
+          <w:szCs w:val="28"/>
+        </w:rPr>
+        <w:t>d=input("Enter a number: ")</w:t>
+      </w:r>
+    </w:p>
+    <w:p>
+      <w:pPr>
+        <w:spacing w:after="0" w:line="240" w:lineRule="auto"/>
+        <w:rPr>
+          <w:rFonts w:ascii="Georgia" w:hAnsi="Georgia"/>
+          <w:sz w:val="28"/>
+          <w:szCs w:val="28"/>
+        </w:rPr>
+      </w:pPr>
+      <w:r>
+        <w:rPr>
+          <w:rFonts w:ascii="Georgia" w:hAnsi="Georgia"/>
+          <w:sz w:val="28"/>
+          <w:szCs w:val="28"/>
+        </w:rPr>
+        <w:t>avg2(a,b,c,d)</w:t>
+      </w:r>
     </w:p>
     <w:p>
       <w:pPr>
@@ -102,10 +536,66 @@
         <w:t>Output-</w:t>
       </w:r>
     </w:p>
+    <w:p>
+      <w:r>
+        <w:drawing>
+          <wp:anchor distT="0" distB="0" distL="114300" distR="114300" simplePos="0" relativeHeight="251658240" behindDoc="0" locked="0" layoutInCell="1" allowOverlap="1" wp14:anchorId="5394F9CC" wp14:editId="217C25BD">
+            <wp:simplePos x="0" y="0"/>
+            <wp:positionH relativeFrom="margin">
+              <wp:align>left</wp:align>
+            </wp:positionH>
+            <wp:positionV relativeFrom="paragraph">
+              <wp:posOffset>128565</wp:posOffset>
+            </wp:positionV>
+            <wp:extent cx="3253563" cy="2732311"/>
+            <wp:effectExtent l="0" t="0" r="4445" b="0"/>
+            <wp:wrapNone/>
+            <wp:docPr id="1" name="Picture 1"/>
+            <wp:cNvGraphicFramePr>
+              <a:graphicFrameLocks xmlns:a="http://schemas.openxmlformats.org/drawingml/2006/main" noChangeAspect="1"/>
+            </wp:cNvGraphicFramePr>
+            <a:graphic xmlns:a="http://schemas.openxmlformats.org/drawingml/2006/main">
+              <a:graphicData uri="http://schemas.openxmlformats.org/drawingml/2006/picture">
+                <pic:pic xmlns:pic="http://schemas.openxmlformats.org/drawingml/2006/picture">
+                  <pic:nvPicPr>
+                    <pic:cNvPr id="1" name=""/>
+                    <pic:cNvPicPr/>
+                  </pic:nvPicPr>
+                  <pic:blipFill>
+                    <a:blip r:embed="rId4">
+                      <a:extLst>
+                        <a:ext uri="{28A0092B-C50C-407E-A947-70E740481C1C}">
+                          <a14:useLocalDpi xmlns:a14="http://schemas.microsoft.com/office/drawing/2010/main" val="0"/>
+                        </a:ext>
+                      </a:extLst>
+                    </a:blip>
+                    <a:stretch>
+                      <a:fillRect/>
+                    </a:stretch>
+                  </pic:blipFill>
+                  <pic:spPr>
+                    <a:xfrm>
+                      <a:off x="0" y="0"/>
+                      <a:ext cx="3253563" cy="2732311"/>
+                    </a:xfrm>
+                    <a:prstGeom prst="rect">
+                      <a:avLst/>
+                    </a:prstGeom>
+                  </pic:spPr>
+                </pic:pic>
+              </a:graphicData>
+            </a:graphic>
+            <wp14:sizeRelH relativeFrom="margin">
+              <wp14:pctWidth>0</wp14:pctWidth>
+            </wp14:sizeRelH>
+          </wp:anchor>
+        </w:drawing>
+      </w:r>
+    </w:p>
     <w:p/>
     <w:sectPr>
       <w:pgSz w:w="11906" w:h="16838"/>
-      <w:pgMar w:top="1440" w:right="1440" w:bottom="1440" w:left="1440" w:header="708" w:footer="708" w:gutter="0"/>
+      <w:pgMar w:top="720" w:right="720" w:bottom="720" w:left="720" w:header="708" w:footer="708" w:gutter="0"/>
       <w:cols w:space="708"/>
       <w:docGrid w:linePitch="360"/>
     </w:sectPr>

</xml_diff>

<commit_message>
25 04 2022 18:48
</commit_message>
<xml_diff>
--- a/classXII/practicals/UjjwalKakar_PracFile.docx
+++ b/classXII/practicals/UjjwalKakar_PracFile.docx
@@ -6,6 +6,217 @@
       <w:pPr>
         <w:jc w:val="center"/>
         <w:rPr>
+          <w:sz w:val="96"/>
+          <w:szCs w:val="96"/>
+        </w:rPr>
+      </w:pPr>
+      <w:bookmarkStart w:id="0" w:name="_Hlk101732805"/>
+      <w:bookmarkEnd w:id="0"/>
+      <w:r>
+        <w:rPr>
+          <w:noProof/>
+          <w:sz w:val="96"/>
+          <w:szCs w:val="96"/>
+        </w:rPr>
+        <w:drawing>
+          <wp:inline distT="0" distB="0" distL="0" distR="0" wp14:anchorId="666DC19F" wp14:editId="1BA9E6B4">
+            <wp:extent cx="5730240" cy="5280660"/>
+            <wp:effectExtent l="0" t="0" r="3810" b="0"/>
+            <wp:docPr id="2" name="Picture 2"/>
+            <wp:cNvGraphicFramePr>
+              <a:graphicFrameLocks xmlns:a="http://schemas.openxmlformats.org/drawingml/2006/main" noChangeAspect="1"/>
+            </wp:cNvGraphicFramePr>
+            <a:graphic xmlns:a="http://schemas.openxmlformats.org/drawingml/2006/main">
+              <a:graphicData uri="http://schemas.openxmlformats.org/drawingml/2006/picture">
+                <pic:pic xmlns:pic="http://schemas.openxmlformats.org/drawingml/2006/picture">
+                  <pic:nvPicPr>
+                    <pic:cNvPr id="0" name="Picture 1"/>
+                    <pic:cNvPicPr>
+                      <a:picLocks noChangeAspect="1" noChangeArrowheads="1"/>
+                    </pic:cNvPicPr>
+                  </pic:nvPicPr>
+                  <pic:blipFill>
+                    <a:blip r:embed="rId5">
+                      <a:extLst>
+                        <a:ext uri="{28A0092B-C50C-407E-A947-70E740481C1C}">
+                          <a14:useLocalDpi xmlns:a14="http://schemas.microsoft.com/office/drawing/2010/main" val="0"/>
+                        </a:ext>
+                      </a:extLst>
+                    </a:blip>
+                    <a:srcRect/>
+                    <a:stretch>
+                      <a:fillRect/>
+                    </a:stretch>
+                  </pic:blipFill>
+                  <pic:spPr bwMode="auto">
+                    <a:xfrm>
+                      <a:off x="0" y="0"/>
+                      <a:ext cx="5730240" cy="5280660"/>
+                    </a:xfrm>
+                    <a:prstGeom prst="rect">
+                      <a:avLst/>
+                    </a:prstGeom>
+                    <a:noFill/>
+                    <a:ln>
+                      <a:noFill/>
+                    </a:ln>
+                  </pic:spPr>
+                </pic:pic>
+              </a:graphicData>
+            </a:graphic>
+          </wp:inline>
+        </w:drawing>
+      </w:r>
+    </w:p>
+    <w:p>
+      <w:pPr>
+        <w:jc w:val="center"/>
+        <w:rPr>
+          <w:rFonts w:ascii="Bahnschrift SemiBold" w:hAnsi="Bahnschrift SemiBold"/>
+          <w:sz w:val="96"/>
+          <w:szCs w:val="96"/>
+        </w:rPr>
+      </w:pPr>
+      <w:r>
+        <w:rPr>
+          <w:rFonts w:ascii="Bahnschrift SemiBold" w:hAnsi="Bahnschrift SemiBold"/>
+          <w:sz w:val="96"/>
+          <w:szCs w:val="96"/>
+        </w:rPr>
+        <w:t>Computer Science XI</w:t>
+      </w:r>
+    </w:p>
+    <w:p>
+      <w:pPr>
+        <w:jc w:val="center"/>
+        <w:rPr>
+          <w:rFonts w:ascii="Bahnschrift SemiBold" w:hAnsi="Bahnschrift SemiBold"/>
+          <w:sz w:val="96"/>
+          <w:szCs w:val="96"/>
+        </w:rPr>
+      </w:pPr>
+      <w:r>
+        <w:rPr>
+          <w:rFonts w:ascii="Bahnschrift SemiBold" w:hAnsi="Bahnschrift SemiBold"/>
+          <w:sz w:val="96"/>
+          <w:szCs w:val="96"/>
+        </w:rPr>
+        <w:t>Practical File</w:t>
+      </w:r>
+      <w:r>
+        <w:rPr>
+          <w:rFonts w:ascii="Bahnschrift SemiBold" w:hAnsi="Bahnschrift SemiBold"/>
+          <w:sz w:val="96"/>
+          <w:szCs w:val="96"/>
+        </w:rPr>
+        <w:t xml:space="preserve"> 2021-22</w:t>
+      </w:r>
+    </w:p>
+    <w:p>
+      <w:pPr>
+        <w:rPr>
+          <w:rFonts w:ascii="Bahnschrift SemiBold" w:hAnsi="Bahnschrift SemiBold"/>
+          <w:sz w:val="48"/>
+          <w:szCs w:val="48"/>
+        </w:rPr>
+      </w:pPr>
+    </w:p>
+    <w:p>
+      <w:pPr>
+        <w:rPr>
+          <w:rFonts w:ascii="Britannic Bold" w:hAnsi="Britannic Bold"/>
+          <w:sz w:val="48"/>
+          <w:szCs w:val="48"/>
+        </w:rPr>
+      </w:pPr>
+      <w:r>
+        <w:rPr>
+          <w:rFonts w:ascii="Britannic Bold" w:hAnsi="Britannic Bold"/>
+          <w:sz w:val="48"/>
+          <w:szCs w:val="48"/>
+        </w:rPr>
+        <w:t>Made by</w:t>
+      </w:r>
+      <w:r>
+        <w:rPr>
+          <w:rFonts w:ascii="Britannic Bold" w:hAnsi="Britannic Bold"/>
+          <w:sz w:val="48"/>
+          <w:szCs w:val="48"/>
+        </w:rPr>
+        <w:t>-</w:t>
+      </w:r>
+    </w:p>
+    <w:p>
+      <w:pPr>
+        <w:rPr>
+          <w:rFonts w:ascii="Britannic Bold" w:hAnsi="Britannic Bold"/>
+          <w:sz w:val="48"/>
+          <w:szCs w:val="48"/>
+        </w:rPr>
+      </w:pPr>
+      <w:r>
+        <w:rPr>
+          <w:rFonts w:ascii="Britannic Bold" w:hAnsi="Britannic Bold"/>
+          <w:sz w:val="48"/>
+          <w:szCs w:val="48"/>
+        </w:rPr>
+        <w:t>Ujjwal Kakar</w:t>
+      </w:r>
+    </w:p>
+    <w:p>
+      <w:pPr>
+        <w:rPr>
+          <w:rFonts w:ascii="Britannic Bold" w:hAnsi="Britannic Bold"/>
+          <w:sz w:val="48"/>
+          <w:szCs w:val="48"/>
+        </w:rPr>
+      </w:pPr>
+      <w:r>
+        <w:rPr>
+          <w:rFonts w:ascii="Britannic Bold" w:hAnsi="Britannic Bold"/>
+          <w:sz w:val="48"/>
+          <w:szCs w:val="48"/>
+        </w:rPr>
+        <w:t>XI – F</w:t>
+      </w:r>
+    </w:p>
+    <w:p>
+      <w:pPr>
+        <w:rPr>
+          <w:rFonts w:ascii="Britannic Bold" w:hAnsi="Britannic Bold"/>
+          <w:sz w:val="48"/>
+          <w:szCs w:val="48"/>
+        </w:rPr>
+      </w:pPr>
+      <w:r>
+        <w:rPr>
+          <w:rFonts w:ascii="Britannic Bold" w:hAnsi="Britannic Bold"/>
+          <w:sz w:val="48"/>
+          <w:szCs w:val="48"/>
+        </w:rPr>
+        <w:t xml:space="preserve">Roll no. </w:t>
+      </w:r>
+      <w:r>
+        <w:rPr>
+          <w:rFonts w:ascii="Britannic Bold" w:hAnsi="Britannic Bold"/>
+          <w:sz w:val="48"/>
+          <w:szCs w:val="48"/>
+        </w:rPr>
+        <w:t>3</w:t>
+      </w:r>
+      <w:r>
+        <w:rPr>
+          <w:rFonts w:ascii="Britannic Bold" w:hAnsi="Britannic Bold"/>
+          <w:sz w:val="48"/>
+          <w:szCs w:val="48"/>
+        </w:rPr>
+        <w:t>9</w:t>
+      </w:r>
+    </w:p>
+    <w:p>
+      <w:pPr>
+        <w:jc w:val="center"/>
+        <w:rPr>
           <w:rFonts w:ascii="Bahnschrift SemiBold" w:hAnsi="Bahnschrift SemiBold"/>
           <w:sz w:val="72"/>
           <w:szCs w:val="72"/>
@@ -17,6 +228,7 @@
           <w:sz w:val="72"/>
           <w:szCs w:val="72"/>
         </w:rPr>
+        <w:lastRenderedPageBreak/>
         <w:t>Program</w:t>
       </w:r>
     </w:p>
@@ -37,6 +249,14 @@
         </w:rPr>
         <w:t xml:space="preserve"> </w:t>
       </w:r>
+      <w:r>
+        <w:rPr>
+          <w:rFonts w:ascii="Georgia" w:hAnsi="Georgia"/>
+          <w:sz w:val="36"/>
+          <w:szCs w:val="36"/>
+        </w:rPr>
+        <w:t>Mean Average (Multiple Forms</w:t>
+      </w:r>
     </w:p>
     <w:p>
       <w:pPr>
@@ -538,6 +758,9 @@
     </w:p>
     <w:p>
       <w:r>
+        <w:rPr>
+          <w:noProof/>
+        </w:rPr>
         <w:drawing>
           <wp:anchor distT="0" distB="0" distL="114300" distR="114300" simplePos="0" relativeHeight="251658240" behindDoc="0" locked="0" layoutInCell="1" allowOverlap="1" wp14:anchorId="5394F9CC" wp14:editId="217C25BD">
             <wp:simplePos x="0" y="0"/>
@@ -562,7 +785,7 @@
                     <pic:cNvPicPr/>
                   </pic:nvPicPr>
                   <pic:blipFill>
-                    <a:blip r:embed="rId4">
+                    <a:blip r:embed="rId6">
                       <a:extLst>
                         <a:ext uri="{28A0092B-C50C-407E-A947-70E740481C1C}">
                           <a14:useLocalDpi xmlns:a14="http://schemas.microsoft.com/office/drawing/2010/main" val="0"/>
@@ -592,6 +815,1733 @@
         </w:drawing>
       </w:r>
     </w:p>
+    <w:p/>
+    <w:p/>
+    <w:p/>
+    <w:p/>
+    <w:p>
+      <w:r>
+        <w:br w:type="page"/>
+      </w:r>
+    </w:p>
+    <w:p>
+      <w:pPr>
+        <w:jc w:val="center"/>
+        <w:rPr>
+          <w:rFonts w:ascii="Bahnschrift SemiBold" w:hAnsi="Bahnschrift SemiBold"/>
+          <w:sz w:val="72"/>
+          <w:szCs w:val="72"/>
+        </w:rPr>
+      </w:pPr>
+      <w:r>
+        <w:rPr>
+          <w:rFonts w:ascii="Bahnschrift SemiBold" w:hAnsi="Bahnschrift SemiBold"/>
+          <w:sz w:val="72"/>
+          <w:szCs w:val="72"/>
+        </w:rPr>
+        <w:lastRenderedPageBreak/>
+        <w:t>Program</w:t>
+      </w:r>
+    </w:p>
+    <w:p>
+      <w:pPr>
+        <w:spacing w:after="0" w:line="240" w:lineRule="auto"/>
+        <w:rPr>
+          <w:rFonts w:ascii="Georgia" w:hAnsi="Georgia"/>
+          <w:sz w:val="36"/>
+          <w:szCs w:val="36"/>
+        </w:rPr>
+      </w:pPr>
+      <w:r>
+        <w:rPr>
+          <w:rFonts w:ascii="Georgia" w:hAnsi="Georgia"/>
+          <w:sz w:val="36"/>
+          <w:szCs w:val="36"/>
+        </w:rPr>
+        <w:t xml:space="preserve"> </w:t>
+      </w:r>
+      <w:r>
+        <w:rPr>
+          <w:rFonts w:ascii="Georgia" w:hAnsi="Georgia"/>
+          <w:sz w:val="36"/>
+          <w:szCs w:val="36"/>
+        </w:rPr>
+        <w:t>Cubing (Multiple Forms)</w:t>
+      </w:r>
+    </w:p>
+    <w:p>
+      <w:pPr>
+        <w:spacing w:after="0" w:line="240" w:lineRule="auto"/>
+        <w:rPr>
+          <w:rFonts w:ascii="Georgia" w:hAnsi="Georgia"/>
+          <w:b/>
+          <w:bCs/>
+          <w:sz w:val="48"/>
+          <w:szCs w:val="48"/>
+        </w:rPr>
+      </w:pPr>
+      <w:r>
+        <w:rPr>
+          <w:rFonts w:ascii="Georgia" w:hAnsi="Georgia"/>
+          <w:b/>
+          <w:bCs/>
+          <w:sz w:val="48"/>
+          <w:szCs w:val="48"/>
+        </w:rPr>
+        <w:t>Source Code</w:t>
+      </w:r>
+      <w:r>
+        <w:rPr>
+          <w:rFonts w:ascii="Georgia" w:hAnsi="Georgia"/>
+          <w:b/>
+          <w:bCs/>
+          <w:sz w:val="48"/>
+          <w:szCs w:val="48"/>
+        </w:rPr>
+        <w:t>-</w:t>
+      </w:r>
+    </w:p>
+    <w:p>
+      <w:pPr>
+        <w:spacing w:after="0" w:line="240" w:lineRule="auto"/>
+        <w:rPr>
+          <w:rFonts w:ascii="Georgia" w:hAnsi="Georgia"/>
+          <w:sz w:val="28"/>
+          <w:szCs w:val="28"/>
+        </w:rPr>
+      </w:pPr>
+      <w:r>
+        <w:rPr>
+          <w:rFonts w:ascii="Georgia" w:hAnsi="Georgia"/>
+          <w:sz w:val="28"/>
+          <w:szCs w:val="28"/>
+        </w:rPr>
+        <w:t>#23/3/22</w:t>
+      </w:r>
+    </w:p>
+    <w:p>
+      <w:pPr>
+        <w:spacing w:after="0" w:line="240" w:lineRule="auto"/>
+        <w:rPr>
+          <w:rFonts w:ascii="Georgia" w:hAnsi="Georgia"/>
+          <w:sz w:val="28"/>
+          <w:szCs w:val="28"/>
+        </w:rPr>
+      </w:pPr>
+    </w:p>
+    <w:p>
+      <w:pPr>
+        <w:spacing w:after="0" w:line="240" w:lineRule="auto"/>
+        <w:rPr>
+          <w:rFonts w:ascii="Georgia" w:hAnsi="Georgia"/>
+          <w:sz w:val="28"/>
+          <w:szCs w:val="28"/>
+        </w:rPr>
+      </w:pPr>
+      <w:r>
+        <w:rPr>
+          <w:rFonts w:ascii="Georgia" w:hAnsi="Georgia"/>
+          <w:sz w:val="28"/>
+          <w:szCs w:val="28"/>
+        </w:rPr>
+        <w:t>#Method 1:</w:t>
+      </w:r>
+    </w:p>
+    <w:p>
+      <w:pPr>
+        <w:spacing w:after="0" w:line="240" w:lineRule="auto"/>
+        <w:rPr>
+          <w:rFonts w:ascii="Georgia" w:hAnsi="Georgia"/>
+          <w:sz w:val="28"/>
+          <w:szCs w:val="28"/>
+        </w:rPr>
+      </w:pPr>
+      <w:r>
+        <w:rPr>
+          <w:rFonts w:ascii="Georgia" w:hAnsi="Georgia"/>
+          <w:sz w:val="28"/>
+          <w:szCs w:val="28"/>
+        </w:rPr>
+        <w:t>def cube(n):</w:t>
+      </w:r>
+    </w:p>
+    <w:p>
+      <w:pPr>
+        <w:spacing w:after="0" w:line="240" w:lineRule="auto"/>
+        <w:rPr>
+          <w:rFonts w:ascii="Georgia" w:hAnsi="Georgia"/>
+          <w:sz w:val="28"/>
+          <w:szCs w:val="28"/>
+        </w:rPr>
+      </w:pPr>
+      <w:r>
+        <w:rPr>
+          <w:rFonts w:ascii="Georgia" w:hAnsi="Georgia"/>
+          <w:sz w:val="28"/>
+          <w:szCs w:val="28"/>
+        </w:rPr>
+        <w:t xml:space="preserve">    a=n*n*n</w:t>
+      </w:r>
+    </w:p>
+    <w:p>
+      <w:pPr>
+        <w:spacing w:after="0" w:line="240" w:lineRule="auto"/>
+        <w:rPr>
+          <w:rFonts w:ascii="Georgia" w:hAnsi="Georgia"/>
+          <w:sz w:val="28"/>
+          <w:szCs w:val="28"/>
+        </w:rPr>
+      </w:pPr>
+      <w:r>
+        <w:rPr>
+          <w:rFonts w:ascii="Georgia" w:hAnsi="Georgia"/>
+          <w:sz w:val="28"/>
+          <w:szCs w:val="28"/>
+        </w:rPr>
+        <w:t xml:space="preserve">    return a</w:t>
+      </w:r>
+    </w:p>
+    <w:p>
+      <w:pPr>
+        <w:spacing w:after="0" w:line="240" w:lineRule="auto"/>
+        <w:rPr>
+          <w:rFonts w:ascii="Georgia" w:hAnsi="Georgia"/>
+          <w:sz w:val="28"/>
+          <w:szCs w:val="28"/>
+        </w:rPr>
+      </w:pPr>
+      <w:r>
+        <w:rPr>
+          <w:rFonts w:ascii="Georgia" w:hAnsi="Georgia"/>
+          <w:sz w:val="28"/>
+          <w:szCs w:val="28"/>
+        </w:rPr>
+        <w:t>num=float(input("Enter a number: "))</w:t>
+      </w:r>
+    </w:p>
+    <w:p>
+      <w:pPr>
+        <w:spacing w:after="0" w:line="240" w:lineRule="auto"/>
+        <w:rPr>
+          <w:rFonts w:ascii="Georgia" w:hAnsi="Georgia"/>
+          <w:sz w:val="28"/>
+          <w:szCs w:val="28"/>
+        </w:rPr>
+      </w:pPr>
+      <w:r>
+        <w:rPr>
+          <w:rFonts w:ascii="Georgia" w:hAnsi="Georgia"/>
+          <w:sz w:val="28"/>
+          <w:szCs w:val="28"/>
+        </w:rPr>
+        <w:t>print(cube(num))</w:t>
+      </w:r>
+    </w:p>
+    <w:p>
+      <w:pPr>
+        <w:spacing w:after="0" w:line="240" w:lineRule="auto"/>
+        <w:rPr>
+          <w:rFonts w:ascii="Georgia" w:hAnsi="Georgia"/>
+          <w:sz w:val="28"/>
+          <w:szCs w:val="28"/>
+        </w:rPr>
+      </w:pPr>
+    </w:p>
+    <w:p>
+      <w:pPr>
+        <w:spacing w:after="0" w:line="240" w:lineRule="auto"/>
+        <w:rPr>
+          <w:rFonts w:ascii="Georgia" w:hAnsi="Georgia"/>
+          <w:sz w:val="28"/>
+          <w:szCs w:val="28"/>
+        </w:rPr>
+      </w:pPr>
+      <w:r>
+        <w:rPr>
+          <w:rFonts w:ascii="Georgia" w:hAnsi="Georgia"/>
+          <w:sz w:val="28"/>
+          <w:szCs w:val="28"/>
+        </w:rPr>
+        <w:t>#Method 2:</w:t>
+      </w:r>
+    </w:p>
+    <w:p>
+      <w:pPr>
+        <w:spacing w:after="0" w:line="240" w:lineRule="auto"/>
+        <w:rPr>
+          <w:rFonts w:ascii="Georgia" w:hAnsi="Georgia"/>
+          <w:sz w:val="28"/>
+          <w:szCs w:val="28"/>
+        </w:rPr>
+      </w:pPr>
+      <w:r>
+        <w:rPr>
+          <w:rFonts w:ascii="Georgia" w:hAnsi="Georgia"/>
+          <w:sz w:val="28"/>
+          <w:szCs w:val="28"/>
+        </w:rPr>
+        <w:t>def cube2(n): return n**3</w:t>
+      </w:r>
+    </w:p>
+    <w:p>
+      <w:pPr>
+        <w:spacing w:after="0" w:line="240" w:lineRule="auto"/>
+        <w:rPr>
+          <w:rFonts w:ascii="Georgia" w:hAnsi="Georgia"/>
+          <w:sz w:val="28"/>
+          <w:szCs w:val="28"/>
+        </w:rPr>
+      </w:pPr>
+      <w:r>
+        <w:rPr>
+          <w:rFonts w:ascii="Georgia" w:hAnsi="Georgia"/>
+          <w:sz w:val="28"/>
+          <w:szCs w:val="28"/>
+        </w:rPr>
+        <w:t>num2 = float(input("Enter a Number: "))</w:t>
+      </w:r>
+    </w:p>
+    <w:p>
+      <w:pPr>
+        <w:spacing w:after="0" w:line="240" w:lineRule="auto"/>
+        <w:rPr>
+          <w:rFonts w:ascii="Georgia" w:hAnsi="Georgia"/>
+          <w:sz w:val="28"/>
+          <w:szCs w:val="28"/>
+        </w:rPr>
+      </w:pPr>
+      <w:r>
+        <w:rPr>
+          <w:rFonts w:ascii="Georgia" w:hAnsi="Georgia"/>
+          <w:sz w:val="28"/>
+          <w:szCs w:val="28"/>
+        </w:rPr>
+        <w:t>print(cube2(num2))</w:t>
+      </w:r>
+    </w:p>
+    <w:p>
+      <w:pPr>
+        <w:spacing w:after="0" w:line="240" w:lineRule="auto"/>
+        <w:rPr>
+          <w:rFonts w:ascii="Georgia" w:hAnsi="Georgia"/>
+          <w:sz w:val="28"/>
+          <w:szCs w:val="28"/>
+        </w:rPr>
+      </w:pPr>
+    </w:p>
+    <w:p>
+      <w:pPr>
+        <w:spacing w:after="0" w:line="240" w:lineRule="auto"/>
+        <w:rPr>
+          <w:rFonts w:ascii="Georgia" w:hAnsi="Georgia"/>
+          <w:sz w:val="28"/>
+          <w:szCs w:val="28"/>
+        </w:rPr>
+      </w:pPr>
+      <w:r>
+        <w:rPr>
+          <w:rFonts w:ascii="Georgia" w:hAnsi="Georgia"/>
+          <w:sz w:val="28"/>
+          <w:szCs w:val="28"/>
+        </w:rPr>
+        <w:t>#Method 3:</w:t>
+      </w:r>
+    </w:p>
+    <w:p>
+      <w:pPr>
+        <w:spacing w:after="0" w:line="240" w:lineRule="auto"/>
+        <w:rPr>
+          <w:rFonts w:ascii="Georgia" w:hAnsi="Georgia"/>
+          <w:sz w:val="28"/>
+          <w:szCs w:val="28"/>
+        </w:rPr>
+      </w:pPr>
+      <w:r>
+        <w:rPr>
+          <w:rFonts w:ascii="Georgia" w:hAnsi="Georgia"/>
+          <w:sz w:val="28"/>
+          <w:szCs w:val="28"/>
+        </w:rPr>
+        <w:t>cube3 = lambda n : n**3</w:t>
+      </w:r>
+    </w:p>
+    <w:p>
+      <w:pPr>
+        <w:spacing w:after="0" w:line="240" w:lineRule="auto"/>
+        <w:rPr>
+          <w:rFonts w:ascii="Georgia" w:hAnsi="Georgia"/>
+          <w:sz w:val="28"/>
+          <w:szCs w:val="28"/>
+        </w:rPr>
+      </w:pPr>
+      <w:r>
+        <w:rPr>
+          <w:rFonts w:ascii="Georgia" w:hAnsi="Georgia"/>
+          <w:sz w:val="28"/>
+          <w:szCs w:val="28"/>
+        </w:rPr>
+        <w:t>num3 = float(input("Enter a Number: "))</w:t>
+      </w:r>
+    </w:p>
+    <w:p>
+      <w:pPr>
+        <w:spacing w:after="0" w:line="240" w:lineRule="auto"/>
+        <w:rPr>
+          <w:rFonts w:ascii="Georgia" w:hAnsi="Georgia"/>
+          <w:sz w:val="28"/>
+          <w:szCs w:val="28"/>
+        </w:rPr>
+      </w:pPr>
+      <w:r>
+        <w:rPr>
+          <w:rFonts w:ascii="Georgia" w:hAnsi="Georgia"/>
+          <w:sz w:val="28"/>
+          <w:szCs w:val="28"/>
+        </w:rPr>
+        <w:t>print(cube3(num3))</w:t>
+      </w:r>
+    </w:p>
+    <w:p>
+      <w:pPr>
+        <w:spacing w:after="0" w:line="240" w:lineRule="auto"/>
+        <w:rPr>
+          <w:rFonts w:ascii="Georgia" w:hAnsi="Georgia"/>
+          <w:b/>
+          <w:bCs/>
+          <w:sz w:val="48"/>
+          <w:szCs w:val="48"/>
+        </w:rPr>
+      </w:pPr>
+      <w:r>
+        <w:rPr>
+          <w:rFonts w:ascii="Georgia" w:hAnsi="Georgia"/>
+          <w:b/>
+          <w:bCs/>
+          <w:sz w:val="48"/>
+          <w:szCs w:val="48"/>
+        </w:rPr>
+        <w:t>Output-</w:t>
+      </w:r>
+    </w:p>
+    <w:p/>
+    <w:p>
+      <w:r>
+        <w:drawing>
+          <wp:inline distT="0" distB="0" distL="0" distR="0" wp14:anchorId="0A74747D" wp14:editId="0D0E784B">
+            <wp:extent cx="3686175" cy="2018665"/>
+            <wp:effectExtent l="0" t="0" r="9525" b="635"/>
+            <wp:docPr id="5" name="Picture 5"/>
+            <wp:cNvGraphicFramePr>
+              <a:graphicFrameLocks xmlns:a="http://schemas.openxmlformats.org/drawingml/2006/main" noChangeAspect="1"/>
+            </wp:cNvGraphicFramePr>
+            <a:graphic xmlns:a="http://schemas.openxmlformats.org/drawingml/2006/main">
+              <a:graphicData uri="http://schemas.openxmlformats.org/drawingml/2006/picture">
+                <pic:pic xmlns:pic="http://schemas.openxmlformats.org/drawingml/2006/picture">
+                  <pic:nvPicPr>
+                    <pic:cNvPr id="1" name=""/>
+                    <pic:cNvPicPr/>
+                  </pic:nvPicPr>
+                  <pic:blipFill rotWithShape="1">
+                    <a:blip r:embed="rId7"/>
+                    <a:srcRect r="6622"/>
+                    <a:stretch/>
+                  </pic:blipFill>
+                  <pic:spPr bwMode="auto">
+                    <a:xfrm>
+                      <a:off x="0" y="0"/>
+                      <a:ext cx="3711769" cy="2032681"/>
+                    </a:xfrm>
+                    <a:prstGeom prst="rect">
+                      <a:avLst/>
+                    </a:prstGeom>
+                    <a:ln>
+                      <a:noFill/>
+                    </a:ln>
+                    <a:extLst>
+                      <a:ext uri="{53640926-AAD7-44D8-BBD7-CCE9431645EC}">
+                        <a14:shadowObscured xmlns:a14="http://schemas.microsoft.com/office/drawing/2010/main"/>
+                      </a:ext>
+                    </a:extLst>
+                  </pic:spPr>
+                </pic:pic>
+              </a:graphicData>
+            </a:graphic>
+          </wp:inline>
+        </w:drawing>
+      </w:r>
+    </w:p>
+    <w:p>
+      <w:r>
+        <w:drawing>
+          <wp:anchor distT="0" distB="0" distL="114300" distR="114300" simplePos="0" relativeHeight="251659264" behindDoc="0" locked="0" layoutInCell="1" allowOverlap="1" wp14:anchorId="707EFAAB" wp14:editId="12BDDAC8">
+            <wp:simplePos x="0" y="0"/>
+            <wp:positionH relativeFrom="margin">
+              <wp:align>left</wp:align>
+            </wp:positionH>
+            <wp:positionV relativeFrom="page">
+              <wp:posOffset>8181975</wp:posOffset>
+            </wp:positionV>
+            <wp:extent cx="3686175" cy="1975790"/>
+            <wp:effectExtent l="0" t="0" r="0" b="5715"/>
+            <wp:wrapNone/>
+            <wp:docPr id="7" name="Picture 7"/>
+            <wp:cNvGraphicFramePr>
+              <a:graphicFrameLocks xmlns:a="http://schemas.openxmlformats.org/drawingml/2006/main" noChangeAspect="1"/>
+            </wp:cNvGraphicFramePr>
+            <a:graphic xmlns:a="http://schemas.openxmlformats.org/drawingml/2006/main">
+              <a:graphicData uri="http://schemas.openxmlformats.org/drawingml/2006/picture">
+                <pic:pic xmlns:pic="http://schemas.openxmlformats.org/drawingml/2006/picture">
+                  <pic:nvPicPr>
+                    <pic:cNvPr id="1" name=""/>
+                    <pic:cNvPicPr/>
+                  </pic:nvPicPr>
+                  <pic:blipFill>
+                    <a:blip r:embed="rId8">
+                      <a:extLst>
+                        <a:ext uri="{28A0092B-C50C-407E-A947-70E740481C1C}">
+                          <a14:useLocalDpi xmlns:a14="http://schemas.microsoft.com/office/drawing/2010/main" val="0"/>
+                        </a:ext>
+                      </a:extLst>
+                    </a:blip>
+                    <a:stretch>
+                      <a:fillRect/>
+                    </a:stretch>
+                  </pic:blipFill>
+                  <pic:spPr>
+                    <a:xfrm>
+                      <a:off x="0" y="0"/>
+                      <a:ext cx="3717975" cy="1992835"/>
+                    </a:xfrm>
+                    <a:prstGeom prst="rect">
+                      <a:avLst/>
+                    </a:prstGeom>
+                  </pic:spPr>
+                </pic:pic>
+              </a:graphicData>
+            </a:graphic>
+            <wp14:sizeRelH relativeFrom="margin">
+              <wp14:pctWidth>0</wp14:pctWidth>
+            </wp14:sizeRelH>
+            <wp14:sizeRelV relativeFrom="margin">
+              <wp14:pctHeight>0</wp14:pctHeight>
+            </wp14:sizeRelV>
+          </wp:anchor>
+        </w:drawing>
+      </w:r>
+    </w:p>
+    <w:p>
+      <w:pPr>
+        <w:jc w:val="center"/>
+      </w:pPr>
+      <w:r>
+        <w:br w:type="page"/>
+      </w:r>
+    </w:p>
+    <w:p>
+      <w:pPr>
+        <w:jc w:val="center"/>
+        <w:rPr>
+          <w:rFonts w:ascii="Bahnschrift SemiBold" w:hAnsi="Bahnschrift SemiBold"/>
+          <w:sz w:val="72"/>
+          <w:szCs w:val="72"/>
+        </w:rPr>
+      </w:pPr>
+      <w:r>
+        <w:rPr>
+          <w:rFonts w:ascii="Bahnschrift SemiBold" w:hAnsi="Bahnschrift SemiBold"/>
+          <w:sz w:val="72"/>
+          <w:szCs w:val="72"/>
+        </w:rPr>
+        <w:lastRenderedPageBreak/>
+        <w:t>Program</w:t>
+      </w:r>
+    </w:p>
+    <w:p>
+      <w:pPr>
+        <w:spacing w:after="0" w:line="240" w:lineRule="auto"/>
+        <w:rPr>
+          <w:rFonts w:ascii="Georgia" w:hAnsi="Georgia"/>
+          <w:sz w:val="36"/>
+          <w:szCs w:val="36"/>
+        </w:rPr>
+      </w:pPr>
+      <w:r>
+        <w:rPr>
+          <w:rFonts w:ascii="Georgia" w:hAnsi="Georgia"/>
+          <w:sz w:val="36"/>
+          <w:szCs w:val="36"/>
+        </w:rPr>
+        <w:t xml:space="preserve"> </w:t>
+      </w:r>
+      <w:r>
+        <w:rPr>
+          <w:rFonts w:ascii="Georgia" w:hAnsi="Georgia"/>
+          <w:sz w:val="36"/>
+          <w:szCs w:val="36"/>
+        </w:rPr>
+        <w:t>Area of Circle (Multiple Forms)</w:t>
+      </w:r>
+    </w:p>
+    <w:p>
+      <w:pPr>
+        <w:spacing w:after="0" w:line="240" w:lineRule="auto"/>
+        <w:rPr>
+          <w:rFonts w:ascii="Georgia" w:hAnsi="Georgia"/>
+          <w:b/>
+          <w:bCs/>
+          <w:sz w:val="48"/>
+          <w:szCs w:val="48"/>
+        </w:rPr>
+      </w:pPr>
+      <w:r>
+        <w:rPr>
+          <w:rFonts w:ascii="Georgia" w:hAnsi="Georgia"/>
+          <w:b/>
+          <w:bCs/>
+          <w:sz w:val="48"/>
+          <w:szCs w:val="48"/>
+        </w:rPr>
+        <w:t>Source Code</w:t>
+      </w:r>
+      <w:r>
+        <w:rPr>
+          <w:rFonts w:ascii="Georgia" w:hAnsi="Georgia"/>
+          <w:b/>
+          <w:bCs/>
+          <w:sz w:val="48"/>
+          <w:szCs w:val="48"/>
+        </w:rPr>
+        <w:t>-</w:t>
+      </w:r>
+    </w:p>
+    <w:p>
+      <w:pPr>
+        <w:spacing w:after="0" w:line="240" w:lineRule="auto"/>
+        <w:rPr>
+          <w:rFonts w:ascii="Georgia" w:hAnsi="Georgia"/>
+          <w:sz w:val="28"/>
+          <w:szCs w:val="28"/>
+        </w:rPr>
+      </w:pPr>
+      <w:r>
+        <w:rPr>
+          <w:rFonts w:ascii="Georgia" w:hAnsi="Georgia"/>
+          <w:sz w:val="28"/>
+          <w:szCs w:val="28"/>
+        </w:rPr>
+        <w:t>#25/3/22</w:t>
+      </w:r>
+    </w:p>
+    <w:p>
+      <w:pPr>
+        <w:spacing w:after="0" w:line="240" w:lineRule="auto"/>
+        <w:rPr>
+          <w:rFonts w:ascii="Georgia" w:hAnsi="Georgia"/>
+          <w:sz w:val="28"/>
+          <w:szCs w:val="28"/>
+        </w:rPr>
+      </w:pPr>
+    </w:p>
+    <w:p>
+      <w:pPr>
+        <w:spacing w:after="0" w:line="240" w:lineRule="auto"/>
+        <w:rPr>
+          <w:rFonts w:ascii="Georgia" w:hAnsi="Georgia"/>
+          <w:sz w:val="28"/>
+          <w:szCs w:val="28"/>
+        </w:rPr>
+      </w:pPr>
+      <w:r>
+        <w:rPr>
+          <w:rFonts w:ascii="Georgia" w:hAnsi="Georgia"/>
+          <w:sz w:val="28"/>
+          <w:szCs w:val="28"/>
+        </w:rPr>
+        <w:t>from math import *</w:t>
+      </w:r>
+    </w:p>
+    <w:p>
+      <w:pPr>
+        <w:spacing w:after="0" w:line="240" w:lineRule="auto"/>
+        <w:rPr>
+          <w:rFonts w:ascii="Georgia" w:hAnsi="Georgia"/>
+          <w:sz w:val="28"/>
+          <w:szCs w:val="28"/>
+        </w:rPr>
+      </w:pPr>
+    </w:p>
+    <w:p>
+      <w:pPr>
+        <w:spacing w:after="0" w:line="240" w:lineRule="auto"/>
+        <w:rPr>
+          <w:rFonts w:ascii="Georgia" w:hAnsi="Georgia"/>
+          <w:sz w:val="28"/>
+          <w:szCs w:val="28"/>
+        </w:rPr>
+      </w:pPr>
+      <w:r>
+        <w:rPr>
+          <w:rFonts w:ascii="Georgia" w:hAnsi="Georgia"/>
+          <w:sz w:val="28"/>
+          <w:szCs w:val="28"/>
+        </w:rPr>
+        <w:t>#Method 1:</w:t>
+      </w:r>
+    </w:p>
+    <w:p>
+      <w:pPr>
+        <w:spacing w:after="0" w:line="240" w:lineRule="auto"/>
+        <w:rPr>
+          <w:rFonts w:ascii="Georgia" w:hAnsi="Georgia"/>
+          <w:sz w:val="28"/>
+          <w:szCs w:val="28"/>
+        </w:rPr>
+      </w:pPr>
+      <w:r>
+        <w:rPr>
+          <w:rFonts w:ascii="Georgia" w:hAnsi="Georgia"/>
+          <w:sz w:val="28"/>
+          <w:szCs w:val="28"/>
+        </w:rPr>
+        <w:t>def ar(rad):</w:t>
+      </w:r>
+    </w:p>
+    <w:p>
+      <w:pPr>
+        <w:spacing w:after="0" w:line="240" w:lineRule="auto"/>
+        <w:rPr>
+          <w:rFonts w:ascii="Georgia" w:hAnsi="Georgia"/>
+          <w:sz w:val="28"/>
+          <w:szCs w:val="28"/>
+        </w:rPr>
+      </w:pPr>
+      <w:r>
+        <w:rPr>
+          <w:rFonts w:ascii="Georgia" w:hAnsi="Georgia"/>
+          <w:sz w:val="28"/>
+          <w:szCs w:val="28"/>
+        </w:rPr>
+        <w:t xml:space="preserve">    a=pi*rad*rad</w:t>
+      </w:r>
+    </w:p>
+    <w:p>
+      <w:pPr>
+        <w:spacing w:after="0" w:line="240" w:lineRule="auto"/>
+        <w:rPr>
+          <w:rFonts w:ascii="Georgia" w:hAnsi="Georgia"/>
+          <w:sz w:val="28"/>
+          <w:szCs w:val="28"/>
+        </w:rPr>
+      </w:pPr>
+      <w:r>
+        <w:rPr>
+          <w:rFonts w:ascii="Georgia" w:hAnsi="Georgia"/>
+          <w:sz w:val="28"/>
+          <w:szCs w:val="28"/>
+        </w:rPr>
+        <w:t xml:space="preserve">    return a</w:t>
+      </w:r>
+    </w:p>
+    <w:p>
+      <w:pPr>
+        <w:spacing w:after="0" w:line="240" w:lineRule="auto"/>
+        <w:rPr>
+          <w:rFonts w:ascii="Georgia" w:hAnsi="Georgia"/>
+          <w:sz w:val="28"/>
+          <w:szCs w:val="28"/>
+        </w:rPr>
+      </w:pPr>
+      <w:r>
+        <w:rPr>
+          <w:rFonts w:ascii="Georgia" w:hAnsi="Georgia"/>
+          <w:sz w:val="28"/>
+          <w:szCs w:val="28"/>
+        </w:rPr>
+        <w:t>r=float(input("Enter the radius: "))</w:t>
+      </w:r>
+    </w:p>
+    <w:p>
+      <w:pPr>
+        <w:spacing w:after="0" w:line="240" w:lineRule="auto"/>
+        <w:rPr>
+          <w:rFonts w:ascii="Georgia" w:hAnsi="Georgia"/>
+          <w:sz w:val="28"/>
+          <w:szCs w:val="28"/>
+        </w:rPr>
+      </w:pPr>
+      <w:r>
+        <w:rPr>
+          <w:rFonts w:ascii="Georgia" w:hAnsi="Georgia"/>
+          <w:sz w:val="28"/>
+          <w:szCs w:val="28"/>
+        </w:rPr>
+        <w:t>print("The area is: ",ar(r))</w:t>
+      </w:r>
+    </w:p>
+    <w:p>
+      <w:pPr>
+        <w:spacing w:after="0" w:line="240" w:lineRule="auto"/>
+        <w:rPr>
+          <w:rFonts w:ascii="Georgia" w:hAnsi="Georgia"/>
+          <w:sz w:val="28"/>
+          <w:szCs w:val="28"/>
+        </w:rPr>
+      </w:pPr>
+    </w:p>
+    <w:p>
+      <w:pPr>
+        <w:spacing w:after="0" w:line="240" w:lineRule="auto"/>
+        <w:rPr>
+          <w:rFonts w:ascii="Georgia" w:hAnsi="Georgia"/>
+          <w:sz w:val="28"/>
+          <w:szCs w:val="28"/>
+        </w:rPr>
+      </w:pPr>
+      <w:r>
+        <w:rPr>
+          <w:rFonts w:ascii="Georgia" w:hAnsi="Georgia"/>
+          <w:sz w:val="28"/>
+          <w:szCs w:val="28"/>
+        </w:rPr>
+        <w:t>#Method 2:</w:t>
+      </w:r>
+    </w:p>
+    <w:p>
+      <w:pPr>
+        <w:spacing w:after="0" w:line="240" w:lineRule="auto"/>
+        <w:rPr>
+          <w:rFonts w:ascii="Georgia" w:hAnsi="Georgia"/>
+          <w:sz w:val="28"/>
+          <w:szCs w:val="28"/>
+        </w:rPr>
+      </w:pPr>
+      <w:r>
+        <w:rPr>
+          <w:rFonts w:ascii="Georgia" w:hAnsi="Georgia"/>
+          <w:sz w:val="28"/>
+          <w:szCs w:val="28"/>
+        </w:rPr>
+        <w:t>def ar2(rad):</w:t>
+      </w:r>
+    </w:p>
+    <w:p>
+      <w:pPr>
+        <w:spacing w:after="0" w:line="240" w:lineRule="auto"/>
+        <w:rPr>
+          <w:rFonts w:ascii="Georgia" w:hAnsi="Georgia"/>
+          <w:sz w:val="28"/>
+          <w:szCs w:val="28"/>
+        </w:rPr>
+      </w:pPr>
+      <w:r>
+        <w:rPr>
+          <w:rFonts w:ascii="Georgia" w:hAnsi="Georgia"/>
+          <w:sz w:val="28"/>
+          <w:szCs w:val="28"/>
+        </w:rPr>
+        <w:t xml:space="preserve">    return pi*(rad**2)</w:t>
+      </w:r>
+    </w:p>
+    <w:p>
+      <w:pPr>
+        <w:spacing w:after="0" w:line="240" w:lineRule="auto"/>
+        <w:rPr>
+          <w:rFonts w:ascii="Georgia" w:hAnsi="Georgia"/>
+          <w:sz w:val="28"/>
+          <w:szCs w:val="28"/>
+        </w:rPr>
+      </w:pPr>
+      <w:r>
+        <w:rPr>
+          <w:rFonts w:ascii="Georgia" w:hAnsi="Georgia"/>
+          <w:sz w:val="28"/>
+          <w:szCs w:val="28"/>
+        </w:rPr>
+        <w:t>print("The area is: ",ar2(float(input("Enter Radius: "))))</w:t>
+      </w:r>
+    </w:p>
+    <w:p>
+      <w:pPr>
+        <w:spacing w:after="0" w:line="240" w:lineRule="auto"/>
+        <w:rPr>
+          <w:rFonts w:ascii="Georgia" w:hAnsi="Georgia"/>
+          <w:sz w:val="28"/>
+          <w:szCs w:val="28"/>
+        </w:rPr>
+      </w:pPr>
+    </w:p>
+    <w:p>
+      <w:pPr>
+        <w:spacing w:after="0" w:line="240" w:lineRule="auto"/>
+        <w:rPr>
+          <w:rFonts w:ascii="Georgia" w:hAnsi="Georgia"/>
+          <w:sz w:val="28"/>
+          <w:szCs w:val="28"/>
+        </w:rPr>
+      </w:pPr>
+      <w:r>
+        <w:rPr>
+          <w:rFonts w:ascii="Georgia" w:hAnsi="Georgia"/>
+          <w:sz w:val="28"/>
+          <w:szCs w:val="28"/>
+        </w:rPr>
+        <w:t>#Method 3:</w:t>
+      </w:r>
+    </w:p>
+    <w:p>
+      <w:pPr>
+        <w:spacing w:after="0" w:line="240" w:lineRule="auto"/>
+        <w:rPr>
+          <w:rFonts w:ascii="Georgia" w:hAnsi="Georgia"/>
+          <w:sz w:val="28"/>
+          <w:szCs w:val="28"/>
+        </w:rPr>
+      </w:pPr>
+      <w:r>
+        <w:rPr>
+          <w:rFonts w:ascii="Georgia" w:hAnsi="Georgia"/>
+          <w:sz w:val="28"/>
+          <w:szCs w:val="28"/>
+        </w:rPr>
+        <w:t>ar3 = lambda rad : pi*(r**2)</w:t>
+      </w:r>
+    </w:p>
+    <w:p>
+      <w:pPr>
+        <w:spacing w:after="0" w:line="240" w:lineRule="auto"/>
+        <w:rPr>
+          <w:rFonts w:ascii="Georgia" w:hAnsi="Georgia"/>
+          <w:sz w:val="28"/>
+          <w:szCs w:val="28"/>
+        </w:rPr>
+      </w:pPr>
+      <w:r>
+        <w:rPr>
+          <w:rFonts w:ascii="Georgia" w:hAnsi="Georgia"/>
+          <w:sz w:val="28"/>
+          <w:szCs w:val="28"/>
+        </w:rPr>
+        <w:t>print("The area is: ",ar3(float(input("Enter Radius: "))))</w:t>
+      </w:r>
+    </w:p>
+    <w:p>
+      <w:pPr>
+        <w:spacing w:after="0" w:line="240" w:lineRule="auto"/>
+        <w:rPr>
+          <w:rFonts w:ascii="Georgia" w:hAnsi="Georgia"/>
+          <w:b/>
+          <w:bCs/>
+          <w:sz w:val="48"/>
+          <w:szCs w:val="48"/>
+        </w:rPr>
+      </w:pPr>
+      <w:r>
+        <w:rPr>
+          <w:rFonts w:ascii="Georgia" w:hAnsi="Georgia"/>
+          <w:b/>
+          <w:bCs/>
+          <w:sz w:val="48"/>
+          <w:szCs w:val="48"/>
+        </w:rPr>
+        <w:t>Output-</w:t>
+      </w:r>
+    </w:p>
+    <w:p>
+      <w:r>
+        <w:drawing>
+          <wp:anchor distT="0" distB="0" distL="114300" distR="114300" simplePos="0" relativeHeight="251660288" behindDoc="0" locked="0" layoutInCell="1" allowOverlap="1" wp14:anchorId="112BD2F0" wp14:editId="3002AF29">
+            <wp:simplePos x="0" y="0"/>
+            <wp:positionH relativeFrom="column">
+              <wp:posOffset>31531</wp:posOffset>
+            </wp:positionH>
+            <wp:positionV relativeFrom="page">
+              <wp:posOffset>6085490</wp:posOffset>
+            </wp:positionV>
+            <wp:extent cx="5943600" cy="2158380"/>
+            <wp:effectExtent l="0" t="0" r="0" b="0"/>
+            <wp:wrapNone/>
+            <wp:docPr id="8" name="Picture 8"/>
+            <wp:cNvGraphicFramePr>
+              <a:graphicFrameLocks xmlns:a="http://schemas.openxmlformats.org/drawingml/2006/main" noChangeAspect="1"/>
+            </wp:cNvGraphicFramePr>
+            <a:graphic xmlns:a="http://schemas.openxmlformats.org/drawingml/2006/main">
+              <a:graphicData uri="http://schemas.openxmlformats.org/drawingml/2006/picture">
+                <pic:pic xmlns:pic="http://schemas.openxmlformats.org/drawingml/2006/picture">
+                  <pic:nvPicPr>
+                    <pic:cNvPr id="1" name=""/>
+                    <pic:cNvPicPr/>
+                  </pic:nvPicPr>
+                  <pic:blipFill>
+                    <a:blip r:embed="rId9">
+                      <a:extLst>
+                        <a:ext uri="{28A0092B-C50C-407E-A947-70E740481C1C}">
+                          <a14:useLocalDpi xmlns:a14="http://schemas.microsoft.com/office/drawing/2010/main" val="0"/>
+                        </a:ext>
+                      </a:extLst>
+                    </a:blip>
+                    <a:stretch>
+                      <a:fillRect/>
+                    </a:stretch>
+                  </pic:blipFill>
+                  <pic:spPr>
+                    <a:xfrm>
+                      <a:off x="0" y="0"/>
+                      <a:ext cx="6005188" cy="2180745"/>
+                    </a:xfrm>
+                    <a:prstGeom prst="rect">
+                      <a:avLst/>
+                    </a:prstGeom>
+                  </pic:spPr>
+                </pic:pic>
+              </a:graphicData>
+            </a:graphic>
+            <wp14:sizeRelH relativeFrom="margin">
+              <wp14:pctWidth>0</wp14:pctWidth>
+            </wp14:sizeRelH>
+            <wp14:sizeRelV relativeFrom="margin">
+              <wp14:pctHeight>0</wp14:pctHeight>
+            </wp14:sizeRelV>
+          </wp:anchor>
+        </w:drawing>
+      </w:r>
+    </w:p>
+    <w:p/>
+    <w:p/>
+    <w:p/>
+    <w:p>
+      <w:r>
+        <w:drawing>
+          <wp:anchor distT="0" distB="0" distL="114300" distR="114300" simplePos="0" relativeHeight="251661312" behindDoc="0" locked="0" layoutInCell="1" allowOverlap="1" wp14:anchorId="405573D9" wp14:editId="3AD2F63A">
+            <wp:simplePos x="0" y="0"/>
+            <wp:positionH relativeFrom="margin">
+              <wp:align>left</wp:align>
+            </wp:positionH>
+            <wp:positionV relativeFrom="page">
+              <wp:posOffset>8324193</wp:posOffset>
+            </wp:positionV>
+            <wp:extent cx="5943600" cy="2114550"/>
+            <wp:effectExtent l="0" t="0" r="0" b="0"/>
+            <wp:wrapNone/>
+            <wp:docPr id="11" name="Picture 11"/>
+            <wp:cNvGraphicFramePr>
+              <a:graphicFrameLocks xmlns:a="http://schemas.openxmlformats.org/drawingml/2006/main" noChangeAspect="1"/>
+            </wp:cNvGraphicFramePr>
+            <a:graphic xmlns:a="http://schemas.openxmlformats.org/drawingml/2006/main">
+              <a:graphicData uri="http://schemas.openxmlformats.org/drawingml/2006/picture">
+                <pic:pic xmlns:pic="http://schemas.openxmlformats.org/drawingml/2006/picture">
+                  <pic:nvPicPr>
+                    <pic:cNvPr id="1" name=""/>
+                    <pic:cNvPicPr/>
+                  </pic:nvPicPr>
+                  <pic:blipFill rotWithShape="1">
+                    <a:blip r:embed="rId10">
+                      <a:extLst>
+                        <a:ext uri="{28A0092B-C50C-407E-A947-70E740481C1C}">
+                          <a14:useLocalDpi xmlns:a14="http://schemas.microsoft.com/office/drawing/2010/main" val="0"/>
+                        </a:ext>
+                      </a:extLst>
+                    </a:blip>
+                    <a:srcRect r="12026"/>
+                    <a:stretch/>
+                  </pic:blipFill>
+                  <pic:spPr bwMode="auto">
+                    <a:xfrm>
+                      <a:off x="0" y="0"/>
+                      <a:ext cx="5954034" cy="2118262"/>
+                    </a:xfrm>
+                    <a:prstGeom prst="rect">
+                      <a:avLst/>
+                    </a:prstGeom>
+                    <a:ln>
+                      <a:noFill/>
+                    </a:ln>
+                    <a:extLst>
+                      <a:ext uri="{53640926-AAD7-44D8-BBD7-CCE9431645EC}">
+                        <a14:shadowObscured xmlns:a14="http://schemas.microsoft.com/office/drawing/2010/main"/>
+                      </a:ext>
+                    </a:extLst>
+                  </pic:spPr>
+                </pic:pic>
+              </a:graphicData>
+            </a:graphic>
+            <wp14:sizeRelH relativeFrom="margin">
+              <wp14:pctWidth>0</wp14:pctWidth>
+            </wp14:sizeRelH>
+            <wp14:sizeRelV relativeFrom="margin">
+              <wp14:pctHeight>0</wp14:pctHeight>
+            </wp14:sizeRelV>
+          </wp:anchor>
+        </w:drawing>
+      </w:r>
+      <w:r>
+        <w:br w:type="page"/>
+      </w:r>
+    </w:p>
+    <w:p>
+      <w:pPr>
+        <w:jc w:val="center"/>
+        <w:rPr>
+          <w:rFonts w:ascii="Bahnschrift SemiBold" w:hAnsi="Bahnschrift SemiBold"/>
+          <w:sz w:val="72"/>
+          <w:szCs w:val="72"/>
+        </w:rPr>
+      </w:pPr>
+      <w:r>
+        <w:rPr>
+          <w:rFonts w:ascii="Bahnschrift SemiBold" w:hAnsi="Bahnschrift SemiBold"/>
+          <w:sz w:val="72"/>
+          <w:szCs w:val="72"/>
+        </w:rPr>
+        <w:lastRenderedPageBreak/>
+        <w:t>Program</w:t>
+      </w:r>
+    </w:p>
+    <w:p>
+      <w:pPr>
+        <w:spacing w:after="0" w:line="240" w:lineRule="auto"/>
+        <w:rPr>
+          <w:rFonts w:ascii="Georgia" w:hAnsi="Georgia"/>
+          <w:sz w:val="36"/>
+          <w:szCs w:val="36"/>
+        </w:rPr>
+      </w:pPr>
+      <w:r>
+        <w:rPr>
+          <w:rFonts w:ascii="Georgia" w:hAnsi="Georgia"/>
+          <w:sz w:val="36"/>
+          <w:szCs w:val="36"/>
+        </w:rPr>
+        <w:t xml:space="preserve"> </w:t>
+      </w:r>
+      <w:r>
+        <w:rPr>
+          <w:rFonts w:ascii="Georgia" w:hAnsi="Georgia"/>
+          <w:sz w:val="36"/>
+          <w:szCs w:val="36"/>
+        </w:rPr>
+        <w:t>Calculator</w:t>
+      </w:r>
+    </w:p>
+    <w:p>
+      <w:pPr>
+        <w:spacing w:after="0" w:line="240" w:lineRule="auto"/>
+        <w:rPr>
+          <w:rFonts w:ascii="Georgia" w:hAnsi="Georgia"/>
+          <w:b/>
+          <w:bCs/>
+          <w:sz w:val="48"/>
+          <w:szCs w:val="48"/>
+        </w:rPr>
+      </w:pPr>
+      <w:r>
+        <w:rPr>
+          <w:rFonts w:ascii="Georgia" w:hAnsi="Georgia"/>
+          <w:b/>
+          <w:bCs/>
+          <w:sz w:val="48"/>
+          <w:szCs w:val="48"/>
+        </w:rPr>
+        <w:t>Source Code</w:t>
+      </w:r>
+      <w:r>
+        <w:rPr>
+          <w:rFonts w:ascii="Georgia" w:hAnsi="Georgia"/>
+          <w:b/>
+          <w:bCs/>
+          <w:sz w:val="48"/>
+          <w:szCs w:val="48"/>
+        </w:rPr>
+        <w:t>-</w:t>
+      </w:r>
+    </w:p>
+    <w:p>
+      <w:pPr>
+        <w:spacing w:after="0" w:line="240" w:lineRule="auto"/>
+        <w:rPr>
+          <w:rFonts w:ascii="Georgia" w:hAnsi="Georgia"/>
+          <w:sz w:val="28"/>
+          <w:szCs w:val="28"/>
+        </w:rPr>
+      </w:pPr>
+    </w:p>
+    <w:p>
+      <w:pPr>
+        <w:spacing w:after="0" w:line="240" w:lineRule="auto"/>
+        <w:rPr>
+          <w:rFonts w:ascii="Georgia" w:hAnsi="Georgia"/>
+          <w:b/>
+          <w:bCs/>
+          <w:sz w:val="48"/>
+          <w:szCs w:val="48"/>
+        </w:rPr>
+      </w:pPr>
+      <w:r>
+        <w:rPr>
+          <w:rFonts w:ascii="Georgia" w:hAnsi="Georgia"/>
+          <w:b/>
+          <w:bCs/>
+          <w:sz w:val="48"/>
+          <w:szCs w:val="48"/>
+        </w:rPr>
+        <w:t>Output-</w:t>
+      </w:r>
+    </w:p>
+    <w:p/>
+    <w:p/>
+    <w:p/>
+    <w:p>
+      <w:pPr>
+        <w:jc w:val="center"/>
+        <w:rPr>
+          <w:rFonts w:ascii="Bahnschrift SemiBold" w:hAnsi="Bahnschrift SemiBold"/>
+          <w:sz w:val="72"/>
+          <w:szCs w:val="72"/>
+        </w:rPr>
+      </w:pPr>
+      <w:r>
+        <w:br w:type="page"/>
+      </w:r>
+      <w:r>
+        <w:rPr>
+          <w:rFonts w:ascii="Bahnschrift SemiBold" w:hAnsi="Bahnschrift SemiBold"/>
+          <w:sz w:val="72"/>
+          <w:szCs w:val="72"/>
+        </w:rPr>
+        <w:lastRenderedPageBreak/>
+        <w:t>Program</w:t>
+      </w:r>
+    </w:p>
+    <w:p>
+      <w:pPr>
+        <w:spacing w:after="0" w:line="240" w:lineRule="auto"/>
+        <w:rPr>
+          <w:rFonts w:ascii="Georgia" w:hAnsi="Georgia"/>
+          <w:sz w:val="36"/>
+          <w:szCs w:val="36"/>
+        </w:rPr>
+      </w:pPr>
+      <w:r>
+        <w:rPr>
+          <w:rFonts w:ascii="Georgia" w:hAnsi="Georgia"/>
+          <w:sz w:val="36"/>
+          <w:szCs w:val="36"/>
+        </w:rPr>
+        <w:t xml:space="preserve"> </w:t>
+      </w:r>
+    </w:p>
+    <w:p>
+      <w:pPr>
+        <w:spacing w:after="0" w:line="240" w:lineRule="auto"/>
+        <w:rPr>
+          <w:rFonts w:ascii="Georgia" w:hAnsi="Georgia"/>
+          <w:b/>
+          <w:bCs/>
+          <w:sz w:val="48"/>
+          <w:szCs w:val="48"/>
+        </w:rPr>
+      </w:pPr>
+      <w:r>
+        <w:rPr>
+          <w:rFonts w:ascii="Georgia" w:hAnsi="Georgia"/>
+          <w:b/>
+          <w:bCs/>
+          <w:sz w:val="48"/>
+          <w:szCs w:val="48"/>
+        </w:rPr>
+        <w:t>Source Code</w:t>
+      </w:r>
+      <w:r>
+        <w:rPr>
+          <w:rFonts w:ascii="Georgia" w:hAnsi="Georgia"/>
+          <w:b/>
+          <w:bCs/>
+          <w:sz w:val="48"/>
+          <w:szCs w:val="48"/>
+        </w:rPr>
+        <w:t>-</w:t>
+      </w:r>
+    </w:p>
+    <w:p>
+      <w:pPr>
+        <w:spacing w:after="0" w:line="240" w:lineRule="auto"/>
+        <w:rPr>
+          <w:rFonts w:ascii="Georgia" w:hAnsi="Georgia"/>
+          <w:sz w:val="28"/>
+          <w:szCs w:val="28"/>
+        </w:rPr>
+      </w:pPr>
+    </w:p>
+    <w:p>
+      <w:pPr>
+        <w:spacing w:after="0" w:line="240" w:lineRule="auto"/>
+        <w:rPr>
+          <w:rFonts w:ascii="Georgia" w:hAnsi="Georgia"/>
+          <w:b/>
+          <w:bCs/>
+          <w:sz w:val="48"/>
+          <w:szCs w:val="48"/>
+        </w:rPr>
+      </w:pPr>
+      <w:r>
+        <w:rPr>
+          <w:rFonts w:ascii="Georgia" w:hAnsi="Georgia"/>
+          <w:b/>
+          <w:bCs/>
+          <w:sz w:val="48"/>
+          <w:szCs w:val="48"/>
+        </w:rPr>
+        <w:t>Output-</w:t>
+      </w:r>
+    </w:p>
+    <w:p/>
+    <w:p/>
+    <w:p/>
+    <w:p/>
+    <w:p/>
+    <w:p>
+      <w:r>
+        <w:br w:type="page"/>
+      </w:r>
+    </w:p>
+    <w:p>
+      <w:pPr>
+        <w:jc w:val="center"/>
+        <w:rPr>
+          <w:rFonts w:ascii="Bahnschrift SemiBold" w:hAnsi="Bahnschrift SemiBold"/>
+          <w:sz w:val="72"/>
+          <w:szCs w:val="72"/>
+        </w:rPr>
+      </w:pPr>
+      <w:r>
+        <w:rPr>
+          <w:rFonts w:ascii="Bahnschrift SemiBold" w:hAnsi="Bahnschrift SemiBold"/>
+          <w:sz w:val="72"/>
+          <w:szCs w:val="72"/>
+        </w:rPr>
+        <w:lastRenderedPageBreak/>
+        <w:t>Program</w:t>
+      </w:r>
+    </w:p>
+    <w:p>
+      <w:pPr>
+        <w:spacing w:after="0" w:line="240" w:lineRule="auto"/>
+        <w:rPr>
+          <w:rFonts w:ascii="Georgia" w:hAnsi="Georgia"/>
+          <w:sz w:val="36"/>
+          <w:szCs w:val="36"/>
+        </w:rPr>
+      </w:pPr>
+      <w:r>
+        <w:rPr>
+          <w:rFonts w:ascii="Georgia" w:hAnsi="Georgia"/>
+          <w:sz w:val="36"/>
+          <w:szCs w:val="36"/>
+        </w:rPr>
+        <w:t xml:space="preserve"> </w:t>
+      </w:r>
+    </w:p>
+    <w:p>
+      <w:pPr>
+        <w:spacing w:after="0" w:line="240" w:lineRule="auto"/>
+        <w:rPr>
+          <w:rFonts w:ascii="Georgia" w:hAnsi="Georgia"/>
+          <w:b/>
+          <w:bCs/>
+          <w:sz w:val="48"/>
+          <w:szCs w:val="48"/>
+        </w:rPr>
+      </w:pPr>
+      <w:r>
+        <w:rPr>
+          <w:rFonts w:ascii="Georgia" w:hAnsi="Georgia"/>
+          <w:b/>
+          <w:bCs/>
+          <w:sz w:val="48"/>
+          <w:szCs w:val="48"/>
+        </w:rPr>
+        <w:t>Source Code</w:t>
+      </w:r>
+      <w:r>
+        <w:rPr>
+          <w:rFonts w:ascii="Georgia" w:hAnsi="Georgia"/>
+          <w:b/>
+          <w:bCs/>
+          <w:sz w:val="48"/>
+          <w:szCs w:val="48"/>
+        </w:rPr>
+        <w:t>-</w:t>
+      </w:r>
+    </w:p>
+    <w:p>
+      <w:pPr>
+        <w:spacing w:after="0" w:line="240" w:lineRule="auto"/>
+        <w:rPr>
+          <w:rFonts w:ascii="Georgia" w:hAnsi="Georgia"/>
+          <w:sz w:val="28"/>
+          <w:szCs w:val="28"/>
+        </w:rPr>
+      </w:pPr>
+    </w:p>
+    <w:p>
+      <w:pPr>
+        <w:spacing w:after="0" w:line="240" w:lineRule="auto"/>
+        <w:rPr>
+          <w:rFonts w:ascii="Georgia" w:hAnsi="Georgia"/>
+          <w:b/>
+          <w:bCs/>
+          <w:sz w:val="48"/>
+          <w:szCs w:val="48"/>
+        </w:rPr>
+      </w:pPr>
+      <w:r>
+        <w:rPr>
+          <w:rFonts w:ascii="Georgia" w:hAnsi="Georgia"/>
+          <w:b/>
+          <w:bCs/>
+          <w:sz w:val="48"/>
+          <w:szCs w:val="48"/>
+        </w:rPr>
+        <w:t>Output-</w:t>
+      </w:r>
+    </w:p>
+    <w:p/>
+    <w:p/>
+    <w:p/>
+    <w:p/>
+    <w:p>
+      <w:r>
+        <w:br w:type="page"/>
+      </w:r>
+    </w:p>
+    <w:p>
+      <w:pPr>
+        <w:jc w:val="center"/>
+        <w:rPr>
+          <w:rFonts w:ascii="Bahnschrift SemiBold" w:hAnsi="Bahnschrift SemiBold"/>
+          <w:sz w:val="72"/>
+          <w:szCs w:val="72"/>
+        </w:rPr>
+      </w:pPr>
+      <w:r>
+        <w:rPr>
+          <w:rFonts w:ascii="Bahnschrift SemiBold" w:hAnsi="Bahnschrift SemiBold"/>
+          <w:sz w:val="72"/>
+          <w:szCs w:val="72"/>
+        </w:rPr>
+        <w:lastRenderedPageBreak/>
+        <w:t>Program</w:t>
+      </w:r>
+    </w:p>
+    <w:p>
+      <w:pPr>
+        <w:spacing w:after="0" w:line="240" w:lineRule="auto"/>
+        <w:rPr>
+          <w:rFonts w:ascii="Georgia" w:hAnsi="Georgia"/>
+          <w:sz w:val="36"/>
+          <w:szCs w:val="36"/>
+        </w:rPr>
+      </w:pPr>
+      <w:r>
+        <w:rPr>
+          <w:rFonts w:ascii="Georgia" w:hAnsi="Georgia"/>
+          <w:sz w:val="36"/>
+          <w:szCs w:val="36"/>
+        </w:rPr>
+        <w:t xml:space="preserve"> </w:t>
+      </w:r>
+    </w:p>
+    <w:p>
+      <w:pPr>
+        <w:spacing w:after="0" w:line="240" w:lineRule="auto"/>
+        <w:rPr>
+          <w:rFonts w:ascii="Georgia" w:hAnsi="Georgia"/>
+          <w:b/>
+          <w:bCs/>
+          <w:sz w:val="48"/>
+          <w:szCs w:val="48"/>
+        </w:rPr>
+      </w:pPr>
+      <w:r>
+        <w:rPr>
+          <w:rFonts w:ascii="Georgia" w:hAnsi="Georgia"/>
+          <w:b/>
+          <w:bCs/>
+          <w:sz w:val="48"/>
+          <w:szCs w:val="48"/>
+        </w:rPr>
+        <w:t>Source Code</w:t>
+      </w:r>
+      <w:r>
+        <w:rPr>
+          <w:rFonts w:ascii="Georgia" w:hAnsi="Georgia"/>
+          <w:b/>
+          <w:bCs/>
+          <w:sz w:val="48"/>
+          <w:szCs w:val="48"/>
+        </w:rPr>
+        <w:t>-</w:t>
+      </w:r>
+    </w:p>
+    <w:p>
+      <w:pPr>
+        <w:spacing w:after="0" w:line="240" w:lineRule="auto"/>
+        <w:rPr>
+          <w:rFonts w:ascii="Georgia" w:hAnsi="Georgia"/>
+          <w:sz w:val="28"/>
+          <w:szCs w:val="28"/>
+        </w:rPr>
+      </w:pPr>
+    </w:p>
+    <w:p>
+      <w:pPr>
+        <w:spacing w:after="0" w:line="240" w:lineRule="auto"/>
+        <w:rPr>
+          <w:rFonts w:ascii="Georgia" w:hAnsi="Georgia"/>
+          <w:b/>
+          <w:bCs/>
+          <w:sz w:val="48"/>
+          <w:szCs w:val="48"/>
+        </w:rPr>
+      </w:pPr>
+      <w:r>
+        <w:rPr>
+          <w:rFonts w:ascii="Georgia" w:hAnsi="Georgia"/>
+          <w:b/>
+          <w:bCs/>
+          <w:sz w:val="48"/>
+          <w:szCs w:val="48"/>
+        </w:rPr>
+        <w:t>Output-</w:t>
+      </w:r>
+    </w:p>
+    <w:p/>
+    <w:p/>
+    <w:p/>
+    <w:p>
+      <w:r>
+        <w:br w:type="page"/>
+      </w:r>
+    </w:p>
+    <w:p/>
+    <w:p>
+      <w:r>
+        <w:br w:type="page"/>
+      </w:r>
+    </w:p>
+    <w:p>
+      <w:pPr>
+        <w:jc w:val="center"/>
+        <w:rPr>
+          <w:rFonts w:ascii="Bahnschrift SemiBold" w:hAnsi="Bahnschrift SemiBold"/>
+          <w:sz w:val="72"/>
+          <w:szCs w:val="72"/>
+        </w:rPr>
+      </w:pPr>
+      <w:r>
+        <w:rPr>
+          <w:rFonts w:ascii="Bahnschrift SemiBold" w:hAnsi="Bahnschrift SemiBold"/>
+          <w:sz w:val="72"/>
+          <w:szCs w:val="72"/>
+        </w:rPr>
+        <w:lastRenderedPageBreak/>
+        <w:t>Program</w:t>
+      </w:r>
+    </w:p>
+    <w:p>
+      <w:pPr>
+        <w:spacing w:after="0" w:line="240" w:lineRule="auto"/>
+        <w:rPr>
+          <w:rFonts w:ascii="Georgia" w:hAnsi="Georgia"/>
+          <w:sz w:val="36"/>
+          <w:szCs w:val="36"/>
+        </w:rPr>
+      </w:pPr>
+      <w:r>
+        <w:rPr>
+          <w:rFonts w:ascii="Georgia" w:hAnsi="Georgia"/>
+          <w:sz w:val="36"/>
+          <w:szCs w:val="36"/>
+        </w:rPr>
+        <w:t xml:space="preserve"> </w:t>
+      </w:r>
+    </w:p>
+    <w:p>
+      <w:pPr>
+        <w:spacing w:after="0" w:line="240" w:lineRule="auto"/>
+        <w:rPr>
+          <w:rFonts w:ascii="Georgia" w:hAnsi="Georgia"/>
+          <w:b/>
+          <w:bCs/>
+          <w:sz w:val="48"/>
+          <w:szCs w:val="48"/>
+        </w:rPr>
+      </w:pPr>
+      <w:r>
+        <w:rPr>
+          <w:rFonts w:ascii="Georgia" w:hAnsi="Georgia"/>
+          <w:b/>
+          <w:bCs/>
+          <w:sz w:val="48"/>
+          <w:szCs w:val="48"/>
+        </w:rPr>
+        <w:t>Source Code</w:t>
+      </w:r>
+      <w:r>
+        <w:rPr>
+          <w:rFonts w:ascii="Georgia" w:hAnsi="Georgia"/>
+          <w:b/>
+          <w:bCs/>
+          <w:sz w:val="48"/>
+          <w:szCs w:val="48"/>
+        </w:rPr>
+        <w:t>-</w:t>
+      </w:r>
+    </w:p>
+    <w:p>
+      <w:pPr>
+        <w:spacing w:after="0" w:line="240" w:lineRule="auto"/>
+        <w:rPr>
+          <w:rFonts w:ascii="Georgia" w:hAnsi="Georgia"/>
+          <w:sz w:val="28"/>
+          <w:szCs w:val="28"/>
+        </w:rPr>
+      </w:pPr>
+    </w:p>
+    <w:p>
+      <w:pPr>
+        <w:spacing w:after="0" w:line="240" w:lineRule="auto"/>
+        <w:rPr>
+          <w:rFonts w:ascii="Georgia" w:hAnsi="Georgia"/>
+          <w:b/>
+          <w:bCs/>
+          <w:sz w:val="48"/>
+          <w:szCs w:val="48"/>
+        </w:rPr>
+      </w:pPr>
+      <w:r>
+        <w:rPr>
+          <w:rFonts w:ascii="Georgia" w:hAnsi="Georgia"/>
+          <w:b/>
+          <w:bCs/>
+          <w:sz w:val="48"/>
+          <w:szCs w:val="48"/>
+        </w:rPr>
+        <w:t>Output-</w:t>
+      </w:r>
+    </w:p>
+    <w:p/>
+    <w:p/>
+    <w:p/>
+    <w:p/>
+    <w:p>
+      <w:r>
+        <w:br w:type="page"/>
+      </w:r>
+    </w:p>
+    <w:p>
+      <w:pPr>
+        <w:jc w:val="center"/>
+        <w:rPr>
+          <w:rFonts w:ascii="Bahnschrift SemiBold" w:hAnsi="Bahnschrift SemiBold"/>
+          <w:sz w:val="72"/>
+          <w:szCs w:val="72"/>
+        </w:rPr>
+      </w:pPr>
+      <w:r>
+        <w:rPr>
+          <w:rFonts w:ascii="Bahnschrift SemiBold" w:hAnsi="Bahnschrift SemiBold"/>
+          <w:sz w:val="72"/>
+          <w:szCs w:val="72"/>
+        </w:rPr>
+        <w:lastRenderedPageBreak/>
+        <w:t>Program</w:t>
+      </w:r>
+    </w:p>
+    <w:p>
+      <w:pPr>
+        <w:spacing w:after="0" w:line="240" w:lineRule="auto"/>
+        <w:rPr>
+          <w:rFonts w:ascii="Georgia" w:hAnsi="Georgia"/>
+          <w:sz w:val="36"/>
+          <w:szCs w:val="36"/>
+        </w:rPr>
+      </w:pPr>
+      <w:r>
+        <w:rPr>
+          <w:rFonts w:ascii="Georgia" w:hAnsi="Georgia"/>
+          <w:sz w:val="36"/>
+          <w:szCs w:val="36"/>
+        </w:rPr>
+        <w:t xml:space="preserve"> </w:t>
+      </w:r>
+    </w:p>
+    <w:p>
+      <w:pPr>
+        <w:spacing w:after="0" w:line="240" w:lineRule="auto"/>
+        <w:rPr>
+          <w:rFonts w:ascii="Georgia" w:hAnsi="Georgia"/>
+          <w:b/>
+          <w:bCs/>
+          <w:sz w:val="48"/>
+          <w:szCs w:val="48"/>
+        </w:rPr>
+      </w:pPr>
+      <w:r>
+        <w:rPr>
+          <w:rFonts w:ascii="Georgia" w:hAnsi="Georgia"/>
+          <w:b/>
+          <w:bCs/>
+          <w:sz w:val="48"/>
+          <w:szCs w:val="48"/>
+        </w:rPr>
+        <w:t>Source Code</w:t>
+      </w:r>
+      <w:r>
+        <w:rPr>
+          <w:rFonts w:ascii="Georgia" w:hAnsi="Georgia"/>
+          <w:b/>
+          <w:bCs/>
+          <w:sz w:val="48"/>
+          <w:szCs w:val="48"/>
+        </w:rPr>
+        <w:t>-</w:t>
+      </w:r>
+    </w:p>
+    <w:p>
+      <w:pPr>
+        <w:spacing w:after="0" w:line="240" w:lineRule="auto"/>
+        <w:rPr>
+          <w:rFonts w:ascii="Georgia" w:hAnsi="Georgia"/>
+          <w:sz w:val="28"/>
+          <w:szCs w:val="28"/>
+        </w:rPr>
+      </w:pPr>
+    </w:p>
+    <w:p>
+      <w:pPr>
+        <w:spacing w:after="0" w:line="240" w:lineRule="auto"/>
+        <w:rPr>
+          <w:rFonts w:ascii="Georgia" w:hAnsi="Georgia"/>
+          <w:b/>
+          <w:bCs/>
+          <w:sz w:val="48"/>
+          <w:szCs w:val="48"/>
+        </w:rPr>
+      </w:pPr>
+      <w:r>
+        <w:rPr>
+          <w:rFonts w:ascii="Georgia" w:hAnsi="Georgia"/>
+          <w:b/>
+          <w:bCs/>
+          <w:sz w:val="48"/>
+          <w:szCs w:val="48"/>
+        </w:rPr>
+        <w:t>Output-</w:t>
+      </w:r>
+    </w:p>
+    <w:p/>
+    <w:p/>
+    <w:p/>
     <w:p/>
     <w:sectPr>
       <w:pgSz w:w="11906" w:h="16838"/>
@@ -1001,7 +2951,7 @@
   <w:style w:type="paragraph" w:default="1" w:styleId="Normal">
     <w:name w:val="Normal"/>
     <w:qFormat/>
-    <w:rsid w:val="004A2E6F"/>
+    <w:rsid w:val="00CD4003"/>
   </w:style>
   <w:style w:type="character" w:default="1" w:styleId="DefaultParagraphFont">
     <w:name w:val="Default Paragraph Font"/>
@@ -1326,4 +3276,16 @@
     </a:ext>
   </a:extLst>
 </a:theme>
+</file>
+
+<file path=customXml/item1.xml><?xml version="1.0" encoding="utf-8"?>
+<b:Sources xmlns:b="http://schemas.openxmlformats.org/officeDocument/2006/bibliography" xmlns="http://schemas.openxmlformats.org/officeDocument/2006/bibliography" SelectedStyle="\APASixthEditionOfficeOnline.xsl" StyleName="APA" Version="6"/>
+</file>
+
+<file path=customXml/itemProps1.xml><?xml version="1.0" encoding="utf-8"?>
+<ds:datastoreItem xmlns:ds="http://schemas.openxmlformats.org/officeDocument/2006/customXml" ds:itemID="{D9BF6012-77FE-45E7-88FD-D3729E855957}">
+  <ds:schemaRefs>
+    <ds:schemaRef ds:uri="http://schemas.openxmlformats.org/officeDocument/2006/bibliography"/>
+  </ds:schemaRefs>
+</ds:datastoreItem>
 </file>
</xml_diff>

<commit_message>
25 04 2022 19:59
</commit_message>
<xml_diff>
--- a/classXII/practicals/UjjwalKakar_PracFile.docx
+++ b/classXII/practicals/UjjwalKakar_PracFile.docx
@@ -194,15 +194,7 @@
           <w:sz w:val="48"/>
           <w:szCs w:val="48"/>
         </w:rPr>
-        <w:t xml:space="preserve">Roll no. </w:t>
-      </w:r>
-      <w:r>
-        <w:rPr>
-          <w:rFonts w:ascii="Britannic Bold" w:hAnsi="Britannic Bold"/>
-          <w:sz w:val="48"/>
-          <w:szCs w:val="48"/>
-        </w:rPr>
-        <w:t>3</w:t>
+        <w:t>Roll no. 3</w:t>
       </w:r>
       <w:r>
         <w:rPr>
@@ -1226,6 +1218,9 @@
     <w:p/>
     <w:p>
       <w:r>
+        <w:rPr>
+          <w:noProof/>
+        </w:rPr>
         <w:drawing>
           <wp:inline distT="0" distB="0" distL="0" distR="0" wp14:anchorId="0A74747D" wp14:editId="0D0E784B">
             <wp:extent cx="3686175" cy="2018665"/>
@@ -1272,6 +1267,9 @@
     </w:p>
     <w:p>
       <w:r>
+        <w:rPr>
+          <w:noProof/>
+        </w:rPr>
         <w:drawing>
           <wp:anchor distT="0" distB="0" distL="114300" distR="114300" simplePos="0" relativeHeight="251659264" behindDoc="0" locked="0" layoutInCell="1" allowOverlap="1" wp14:anchorId="707EFAAB" wp14:editId="12BDDAC8">
             <wp:simplePos x="0" y="0"/>
@@ -1371,15 +1369,7 @@
           <w:sz w:val="36"/>
           <w:szCs w:val="36"/>
         </w:rPr>
-        <w:t xml:space="preserve"> </w:t>
-      </w:r>
-      <w:r>
-        <w:rPr>
-          <w:rFonts w:ascii="Georgia" w:hAnsi="Georgia"/>
-          <w:sz w:val="36"/>
-          <w:szCs w:val="36"/>
-        </w:rPr>
-        <w:t>Area of Circle (Multiple Forms)</w:t>
+        <w:t xml:space="preserve"> Area of Circle (Multiple Forms)</w:t>
       </w:r>
     </w:p>
     <w:p>
@@ -1748,6 +1738,9 @@
     </w:p>
     <w:p>
       <w:r>
+        <w:rPr>
+          <w:noProof/>
+        </w:rPr>
         <w:drawing>
           <wp:anchor distT="0" distB="0" distL="114300" distR="114300" simplePos="0" relativeHeight="251660288" behindDoc="0" locked="0" layoutInCell="1" allowOverlap="1" wp14:anchorId="112BD2F0" wp14:editId="3002AF29">
             <wp:simplePos x="0" y="0"/>
@@ -1810,6 +1803,9 @@
     <w:p/>
     <w:p>
       <w:r>
+        <w:rPr>
+          <w:noProof/>
+        </w:rPr>
         <w:drawing>
           <wp:anchor distT="0" distB="0" distL="114300" distR="114300" simplePos="0" relativeHeight="251661312" behindDoc="0" locked="0" layoutInCell="1" allowOverlap="1" wp14:anchorId="405573D9" wp14:editId="3AD2F63A">
             <wp:simplePos x="0" y="0"/>
@@ -1963,6 +1959,3242 @@
           <w:szCs w:val="28"/>
         </w:rPr>
       </w:pPr>
+      <w:r>
+        <w:rPr>
+          <w:rFonts w:ascii="Georgia" w:hAnsi="Georgia"/>
+          <w:sz w:val="28"/>
+          <w:szCs w:val="28"/>
+        </w:rPr>
+        <w:t>#28/3/22</w:t>
+      </w:r>
+    </w:p>
+    <w:p>
+      <w:pPr>
+        <w:spacing w:after="0" w:line="240" w:lineRule="auto"/>
+        <w:rPr>
+          <w:rFonts w:ascii="Georgia" w:hAnsi="Georgia"/>
+          <w:sz w:val="28"/>
+          <w:szCs w:val="28"/>
+        </w:rPr>
+      </w:pPr>
+      <w:r>
+        <w:rPr>
+          <w:rFonts w:ascii="Georgia" w:hAnsi="Georgia"/>
+          <w:sz w:val="28"/>
+          <w:szCs w:val="28"/>
+        </w:rPr>
+        <w:t>from math import *</w:t>
+      </w:r>
+    </w:p>
+    <w:p>
+      <w:pPr>
+        <w:spacing w:after="0" w:line="240" w:lineRule="auto"/>
+        <w:rPr>
+          <w:rFonts w:ascii="Georgia" w:hAnsi="Georgia"/>
+          <w:sz w:val="28"/>
+          <w:szCs w:val="28"/>
+        </w:rPr>
+      </w:pPr>
+    </w:p>
+    <w:p>
+      <w:pPr>
+        <w:spacing w:after="0" w:line="240" w:lineRule="auto"/>
+        <w:rPr>
+          <w:rFonts w:ascii="Georgia" w:hAnsi="Georgia"/>
+          <w:sz w:val="28"/>
+          <w:szCs w:val="28"/>
+        </w:rPr>
+      </w:pPr>
+      <w:r>
+        <w:rPr>
+          <w:rFonts w:ascii="Georgia" w:hAnsi="Georgia"/>
+          <w:sz w:val="28"/>
+          <w:szCs w:val="28"/>
+        </w:rPr>
+        <w:t>def conNum(x):</w:t>
+      </w:r>
+    </w:p>
+    <w:p>
+      <w:pPr>
+        <w:spacing w:after="0" w:line="240" w:lineRule="auto"/>
+        <w:rPr>
+          <w:rFonts w:ascii="Georgia" w:hAnsi="Georgia"/>
+          <w:sz w:val="28"/>
+          <w:szCs w:val="28"/>
+        </w:rPr>
+      </w:pPr>
+      <w:r>
+        <w:rPr>
+          <w:rFonts w:ascii="Georgia" w:hAnsi="Georgia"/>
+          <w:sz w:val="28"/>
+          <w:szCs w:val="28"/>
+        </w:rPr>
+        <w:t xml:space="preserve">    if float(x) == round(float(x)): </w:t>
+      </w:r>
+    </w:p>
+    <w:p>
+      <w:pPr>
+        <w:spacing w:after="0" w:line="240" w:lineRule="auto"/>
+        <w:rPr>
+          <w:rFonts w:ascii="Georgia" w:hAnsi="Georgia"/>
+          <w:sz w:val="28"/>
+          <w:szCs w:val="28"/>
+        </w:rPr>
+      </w:pPr>
+      <w:r>
+        <w:rPr>
+          <w:rFonts w:ascii="Georgia" w:hAnsi="Georgia"/>
+          <w:sz w:val="28"/>
+          <w:szCs w:val="28"/>
+        </w:rPr>
+        <w:t xml:space="preserve">        return round(float(x))</w:t>
+      </w:r>
+    </w:p>
+    <w:p>
+      <w:pPr>
+        <w:spacing w:after="0" w:line="240" w:lineRule="auto"/>
+        <w:rPr>
+          <w:rFonts w:ascii="Georgia" w:hAnsi="Georgia"/>
+          <w:sz w:val="28"/>
+          <w:szCs w:val="28"/>
+        </w:rPr>
+      </w:pPr>
+      <w:r>
+        <w:rPr>
+          <w:rFonts w:ascii="Georgia" w:hAnsi="Georgia"/>
+          <w:sz w:val="28"/>
+          <w:szCs w:val="28"/>
+        </w:rPr>
+        <w:t xml:space="preserve">    elif float(x) != round(float(x)): </w:t>
+      </w:r>
+    </w:p>
+    <w:p>
+      <w:pPr>
+        <w:spacing w:after="0" w:line="240" w:lineRule="auto"/>
+        <w:rPr>
+          <w:rFonts w:ascii="Georgia" w:hAnsi="Georgia"/>
+          <w:sz w:val="28"/>
+          <w:szCs w:val="28"/>
+        </w:rPr>
+      </w:pPr>
+      <w:r>
+        <w:rPr>
+          <w:rFonts w:ascii="Georgia" w:hAnsi="Georgia"/>
+          <w:sz w:val="28"/>
+          <w:szCs w:val="28"/>
+        </w:rPr>
+        <w:t xml:space="preserve">        return round(float(x),3)</w:t>
+      </w:r>
+    </w:p>
+    <w:p>
+      <w:pPr>
+        <w:spacing w:after="0" w:line="240" w:lineRule="auto"/>
+        <w:rPr>
+          <w:rFonts w:ascii="Georgia" w:hAnsi="Georgia"/>
+          <w:sz w:val="28"/>
+          <w:szCs w:val="28"/>
+        </w:rPr>
+      </w:pPr>
+    </w:p>
+    <w:p>
+      <w:pPr>
+        <w:spacing w:after="0" w:line="240" w:lineRule="auto"/>
+        <w:rPr>
+          <w:rFonts w:ascii="Georgia" w:hAnsi="Georgia"/>
+          <w:sz w:val="28"/>
+          <w:szCs w:val="28"/>
+        </w:rPr>
+      </w:pPr>
+      <w:r>
+        <w:rPr>
+          <w:rFonts w:ascii="Georgia" w:hAnsi="Georgia"/>
+          <w:sz w:val="28"/>
+          <w:szCs w:val="28"/>
+        </w:rPr>
+        <w:t>def simpleCalc():</w:t>
+      </w:r>
+    </w:p>
+    <w:p>
+      <w:pPr>
+        <w:spacing w:after="0" w:line="240" w:lineRule="auto"/>
+        <w:rPr>
+          <w:rFonts w:ascii="Georgia" w:hAnsi="Georgia"/>
+          <w:sz w:val="28"/>
+          <w:szCs w:val="28"/>
+        </w:rPr>
+      </w:pPr>
+      <w:r>
+        <w:rPr>
+          <w:rFonts w:ascii="Georgia" w:hAnsi="Georgia"/>
+          <w:sz w:val="28"/>
+          <w:szCs w:val="28"/>
+        </w:rPr>
+        <w:t xml:space="preserve">    print("Welcome to Simple Calculator, + adds , - subtracts , x multiplies , / divides , ^ exponents, exit by typing 'out' in operation")</w:t>
+      </w:r>
+    </w:p>
+    <w:p>
+      <w:pPr>
+        <w:spacing w:after="0" w:line="240" w:lineRule="auto"/>
+        <w:rPr>
+          <w:rFonts w:ascii="Georgia" w:hAnsi="Georgia"/>
+          <w:sz w:val="28"/>
+          <w:szCs w:val="28"/>
+        </w:rPr>
+      </w:pPr>
+      <w:r>
+        <w:rPr>
+          <w:rFonts w:ascii="Georgia" w:hAnsi="Georgia"/>
+          <w:sz w:val="28"/>
+          <w:szCs w:val="28"/>
+        </w:rPr>
+        <w:t xml:space="preserve">    cv = conNum(input("Enter number: "))</w:t>
+      </w:r>
+    </w:p>
+    <w:p>
+      <w:pPr>
+        <w:spacing w:after="0" w:line="240" w:lineRule="auto"/>
+        <w:rPr>
+          <w:rFonts w:ascii="Georgia" w:hAnsi="Georgia"/>
+          <w:sz w:val="28"/>
+          <w:szCs w:val="28"/>
+        </w:rPr>
+      </w:pPr>
+      <w:r>
+        <w:rPr>
+          <w:rFonts w:ascii="Georgia" w:hAnsi="Georgia"/>
+          <w:sz w:val="28"/>
+          <w:szCs w:val="28"/>
+        </w:rPr>
+        <w:t xml:space="preserve">    while True:</w:t>
+      </w:r>
+    </w:p>
+    <w:p>
+      <w:pPr>
+        <w:spacing w:after="0" w:line="240" w:lineRule="auto"/>
+        <w:rPr>
+          <w:rFonts w:ascii="Georgia" w:hAnsi="Georgia"/>
+          <w:sz w:val="28"/>
+          <w:szCs w:val="28"/>
+        </w:rPr>
+      </w:pPr>
+      <w:r>
+        <w:rPr>
+          <w:rFonts w:ascii="Georgia" w:hAnsi="Georgia"/>
+          <w:sz w:val="28"/>
+          <w:szCs w:val="28"/>
+        </w:rPr>
+        <w:t xml:space="preserve">        fun = input("Enter operation: ")</w:t>
+      </w:r>
+    </w:p>
+    <w:p>
+      <w:pPr>
+        <w:spacing w:after="0" w:line="240" w:lineRule="auto"/>
+        <w:rPr>
+          <w:rFonts w:ascii="Georgia" w:hAnsi="Georgia"/>
+          <w:sz w:val="28"/>
+          <w:szCs w:val="28"/>
+        </w:rPr>
+      </w:pPr>
+      <w:r>
+        <w:rPr>
+          <w:rFonts w:ascii="Georgia" w:hAnsi="Georgia"/>
+          <w:sz w:val="28"/>
+          <w:szCs w:val="28"/>
+        </w:rPr>
+        <w:t xml:space="preserve"> </w:t>
+      </w:r>
+    </w:p>
+    <w:p>
+      <w:pPr>
+        <w:spacing w:after="0" w:line="240" w:lineRule="auto"/>
+        <w:rPr>
+          <w:rFonts w:ascii="Georgia" w:hAnsi="Georgia"/>
+          <w:sz w:val="28"/>
+          <w:szCs w:val="28"/>
+        </w:rPr>
+      </w:pPr>
+      <w:r>
+        <w:rPr>
+          <w:rFonts w:ascii="Georgia" w:hAnsi="Georgia"/>
+          <w:sz w:val="28"/>
+          <w:szCs w:val="28"/>
+        </w:rPr>
+        <w:t xml:space="preserve">        if (fun == "+"): </w:t>
+      </w:r>
+    </w:p>
+    <w:p>
+      <w:pPr>
+        <w:spacing w:after="0" w:line="240" w:lineRule="auto"/>
+        <w:rPr>
+          <w:rFonts w:ascii="Georgia" w:hAnsi="Georgia"/>
+          <w:sz w:val="28"/>
+          <w:szCs w:val="28"/>
+        </w:rPr>
+      </w:pPr>
+      <w:r>
+        <w:rPr>
+          <w:rFonts w:ascii="Georgia" w:hAnsi="Georgia"/>
+          <w:sz w:val="28"/>
+          <w:szCs w:val="28"/>
+        </w:rPr>
+        <w:t xml:space="preserve">            cv += conNum(input("Enter number: "))</w:t>
+      </w:r>
+    </w:p>
+    <w:p>
+      <w:pPr>
+        <w:spacing w:after="0" w:line="240" w:lineRule="auto"/>
+        <w:rPr>
+          <w:rFonts w:ascii="Georgia" w:hAnsi="Georgia"/>
+          <w:sz w:val="28"/>
+          <w:szCs w:val="28"/>
+        </w:rPr>
+      </w:pPr>
+      <w:r>
+        <w:rPr>
+          <w:rFonts w:ascii="Georgia" w:hAnsi="Georgia"/>
+          <w:sz w:val="28"/>
+          <w:szCs w:val="28"/>
+        </w:rPr>
+        <w:t xml:space="preserve">            print(cv)</w:t>
+      </w:r>
+    </w:p>
+    <w:p>
+      <w:pPr>
+        <w:spacing w:after="0" w:line="240" w:lineRule="auto"/>
+        <w:rPr>
+          <w:rFonts w:ascii="Georgia" w:hAnsi="Georgia"/>
+          <w:sz w:val="28"/>
+          <w:szCs w:val="28"/>
+        </w:rPr>
+      </w:pPr>
+      <w:r>
+        <w:rPr>
+          <w:rFonts w:ascii="Georgia" w:hAnsi="Georgia"/>
+          <w:sz w:val="28"/>
+          <w:szCs w:val="28"/>
+        </w:rPr>
+        <w:t xml:space="preserve">        if (fun == "-"): </w:t>
+      </w:r>
+    </w:p>
+    <w:p>
+      <w:pPr>
+        <w:spacing w:after="0" w:line="240" w:lineRule="auto"/>
+        <w:rPr>
+          <w:rFonts w:ascii="Georgia" w:hAnsi="Georgia"/>
+          <w:sz w:val="28"/>
+          <w:szCs w:val="28"/>
+        </w:rPr>
+      </w:pPr>
+      <w:r>
+        <w:rPr>
+          <w:rFonts w:ascii="Georgia" w:hAnsi="Georgia"/>
+          <w:sz w:val="28"/>
+          <w:szCs w:val="28"/>
+        </w:rPr>
+        <w:t xml:space="preserve">            cv -= conNum(input("Enter number: "))</w:t>
+      </w:r>
+    </w:p>
+    <w:p>
+      <w:pPr>
+        <w:spacing w:after="0" w:line="240" w:lineRule="auto"/>
+        <w:rPr>
+          <w:rFonts w:ascii="Georgia" w:hAnsi="Georgia"/>
+          <w:sz w:val="28"/>
+          <w:szCs w:val="28"/>
+        </w:rPr>
+      </w:pPr>
+      <w:r>
+        <w:rPr>
+          <w:rFonts w:ascii="Georgia" w:hAnsi="Georgia"/>
+          <w:sz w:val="28"/>
+          <w:szCs w:val="28"/>
+        </w:rPr>
+        <w:t xml:space="preserve">            print(cv)</w:t>
+      </w:r>
+    </w:p>
+    <w:p>
+      <w:pPr>
+        <w:spacing w:after="0" w:line="240" w:lineRule="auto"/>
+        <w:rPr>
+          <w:rFonts w:ascii="Georgia" w:hAnsi="Georgia"/>
+          <w:sz w:val="28"/>
+          <w:szCs w:val="28"/>
+        </w:rPr>
+      </w:pPr>
+      <w:r>
+        <w:rPr>
+          <w:rFonts w:ascii="Georgia" w:hAnsi="Georgia"/>
+          <w:sz w:val="28"/>
+          <w:szCs w:val="28"/>
+        </w:rPr>
+        <w:t xml:space="preserve">        if (fun.lower() in ("x","*") ): </w:t>
+      </w:r>
+    </w:p>
+    <w:p>
+      <w:pPr>
+        <w:spacing w:after="0" w:line="240" w:lineRule="auto"/>
+        <w:rPr>
+          <w:rFonts w:ascii="Georgia" w:hAnsi="Georgia"/>
+          <w:sz w:val="28"/>
+          <w:szCs w:val="28"/>
+        </w:rPr>
+      </w:pPr>
+      <w:r>
+        <w:rPr>
+          <w:rFonts w:ascii="Georgia" w:hAnsi="Georgia"/>
+          <w:sz w:val="28"/>
+          <w:szCs w:val="28"/>
+        </w:rPr>
+        <w:t xml:space="preserve">            cv *= conNum(input("Enter number: "))</w:t>
+      </w:r>
+    </w:p>
+    <w:p>
+      <w:pPr>
+        <w:spacing w:after="0" w:line="240" w:lineRule="auto"/>
+        <w:rPr>
+          <w:rFonts w:ascii="Georgia" w:hAnsi="Georgia"/>
+          <w:sz w:val="28"/>
+          <w:szCs w:val="28"/>
+        </w:rPr>
+      </w:pPr>
+      <w:r>
+        <w:rPr>
+          <w:rFonts w:ascii="Georgia" w:hAnsi="Georgia"/>
+          <w:sz w:val="28"/>
+          <w:szCs w:val="28"/>
+        </w:rPr>
+        <w:t xml:space="preserve">            print(cv)</w:t>
+      </w:r>
+    </w:p>
+    <w:p>
+      <w:pPr>
+        <w:spacing w:after="0" w:line="240" w:lineRule="auto"/>
+        <w:rPr>
+          <w:rFonts w:ascii="Georgia" w:hAnsi="Georgia"/>
+          <w:sz w:val="28"/>
+          <w:szCs w:val="28"/>
+        </w:rPr>
+      </w:pPr>
+      <w:r>
+        <w:rPr>
+          <w:rFonts w:ascii="Georgia" w:hAnsi="Georgia"/>
+          <w:sz w:val="28"/>
+          <w:szCs w:val="28"/>
+        </w:rPr>
+        <w:t xml:space="preserve">        if (fun == "/"): </w:t>
+      </w:r>
+    </w:p>
+    <w:p>
+      <w:pPr>
+        <w:spacing w:after="0" w:line="240" w:lineRule="auto"/>
+        <w:rPr>
+          <w:rFonts w:ascii="Georgia" w:hAnsi="Georgia"/>
+          <w:sz w:val="28"/>
+          <w:szCs w:val="28"/>
+        </w:rPr>
+      </w:pPr>
+      <w:r>
+        <w:rPr>
+          <w:rFonts w:ascii="Georgia" w:hAnsi="Georgia"/>
+          <w:sz w:val="28"/>
+          <w:szCs w:val="28"/>
+        </w:rPr>
+        <w:t xml:space="preserve">            cv /= conNum(input("Enter number: "))</w:t>
+      </w:r>
+    </w:p>
+    <w:p>
+      <w:pPr>
+        <w:spacing w:after="0" w:line="240" w:lineRule="auto"/>
+        <w:rPr>
+          <w:rFonts w:ascii="Georgia" w:hAnsi="Georgia"/>
+          <w:sz w:val="28"/>
+          <w:szCs w:val="28"/>
+        </w:rPr>
+      </w:pPr>
+      <w:r>
+        <w:rPr>
+          <w:rFonts w:ascii="Georgia" w:hAnsi="Georgia"/>
+          <w:sz w:val="28"/>
+          <w:szCs w:val="28"/>
+        </w:rPr>
+        <w:t xml:space="preserve">            print(cv)</w:t>
+      </w:r>
+    </w:p>
+    <w:p>
+      <w:pPr>
+        <w:spacing w:after="0" w:line="240" w:lineRule="auto"/>
+        <w:rPr>
+          <w:rFonts w:ascii="Georgia" w:hAnsi="Georgia"/>
+          <w:sz w:val="28"/>
+          <w:szCs w:val="28"/>
+        </w:rPr>
+      </w:pPr>
+      <w:r>
+        <w:rPr>
+          <w:rFonts w:ascii="Georgia" w:hAnsi="Georgia"/>
+          <w:sz w:val="28"/>
+          <w:szCs w:val="28"/>
+        </w:rPr>
+        <w:t xml:space="preserve">        if (fun == "^"): </w:t>
+      </w:r>
+    </w:p>
+    <w:p>
+      <w:pPr>
+        <w:spacing w:after="0" w:line="240" w:lineRule="auto"/>
+        <w:rPr>
+          <w:rFonts w:ascii="Georgia" w:hAnsi="Georgia"/>
+          <w:sz w:val="28"/>
+          <w:szCs w:val="28"/>
+        </w:rPr>
+      </w:pPr>
+      <w:r>
+        <w:rPr>
+          <w:rFonts w:ascii="Georgia" w:hAnsi="Georgia"/>
+          <w:sz w:val="28"/>
+          <w:szCs w:val="28"/>
+        </w:rPr>
+        <w:t xml:space="preserve">            v = conNum(input("Enter number: "))</w:t>
+      </w:r>
+    </w:p>
+    <w:p>
+      <w:pPr>
+        <w:spacing w:after="0" w:line="240" w:lineRule="auto"/>
+        <w:rPr>
+          <w:rFonts w:ascii="Georgia" w:hAnsi="Georgia"/>
+          <w:sz w:val="28"/>
+          <w:szCs w:val="28"/>
+        </w:rPr>
+      </w:pPr>
+      <w:r>
+        <w:rPr>
+          <w:rFonts w:ascii="Georgia" w:hAnsi="Georgia"/>
+          <w:sz w:val="28"/>
+          <w:szCs w:val="28"/>
+        </w:rPr>
+        <w:t xml:space="preserve">            cv=pow(cv,v)</w:t>
+      </w:r>
+    </w:p>
+    <w:p>
+      <w:pPr>
+        <w:spacing w:after="0" w:line="240" w:lineRule="auto"/>
+        <w:rPr>
+          <w:rFonts w:ascii="Georgia" w:hAnsi="Georgia"/>
+          <w:sz w:val="28"/>
+          <w:szCs w:val="28"/>
+        </w:rPr>
+      </w:pPr>
+      <w:r>
+        <w:rPr>
+          <w:rFonts w:ascii="Georgia" w:hAnsi="Georgia"/>
+          <w:sz w:val="28"/>
+          <w:szCs w:val="28"/>
+        </w:rPr>
+        <w:t xml:space="preserve">            print(cv)</w:t>
+      </w:r>
+    </w:p>
+    <w:p>
+      <w:pPr>
+        <w:spacing w:after="0" w:line="240" w:lineRule="auto"/>
+        <w:rPr>
+          <w:rFonts w:ascii="Georgia" w:hAnsi="Georgia"/>
+          <w:sz w:val="28"/>
+          <w:szCs w:val="28"/>
+        </w:rPr>
+      </w:pPr>
+      <w:r>
+        <w:rPr>
+          <w:rFonts w:ascii="Georgia" w:hAnsi="Georgia"/>
+          <w:sz w:val="28"/>
+          <w:szCs w:val="28"/>
+        </w:rPr>
+        <w:t xml:space="preserve">        if (fun.lower() == "out"):</w:t>
+      </w:r>
+    </w:p>
+    <w:p>
+      <w:pPr>
+        <w:spacing w:after="0" w:line="240" w:lineRule="auto"/>
+        <w:rPr>
+          <w:rFonts w:ascii="Georgia" w:hAnsi="Georgia"/>
+          <w:sz w:val="28"/>
+          <w:szCs w:val="28"/>
+        </w:rPr>
+      </w:pPr>
+      <w:r>
+        <w:rPr>
+          <w:rFonts w:ascii="Georgia" w:hAnsi="Georgia"/>
+          <w:sz w:val="28"/>
+          <w:szCs w:val="28"/>
+        </w:rPr>
+        <w:t xml:space="preserve">            break</w:t>
+      </w:r>
+    </w:p>
+    <w:p>
+      <w:pPr>
+        <w:spacing w:after="0" w:line="240" w:lineRule="auto"/>
+        <w:rPr>
+          <w:rFonts w:ascii="Georgia" w:hAnsi="Georgia"/>
+          <w:sz w:val="28"/>
+          <w:szCs w:val="28"/>
+        </w:rPr>
+      </w:pPr>
+    </w:p>
+    <w:p>
+      <w:pPr>
+        <w:spacing w:after="0" w:line="240" w:lineRule="auto"/>
+        <w:rPr>
+          <w:rFonts w:ascii="Georgia" w:hAnsi="Georgia"/>
+          <w:sz w:val="28"/>
+          <w:szCs w:val="28"/>
+        </w:rPr>
+      </w:pPr>
+      <w:r>
+        <w:rPr>
+          <w:rFonts w:ascii="Georgia" w:hAnsi="Georgia"/>
+          <w:sz w:val="28"/>
+          <w:szCs w:val="28"/>
+        </w:rPr>
+        <w:t>def VolumeCalc():</w:t>
+      </w:r>
+    </w:p>
+    <w:p>
+      <w:pPr>
+        <w:spacing w:after="0" w:line="240" w:lineRule="auto"/>
+        <w:rPr>
+          <w:rFonts w:ascii="Georgia" w:hAnsi="Georgia"/>
+          <w:sz w:val="28"/>
+          <w:szCs w:val="28"/>
+        </w:rPr>
+      </w:pPr>
+      <w:r>
+        <w:rPr>
+          <w:rFonts w:ascii="Georgia" w:hAnsi="Georgia"/>
+          <w:sz w:val="28"/>
+          <w:szCs w:val="28"/>
+        </w:rPr>
+        <w:t xml:space="preserve">    print("Welcome to Volume Calculator, write shape name to find volume ")</w:t>
+      </w:r>
+    </w:p>
+    <w:p>
+      <w:pPr>
+        <w:spacing w:after="0" w:line="240" w:lineRule="auto"/>
+        <w:rPr>
+          <w:rFonts w:ascii="Georgia" w:hAnsi="Georgia"/>
+          <w:sz w:val="28"/>
+          <w:szCs w:val="28"/>
+        </w:rPr>
+      </w:pPr>
+      <w:r>
+        <w:rPr>
+          <w:rFonts w:ascii="Georgia" w:hAnsi="Georgia"/>
+          <w:sz w:val="28"/>
+          <w:szCs w:val="28"/>
+        </w:rPr>
+        <w:t xml:space="preserve">    shapeType = input("Enter Shape (Cube, Cuboid, Cone, Cylinder, Sphere, Hemisphere, Frustrum): ")</w:t>
+      </w:r>
+    </w:p>
+    <w:p>
+      <w:pPr>
+        <w:spacing w:after="0" w:line="240" w:lineRule="auto"/>
+        <w:rPr>
+          <w:rFonts w:ascii="Georgia" w:hAnsi="Georgia"/>
+          <w:sz w:val="28"/>
+          <w:szCs w:val="28"/>
+        </w:rPr>
+      </w:pPr>
+    </w:p>
+    <w:p>
+      <w:pPr>
+        <w:spacing w:after="0" w:line="240" w:lineRule="auto"/>
+        <w:rPr>
+          <w:rFonts w:ascii="Georgia" w:hAnsi="Georgia"/>
+          <w:sz w:val="28"/>
+          <w:szCs w:val="28"/>
+        </w:rPr>
+      </w:pPr>
+      <w:r>
+        <w:rPr>
+          <w:rFonts w:ascii="Georgia" w:hAnsi="Georgia"/>
+          <w:sz w:val="28"/>
+          <w:szCs w:val="28"/>
+        </w:rPr>
+        <w:t xml:space="preserve">    if shapeType.lower() == "cube":</w:t>
+      </w:r>
+    </w:p>
+    <w:p>
+      <w:pPr>
+        <w:spacing w:after="0" w:line="240" w:lineRule="auto"/>
+        <w:rPr>
+          <w:rFonts w:ascii="Georgia" w:hAnsi="Georgia"/>
+          <w:sz w:val="28"/>
+          <w:szCs w:val="28"/>
+        </w:rPr>
+      </w:pPr>
+      <w:r>
+        <w:rPr>
+          <w:rFonts w:ascii="Georgia" w:hAnsi="Georgia"/>
+          <w:sz w:val="28"/>
+          <w:szCs w:val="28"/>
+        </w:rPr>
+        <w:lastRenderedPageBreak/>
+        <w:t xml:space="preserve">        print("The Volume of Cube is",</w:t>
+      </w:r>
+    </w:p>
+    <w:p>
+      <w:pPr>
+        <w:spacing w:after="0" w:line="240" w:lineRule="auto"/>
+        <w:rPr>
+          <w:rFonts w:ascii="Georgia" w:hAnsi="Georgia"/>
+          <w:sz w:val="28"/>
+          <w:szCs w:val="28"/>
+        </w:rPr>
+      </w:pPr>
+      <w:r>
+        <w:rPr>
+          <w:rFonts w:ascii="Georgia" w:hAnsi="Georgia"/>
+          <w:sz w:val="28"/>
+          <w:szCs w:val="28"/>
+        </w:rPr>
+        <w:t xml:space="preserve">        conNum(input("Enter Side: "))**3)</w:t>
+      </w:r>
+    </w:p>
+    <w:p>
+      <w:pPr>
+        <w:spacing w:after="0" w:line="240" w:lineRule="auto"/>
+        <w:rPr>
+          <w:rFonts w:ascii="Georgia" w:hAnsi="Georgia"/>
+          <w:sz w:val="28"/>
+          <w:szCs w:val="28"/>
+        </w:rPr>
+      </w:pPr>
+      <w:r>
+        <w:rPr>
+          <w:rFonts w:ascii="Georgia" w:hAnsi="Georgia"/>
+          <w:sz w:val="28"/>
+          <w:szCs w:val="28"/>
+        </w:rPr>
+        <w:t xml:space="preserve">    if shapeType.lower() == "cuboid":</w:t>
+      </w:r>
+    </w:p>
+    <w:p>
+      <w:pPr>
+        <w:spacing w:after="0" w:line="240" w:lineRule="auto"/>
+        <w:rPr>
+          <w:rFonts w:ascii="Georgia" w:hAnsi="Georgia"/>
+          <w:sz w:val="28"/>
+          <w:szCs w:val="28"/>
+        </w:rPr>
+      </w:pPr>
+      <w:r>
+        <w:rPr>
+          <w:rFonts w:ascii="Georgia" w:hAnsi="Georgia"/>
+          <w:sz w:val="28"/>
+          <w:szCs w:val="28"/>
+        </w:rPr>
+        <w:t xml:space="preserve">        print("The Volume of Cuboid is",</w:t>
+      </w:r>
+    </w:p>
+    <w:p>
+      <w:pPr>
+        <w:spacing w:after="0" w:line="240" w:lineRule="auto"/>
+        <w:rPr>
+          <w:rFonts w:ascii="Georgia" w:hAnsi="Georgia"/>
+          <w:sz w:val="28"/>
+          <w:szCs w:val="28"/>
+        </w:rPr>
+      </w:pPr>
+      <w:r>
+        <w:rPr>
+          <w:rFonts w:ascii="Georgia" w:hAnsi="Georgia"/>
+          <w:sz w:val="28"/>
+          <w:szCs w:val="28"/>
+        </w:rPr>
+        <w:t xml:space="preserve">        conNum(input("Enter Length: "))*conNum(input("Enter Breadth: "))*conNum(input("Enter Length")))</w:t>
+      </w:r>
+    </w:p>
+    <w:p>
+      <w:pPr>
+        <w:spacing w:after="0" w:line="240" w:lineRule="auto"/>
+        <w:rPr>
+          <w:rFonts w:ascii="Georgia" w:hAnsi="Georgia"/>
+          <w:sz w:val="28"/>
+          <w:szCs w:val="28"/>
+        </w:rPr>
+      </w:pPr>
+      <w:r>
+        <w:rPr>
+          <w:rFonts w:ascii="Georgia" w:hAnsi="Georgia"/>
+          <w:sz w:val="28"/>
+          <w:szCs w:val="28"/>
+        </w:rPr>
+        <w:t xml:space="preserve">    if shapeType.lower() == "cone":</w:t>
+      </w:r>
+    </w:p>
+    <w:p>
+      <w:pPr>
+        <w:spacing w:after="0" w:line="240" w:lineRule="auto"/>
+        <w:rPr>
+          <w:rFonts w:ascii="Georgia" w:hAnsi="Georgia"/>
+          <w:sz w:val="28"/>
+          <w:szCs w:val="28"/>
+        </w:rPr>
+      </w:pPr>
+      <w:r>
+        <w:rPr>
+          <w:rFonts w:ascii="Georgia" w:hAnsi="Georgia"/>
+          <w:sz w:val="28"/>
+          <w:szCs w:val="28"/>
+        </w:rPr>
+        <w:t xml:space="preserve">        print("The Volume of Cone is",</w:t>
+      </w:r>
+    </w:p>
+    <w:p>
+      <w:pPr>
+        <w:spacing w:after="0" w:line="240" w:lineRule="auto"/>
+        <w:rPr>
+          <w:rFonts w:ascii="Georgia" w:hAnsi="Georgia"/>
+          <w:sz w:val="28"/>
+          <w:szCs w:val="28"/>
+        </w:rPr>
+      </w:pPr>
+      <w:r>
+        <w:rPr>
+          <w:rFonts w:ascii="Georgia" w:hAnsi="Georgia"/>
+          <w:sz w:val="28"/>
+          <w:szCs w:val="28"/>
+        </w:rPr>
+        <w:t xml:space="preserve">        pi*(conNum(input("Enter radius: "))**2)*conNum(input("Enter height: "))/3)</w:t>
+      </w:r>
+    </w:p>
+    <w:p>
+      <w:pPr>
+        <w:spacing w:after="0" w:line="240" w:lineRule="auto"/>
+        <w:rPr>
+          <w:rFonts w:ascii="Georgia" w:hAnsi="Georgia"/>
+          <w:sz w:val="28"/>
+          <w:szCs w:val="28"/>
+        </w:rPr>
+      </w:pPr>
+      <w:r>
+        <w:rPr>
+          <w:rFonts w:ascii="Georgia" w:hAnsi="Georgia"/>
+          <w:sz w:val="28"/>
+          <w:szCs w:val="28"/>
+        </w:rPr>
+        <w:t xml:space="preserve">    if shapeType.lower() == "":</w:t>
+      </w:r>
+    </w:p>
+    <w:p>
+      <w:pPr>
+        <w:spacing w:after="0" w:line="240" w:lineRule="auto"/>
+        <w:rPr>
+          <w:rFonts w:ascii="Georgia" w:hAnsi="Georgia"/>
+          <w:sz w:val="28"/>
+          <w:szCs w:val="28"/>
+        </w:rPr>
+      </w:pPr>
+      <w:r>
+        <w:rPr>
+          <w:rFonts w:ascii="Georgia" w:hAnsi="Georgia"/>
+          <w:sz w:val="28"/>
+          <w:szCs w:val="28"/>
+        </w:rPr>
+        <w:t xml:space="preserve">        print("The Volume of cylinder is",</w:t>
+      </w:r>
+    </w:p>
+    <w:p>
+      <w:pPr>
+        <w:spacing w:after="0" w:line="240" w:lineRule="auto"/>
+        <w:rPr>
+          <w:rFonts w:ascii="Georgia" w:hAnsi="Georgia"/>
+          <w:sz w:val="28"/>
+          <w:szCs w:val="28"/>
+        </w:rPr>
+      </w:pPr>
+      <w:r>
+        <w:rPr>
+          <w:rFonts w:ascii="Georgia" w:hAnsi="Georgia"/>
+          <w:sz w:val="28"/>
+          <w:szCs w:val="28"/>
+        </w:rPr>
+        <w:t xml:space="preserve">        pi*(conNum(input("Enter radius: "))**2)*conNum(input("Enter height: ")))</w:t>
+      </w:r>
+    </w:p>
+    <w:p>
+      <w:pPr>
+        <w:spacing w:after="0" w:line="240" w:lineRule="auto"/>
+        <w:rPr>
+          <w:rFonts w:ascii="Georgia" w:hAnsi="Georgia"/>
+          <w:sz w:val="28"/>
+          <w:szCs w:val="28"/>
+        </w:rPr>
+      </w:pPr>
+      <w:r>
+        <w:rPr>
+          <w:rFonts w:ascii="Georgia" w:hAnsi="Georgia"/>
+          <w:sz w:val="28"/>
+          <w:szCs w:val="28"/>
+        </w:rPr>
+        <w:t xml:space="preserve">    if shapeType.lower() == "sphere":</w:t>
+      </w:r>
+    </w:p>
+    <w:p>
+      <w:pPr>
+        <w:spacing w:after="0" w:line="240" w:lineRule="auto"/>
+        <w:rPr>
+          <w:rFonts w:ascii="Georgia" w:hAnsi="Georgia"/>
+          <w:sz w:val="28"/>
+          <w:szCs w:val="28"/>
+        </w:rPr>
+      </w:pPr>
+      <w:r>
+        <w:rPr>
+          <w:rFonts w:ascii="Georgia" w:hAnsi="Georgia"/>
+          <w:sz w:val="28"/>
+          <w:szCs w:val="28"/>
+        </w:rPr>
+        <w:t xml:space="preserve">        print("The Volume of Sphere is",</w:t>
+      </w:r>
+    </w:p>
+    <w:p>
+      <w:pPr>
+        <w:spacing w:after="0" w:line="240" w:lineRule="auto"/>
+        <w:rPr>
+          <w:rFonts w:ascii="Georgia" w:hAnsi="Georgia"/>
+          <w:sz w:val="28"/>
+          <w:szCs w:val="28"/>
+        </w:rPr>
+      </w:pPr>
+      <w:r>
+        <w:rPr>
+          <w:rFonts w:ascii="Georgia" w:hAnsi="Georgia"/>
+          <w:sz w:val="28"/>
+          <w:szCs w:val="28"/>
+        </w:rPr>
+        <w:t xml:space="preserve">        4*pi/3*conNum(input("Enter radius: "))**3)</w:t>
+      </w:r>
+    </w:p>
+    <w:p>
+      <w:pPr>
+        <w:spacing w:after="0" w:line="240" w:lineRule="auto"/>
+        <w:rPr>
+          <w:rFonts w:ascii="Georgia" w:hAnsi="Georgia"/>
+          <w:sz w:val="28"/>
+          <w:szCs w:val="28"/>
+        </w:rPr>
+      </w:pPr>
+      <w:r>
+        <w:rPr>
+          <w:rFonts w:ascii="Georgia" w:hAnsi="Georgia"/>
+          <w:sz w:val="28"/>
+          <w:szCs w:val="28"/>
+        </w:rPr>
+        <w:t xml:space="preserve">    if shapeType.lower() == "hemisphere":</w:t>
+      </w:r>
+    </w:p>
+    <w:p>
+      <w:pPr>
+        <w:spacing w:after="0" w:line="240" w:lineRule="auto"/>
+        <w:rPr>
+          <w:rFonts w:ascii="Georgia" w:hAnsi="Georgia"/>
+          <w:sz w:val="28"/>
+          <w:szCs w:val="28"/>
+        </w:rPr>
+      </w:pPr>
+      <w:r>
+        <w:rPr>
+          <w:rFonts w:ascii="Georgia" w:hAnsi="Georgia"/>
+          <w:sz w:val="28"/>
+          <w:szCs w:val="28"/>
+        </w:rPr>
+        <w:t xml:space="preserve">        print("The Volume of Hemisphere is",</w:t>
+      </w:r>
+    </w:p>
+    <w:p>
+      <w:pPr>
+        <w:spacing w:after="0" w:line="240" w:lineRule="auto"/>
+        <w:rPr>
+          <w:rFonts w:ascii="Georgia" w:hAnsi="Georgia"/>
+          <w:sz w:val="28"/>
+          <w:szCs w:val="28"/>
+        </w:rPr>
+      </w:pPr>
+      <w:r>
+        <w:rPr>
+          <w:rFonts w:ascii="Georgia" w:hAnsi="Georgia"/>
+          <w:sz w:val="28"/>
+          <w:szCs w:val="28"/>
+        </w:rPr>
+        <w:t xml:space="preserve">        2*pi/3*conNum(input("Enter radius: "))**3)</w:t>
+      </w:r>
+    </w:p>
+    <w:p>
+      <w:pPr>
+        <w:spacing w:after="0" w:line="240" w:lineRule="auto"/>
+        <w:rPr>
+          <w:rFonts w:ascii="Georgia" w:hAnsi="Georgia"/>
+          <w:sz w:val="28"/>
+          <w:szCs w:val="28"/>
+        </w:rPr>
+      </w:pPr>
+      <w:r>
+        <w:rPr>
+          <w:rFonts w:ascii="Georgia" w:hAnsi="Georgia"/>
+          <w:sz w:val="28"/>
+          <w:szCs w:val="28"/>
+        </w:rPr>
+        <w:t xml:space="preserve">    if shapeType.lower() == "Frustrum":</w:t>
+      </w:r>
+    </w:p>
+    <w:p>
+      <w:pPr>
+        <w:spacing w:after="0" w:line="240" w:lineRule="auto"/>
+        <w:rPr>
+          <w:rFonts w:ascii="Georgia" w:hAnsi="Georgia"/>
+          <w:sz w:val="28"/>
+          <w:szCs w:val="28"/>
+        </w:rPr>
+      </w:pPr>
+      <w:r>
+        <w:rPr>
+          <w:rFonts w:ascii="Georgia" w:hAnsi="Georgia"/>
+          <w:sz w:val="28"/>
+          <w:szCs w:val="28"/>
+        </w:rPr>
+        <w:t xml:space="preserve">        print("The Volume of Frustrum is",</w:t>
+      </w:r>
+    </w:p>
+    <w:p>
+      <w:pPr>
+        <w:spacing w:after="0" w:line="240" w:lineRule="auto"/>
+        <w:rPr>
+          <w:rFonts w:ascii="Georgia" w:hAnsi="Georgia"/>
+          <w:sz w:val="28"/>
+          <w:szCs w:val="28"/>
+        </w:rPr>
+      </w:pPr>
+      <w:r>
+        <w:rPr>
+          <w:rFonts w:ascii="Georgia" w:hAnsi="Georgia"/>
+          <w:sz w:val="28"/>
+          <w:szCs w:val="28"/>
+        </w:rPr>
+        <w:t xml:space="preserve">        (conNum(input("Enter radius 1: "))**3 - conNum(input("Enter radius 2: "))**3) * pi / 3 * conNum(input("Enter height: ")) )</w:t>
+      </w:r>
+    </w:p>
+    <w:p>
+      <w:pPr>
+        <w:spacing w:after="0" w:line="240" w:lineRule="auto"/>
+        <w:rPr>
+          <w:rFonts w:ascii="Georgia" w:hAnsi="Georgia"/>
+          <w:sz w:val="28"/>
+          <w:szCs w:val="28"/>
+        </w:rPr>
+      </w:pPr>
+      <w:r>
+        <w:rPr>
+          <w:rFonts w:ascii="Georgia" w:hAnsi="Georgia"/>
+          <w:sz w:val="28"/>
+          <w:szCs w:val="28"/>
+        </w:rPr>
+        <w:t xml:space="preserve">    </w:t>
+      </w:r>
+    </w:p>
+    <w:p>
+      <w:pPr>
+        <w:spacing w:after="0" w:line="240" w:lineRule="auto"/>
+        <w:rPr>
+          <w:rFonts w:ascii="Georgia" w:hAnsi="Georgia"/>
+          <w:sz w:val="28"/>
+          <w:szCs w:val="28"/>
+        </w:rPr>
+      </w:pPr>
+      <w:r>
+        <w:rPr>
+          <w:rFonts w:ascii="Georgia" w:hAnsi="Georgia"/>
+          <w:sz w:val="28"/>
+          <w:szCs w:val="28"/>
+        </w:rPr>
+        <w:t>def SAcalc():</w:t>
+      </w:r>
+    </w:p>
+    <w:p>
+      <w:pPr>
+        <w:spacing w:after="0" w:line="240" w:lineRule="auto"/>
+        <w:rPr>
+          <w:rFonts w:ascii="Georgia" w:hAnsi="Georgia"/>
+          <w:sz w:val="28"/>
+          <w:szCs w:val="28"/>
+        </w:rPr>
+      </w:pPr>
+      <w:r>
+        <w:rPr>
+          <w:rFonts w:ascii="Georgia" w:hAnsi="Georgia"/>
+          <w:sz w:val="28"/>
+          <w:szCs w:val="28"/>
+        </w:rPr>
+        <w:t xml:space="preserve">    print("Welcome to Surface Area Calculator, write shape name to find Surface Area ")</w:t>
+      </w:r>
+    </w:p>
+    <w:p>
+      <w:pPr>
+        <w:spacing w:after="0" w:line="240" w:lineRule="auto"/>
+        <w:rPr>
+          <w:rFonts w:ascii="Georgia" w:hAnsi="Georgia"/>
+          <w:sz w:val="28"/>
+          <w:szCs w:val="28"/>
+        </w:rPr>
+      </w:pPr>
+      <w:r>
+        <w:rPr>
+          <w:rFonts w:ascii="Georgia" w:hAnsi="Georgia"/>
+          <w:sz w:val="28"/>
+          <w:szCs w:val="28"/>
+        </w:rPr>
+        <w:t xml:space="preserve">    shapeType = input("Enter Shape (Cube, Cuboid, Cone, Cylinder, Sphere, Hemisphere, Frustrum): ")</w:t>
+      </w:r>
+    </w:p>
+    <w:p>
+      <w:pPr>
+        <w:spacing w:after="0" w:line="240" w:lineRule="auto"/>
+        <w:rPr>
+          <w:rFonts w:ascii="Georgia" w:hAnsi="Georgia"/>
+          <w:sz w:val="28"/>
+          <w:szCs w:val="28"/>
+        </w:rPr>
+      </w:pPr>
+    </w:p>
+    <w:p>
+      <w:pPr>
+        <w:spacing w:after="0" w:line="240" w:lineRule="auto"/>
+        <w:rPr>
+          <w:rFonts w:ascii="Georgia" w:hAnsi="Georgia"/>
+          <w:sz w:val="28"/>
+          <w:szCs w:val="28"/>
+        </w:rPr>
+      </w:pPr>
+      <w:r>
+        <w:rPr>
+          <w:rFonts w:ascii="Georgia" w:hAnsi="Georgia"/>
+          <w:sz w:val="28"/>
+          <w:szCs w:val="28"/>
+        </w:rPr>
+        <w:t xml:space="preserve">    if shapeType.lower() == "cube":</w:t>
+      </w:r>
+    </w:p>
+    <w:p>
+      <w:pPr>
+        <w:spacing w:after="0" w:line="240" w:lineRule="auto"/>
+        <w:rPr>
+          <w:rFonts w:ascii="Georgia" w:hAnsi="Georgia"/>
+          <w:sz w:val="28"/>
+          <w:szCs w:val="28"/>
+        </w:rPr>
+      </w:pPr>
+      <w:r>
+        <w:rPr>
+          <w:rFonts w:ascii="Georgia" w:hAnsi="Georgia"/>
+          <w:sz w:val="28"/>
+          <w:szCs w:val="28"/>
+        </w:rPr>
+        <w:t xml:space="preserve">        print("The Surface Area of Cube is",</w:t>
+      </w:r>
+    </w:p>
+    <w:p>
+      <w:pPr>
+        <w:spacing w:after="0" w:line="240" w:lineRule="auto"/>
+        <w:rPr>
+          <w:rFonts w:ascii="Georgia" w:hAnsi="Georgia"/>
+          <w:sz w:val="28"/>
+          <w:szCs w:val="28"/>
+        </w:rPr>
+      </w:pPr>
+      <w:r>
+        <w:rPr>
+          <w:rFonts w:ascii="Georgia" w:hAnsi="Georgia"/>
+          <w:sz w:val="28"/>
+          <w:szCs w:val="28"/>
+        </w:rPr>
+        <w:t xml:space="preserve">        6*conNum(input("Enter Side: "))**2)</w:t>
+      </w:r>
+    </w:p>
+    <w:p>
+      <w:pPr>
+        <w:spacing w:after="0" w:line="240" w:lineRule="auto"/>
+        <w:rPr>
+          <w:rFonts w:ascii="Georgia" w:hAnsi="Georgia"/>
+          <w:sz w:val="28"/>
+          <w:szCs w:val="28"/>
+        </w:rPr>
+      </w:pPr>
+      <w:r>
+        <w:rPr>
+          <w:rFonts w:ascii="Georgia" w:hAnsi="Georgia"/>
+          <w:sz w:val="28"/>
+          <w:szCs w:val="28"/>
+        </w:rPr>
+        <w:t xml:space="preserve">    if shapeType.lower() == "cuboid":</w:t>
+      </w:r>
+    </w:p>
+    <w:p>
+      <w:pPr>
+        <w:spacing w:after="0" w:line="240" w:lineRule="auto"/>
+        <w:rPr>
+          <w:rFonts w:ascii="Georgia" w:hAnsi="Georgia"/>
+          <w:sz w:val="28"/>
+          <w:szCs w:val="28"/>
+        </w:rPr>
+      </w:pPr>
+      <w:r>
+        <w:rPr>
+          <w:rFonts w:ascii="Georgia" w:hAnsi="Georgia"/>
+          <w:sz w:val="28"/>
+          <w:szCs w:val="28"/>
+        </w:rPr>
+        <w:t xml:space="preserve">        l=conNum(input("Enter Length: "))</w:t>
+      </w:r>
+    </w:p>
+    <w:p>
+      <w:pPr>
+        <w:spacing w:after="0" w:line="240" w:lineRule="auto"/>
+        <w:rPr>
+          <w:rFonts w:ascii="Georgia" w:hAnsi="Georgia"/>
+          <w:sz w:val="28"/>
+          <w:szCs w:val="28"/>
+        </w:rPr>
+      </w:pPr>
+      <w:r>
+        <w:rPr>
+          <w:rFonts w:ascii="Georgia" w:hAnsi="Georgia"/>
+          <w:sz w:val="28"/>
+          <w:szCs w:val="28"/>
+        </w:rPr>
+        <w:t xml:space="preserve">        b=conNum(input("Enter Breadth: "))</w:t>
+      </w:r>
+    </w:p>
+    <w:p>
+      <w:pPr>
+        <w:spacing w:after="0" w:line="240" w:lineRule="auto"/>
+        <w:rPr>
+          <w:rFonts w:ascii="Georgia" w:hAnsi="Georgia"/>
+          <w:sz w:val="28"/>
+          <w:szCs w:val="28"/>
+        </w:rPr>
+      </w:pPr>
+      <w:r>
+        <w:rPr>
+          <w:rFonts w:ascii="Georgia" w:hAnsi="Georgia"/>
+          <w:sz w:val="28"/>
+          <w:szCs w:val="28"/>
+        </w:rPr>
+        <w:t xml:space="preserve">        h=conNum(input("Enter Length"))</w:t>
+      </w:r>
+    </w:p>
+    <w:p>
+      <w:pPr>
+        <w:spacing w:after="0" w:line="240" w:lineRule="auto"/>
+        <w:rPr>
+          <w:rFonts w:ascii="Georgia" w:hAnsi="Georgia"/>
+          <w:sz w:val="28"/>
+          <w:szCs w:val="28"/>
+        </w:rPr>
+      </w:pPr>
+      <w:r>
+        <w:rPr>
+          <w:rFonts w:ascii="Georgia" w:hAnsi="Georgia"/>
+          <w:sz w:val="28"/>
+          <w:szCs w:val="28"/>
+        </w:rPr>
+        <w:t xml:space="preserve">        print("The Surface Area of Cuboid is",2(l*b + b*h + h*l))</w:t>
+      </w:r>
+    </w:p>
+    <w:p>
+      <w:pPr>
+        <w:spacing w:after="0" w:line="240" w:lineRule="auto"/>
+        <w:rPr>
+          <w:rFonts w:ascii="Georgia" w:hAnsi="Georgia"/>
+          <w:sz w:val="28"/>
+          <w:szCs w:val="28"/>
+        </w:rPr>
+      </w:pPr>
+      <w:r>
+        <w:rPr>
+          <w:rFonts w:ascii="Georgia" w:hAnsi="Georgia"/>
+          <w:sz w:val="28"/>
+          <w:szCs w:val="28"/>
+        </w:rPr>
+        <w:t xml:space="preserve">    if shapeType.lower() == "cone":</w:t>
+      </w:r>
+    </w:p>
+    <w:p>
+      <w:pPr>
+        <w:spacing w:after="0" w:line="240" w:lineRule="auto"/>
+        <w:rPr>
+          <w:rFonts w:ascii="Georgia" w:hAnsi="Georgia"/>
+          <w:sz w:val="28"/>
+          <w:szCs w:val="28"/>
+        </w:rPr>
+      </w:pPr>
+      <w:r>
+        <w:rPr>
+          <w:rFonts w:ascii="Georgia" w:hAnsi="Georgia"/>
+          <w:sz w:val="28"/>
+          <w:szCs w:val="28"/>
+        </w:rPr>
+        <w:t xml:space="preserve">        r = conNum(input("Enter radius: "))</w:t>
+      </w:r>
+    </w:p>
+    <w:p>
+      <w:pPr>
+        <w:spacing w:after="0" w:line="240" w:lineRule="auto"/>
+        <w:rPr>
+          <w:rFonts w:ascii="Georgia" w:hAnsi="Georgia"/>
+          <w:sz w:val="28"/>
+          <w:szCs w:val="28"/>
+        </w:rPr>
+      </w:pPr>
+      <w:r>
+        <w:rPr>
+          <w:rFonts w:ascii="Georgia" w:hAnsi="Georgia"/>
+          <w:sz w:val="28"/>
+          <w:szCs w:val="28"/>
+        </w:rPr>
+        <w:t xml:space="preserve">        h = conNum(input("Enter height: "))</w:t>
+      </w:r>
+    </w:p>
+    <w:p>
+      <w:pPr>
+        <w:spacing w:after="0" w:line="240" w:lineRule="auto"/>
+        <w:rPr>
+          <w:rFonts w:ascii="Georgia" w:hAnsi="Georgia"/>
+          <w:sz w:val="28"/>
+          <w:szCs w:val="28"/>
+        </w:rPr>
+      </w:pPr>
+      <w:r>
+        <w:rPr>
+          <w:rFonts w:ascii="Georgia" w:hAnsi="Georgia"/>
+          <w:sz w:val="28"/>
+          <w:szCs w:val="28"/>
+        </w:rPr>
+        <w:t xml:space="preserve">        print("The Surface Area of Cone is",</w:t>
+      </w:r>
+    </w:p>
+    <w:p>
+      <w:pPr>
+        <w:spacing w:after="0" w:line="240" w:lineRule="auto"/>
+        <w:rPr>
+          <w:rFonts w:ascii="Georgia" w:hAnsi="Georgia"/>
+          <w:sz w:val="28"/>
+          <w:szCs w:val="28"/>
+        </w:rPr>
+      </w:pPr>
+      <w:r>
+        <w:rPr>
+          <w:rFonts w:ascii="Georgia" w:hAnsi="Georgia"/>
+          <w:sz w:val="28"/>
+          <w:szCs w:val="28"/>
+        </w:rPr>
+        <w:t xml:space="preserve">        pi * r * (r + (r**2 + h**2)**(1/2)   ))</w:t>
+      </w:r>
+    </w:p>
+    <w:p>
+      <w:pPr>
+        <w:spacing w:after="0" w:line="240" w:lineRule="auto"/>
+        <w:rPr>
+          <w:rFonts w:ascii="Georgia" w:hAnsi="Georgia"/>
+          <w:sz w:val="28"/>
+          <w:szCs w:val="28"/>
+        </w:rPr>
+      </w:pPr>
+      <w:r>
+        <w:rPr>
+          <w:rFonts w:ascii="Georgia" w:hAnsi="Georgia"/>
+          <w:sz w:val="28"/>
+          <w:szCs w:val="28"/>
+        </w:rPr>
+        <w:t xml:space="preserve">    if shapeType.lower() == "":</w:t>
+      </w:r>
+    </w:p>
+    <w:p>
+      <w:pPr>
+        <w:spacing w:after="0" w:line="240" w:lineRule="auto"/>
+        <w:rPr>
+          <w:rFonts w:ascii="Georgia" w:hAnsi="Georgia"/>
+          <w:sz w:val="28"/>
+          <w:szCs w:val="28"/>
+        </w:rPr>
+      </w:pPr>
+      <w:r>
+        <w:rPr>
+          <w:rFonts w:ascii="Georgia" w:hAnsi="Georgia"/>
+          <w:sz w:val="28"/>
+          <w:szCs w:val="28"/>
+        </w:rPr>
+        <w:t xml:space="preserve">        r = conNum(input("Enter radius: "))</w:t>
+      </w:r>
+    </w:p>
+    <w:p>
+      <w:pPr>
+        <w:spacing w:after="0" w:line="240" w:lineRule="auto"/>
+        <w:rPr>
+          <w:rFonts w:ascii="Georgia" w:hAnsi="Georgia"/>
+          <w:sz w:val="28"/>
+          <w:szCs w:val="28"/>
+        </w:rPr>
+      </w:pPr>
+      <w:r>
+        <w:rPr>
+          <w:rFonts w:ascii="Georgia" w:hAnsi="Georgia"/>
+          <w:sz w:val="28"/>
+          <w:szCs w:val="28"/>
+        </w:rPr>
+        <w:t xml:space="preserve">        h = conNum(input("Enter height: "))</w:t>
+      </w:r>
+    </w:p>
+    <w:p>
+      <w:pPr>
+        <w:spacing w:after="0" w:line="240" w:lineRule="auto"/>
+        <w:rPr>
+          <w:rFonts w:ascii="Georgia" w:hAnsi="Georgia"/>
+          <w:sz w:val="28"/>
+          <w:szCs w:val="28"/>
+        </w:rPr>
+      </w:pPr>
+      <w:r>
+        <w:rPr>
+          <w:rFonts w:ascii="Georgia" w:hAnsi="Georgia"/>
+          <w:sz w:val="28"/>
+          <w:szCs w:val="28"/>
+        </w:rPr>
+        <w:t xml:space="preserve">        print("The Surface Area of cylinder is",</w:t>
+      </w:r>
+    </w:p>
+    <w:p>
+      <w:pPr>
+        <w:spacing w:after="0" w:line="240" w:lineRule="auto"/>
+        <w:rPr>
+          <w:rFonts w:ascii="Georgia" w:hAnsi="Georgia"/>
+          <w:sz w:val="28"/>
+          <w:szCs w:val="28"/>
+        </w:rPr>
+      </w:pPr>
+      <w:r>
+        <w:rPr>
+          <w:rFonts w:ascii="Georgia" w:hAnsi="Georgia"/>
+          <w:sz w:val="28"/>
+          <w:szCs w:val="28"/>
+        </w:rPr>
+        <w:t xml:space="preserve">        2*pi*r*(r+h))</w:t>
+      </w:r>
+    </w:p>
+    <w:p>
+      <w:pPr>
+        <w:spacing w:after="0" w:line="240" w:lineRule="auto"/>
+        <w:rPr>
+          <w:rFonts w:ascii="Georgia" w:hAnsi="Georgia"/>
+          <w:sz w:val="28"/>
+          <w:szCs w:val="28"/>
+        </w:rPr>
+      </w:pPr>
+      <w:r>
+        <w:rPr>
+          <w:rFonts w:ascii="Georgia" w:hAnsi="Georgia"/>
+          <w:sz w:val="28"/>
+          <w:szCs w:val="28"/>
+        </w:rPr>
+        <w:t xml:space="preserve">    if shapeType.lower() == "sphere":</w:t>
+      </w:r>
+    </w:p>
+    <w:p>
+      <w:pPr>
+        <w:spacing w:after="0" w:line="240" w:lineRule="auto"/>
+        <w:rPr>
+          <w:rFonts w:ascii="Georgia" w:hAnsi="Georgia"/>
+          <w:sz w:val="28"/>
+          <w:szCs w:val="28"/>
+        </w:rPr>
+      </w:pPr>
+      <w:r>
+        <w:rPr>
+          <w:rFonts w:ascii="Georgia" w:hAnsi="Georgia"/>
+          <w:sz w:val="28"/>
+          <w:szCs w:val="28"/>
+        </w:rPr>
+        <w:lastRenderedPageBreak/>
+        <w:t xml:space="preserve">        print("The Surface Area of Sphere is",</w:t>
+      </w:r>
+    </w:p>
+    <w:p>
+      <w:pPr>
+        <w:spacing w:after="0" w:line="240" w:lineRule="auto"/>
+        <w:rPr>
+          <w:rFonts w:ascii="Georgia" w:hAnsi="Georgia"/>
+          <w:sz w:val="28"/>
+          <w:szCs w:val="28"/>
+        </w:rPr>
+      </w:pPr>
+      <w:r>
+        <w:rPr>
+          <w:rFonts w:ascii="Georgia" w:hAnsi="Georgia"/>
+          <w:sz w:val="28"/>
+          <w:szCs w:val="28"/>
+        </w:rPr>
+        <w:t xml:space="preserve">        4*pi*conNum(input("Enter radius: "))**2)</w:t>
+      </w:r>
+    </w:p>
+    <w:p>
+      <w:pPr>
+        <w:spacing w:after="0" w:line="240" w:lineRule="auto"/>
+        <w:rPr>
+          <w:rFonts w:ascii="Georgia" w:hAnsi="Georgia"/>
+          <w:sz w:val="28"/>
+          <w:szCs w:val="28"/>
+        </w:rPr>
+      </w:pPr>
+      <w:r>
+        <w:rPr>
+          <w:rFonts w:ascii="Georgia" w:hAnsi="Georgia"/>
+          <w:sz w:val="28"/>
+          <w:szCs w:val="28"/>
+        </w:rPr>
+        <w:t xml:space="preserve">    if shapeType.lower() == "hemisphere":</w:t>
+      </w:r>
+    </w:p>
+    <w:p>
+      <w:pPr>
+        <w:spacing w:after="0" w:line="240" w:lineRule="auto"/>
+        <w:rPr>
+          <w:rFonts w:ascii="Georgia" w:hAnsi="Georgia"/>
+          <w:sz w:val="28"/>
+          <w:szCs w:val="28"/>
+        </w:rPr>
+      </w:pPr>
+      <w:r>
+        <w:rPr>
+          <w:rFonts w:ascii="Georgia" w:hAnsi="Georgia"/>
+          <w:sz w:val="28"/>
+          <w:szCs w:val="28"/>
+        </w:rPr>
+        <w:t xml:space="preserve">        print("The Surface Area of Hemisphere is",</w:t>
+      </w:r>
+    </w:p>
+    <w:p>
+      <w:pPr>
+        <w:spacing w:after="0" w:line="240" w:lineRule="auto"/>
+        <w:rPr>
+          <w:rFonts w:ascii="Georgia" w:hAnsi="Georgia"/>
+          <w:sz w:val="28"/>
+          <w:szCs w:val="28"/>
+        </w:rPr>
+      </w:pPr>
+      <w:r>
+        <w:rPr>
+          <w:rFonts w:ascii="Georgia" w:hAnsi="Georgia"/>
+          <w:sz w:val="28"/>
+          <w:szCs w:val="28"/>
+        </w:rPr>
+        <w:t xml:space="preserve">        3*pi*conNum(input("Enter radius: "))**2)</w:t>
+      </w:r>
+    </w:p>
+    <w:p>
+      <w:pPr>
+        <w:spacing w:after="0" w:line="240" w:lineRule="auto"/>
+        <w:rPr>
+          <w:rFonts w:ascii="Georgia" w:hAnsi="Georgia"/>
+          <w:sz w:val="28"/>
+          <w:szCs w:val="28"/>
+        </w:rPr>
+      </w:pPr>
+      <w:r>
+        <w:rPr>
+          <w:rFonts w:ascii="Georgia" w:hAnsi="Georgia"/>
+          <w:sz w:val="28"/>
+          <w:szCs w:val="28"/>
+        </w:rPr>
+        <w:t xml:space="preserve">    if shapeType.lower() == "Frustrum":</w:t>
+      </w:r>
+    </w:p>
+    <w:p>
+      <w:pPr>
+        <w:spacing w:after="0" w:line="240" w:lineRule="auto"/>
+        <w:rPr>
+          <w:rFonts w:ascii="Georgia" w:hAnsi="Georgia"/>
+          <w:sz w:val="28"/>
+          <w:szCs w:val="28"/>
+        </w:rPr>
+      </w:pPr>
+      <w:r>
+        <w:rPr>
+          <w:rFonts w:ascii="Georgia" w:hAnsi="Georgia"/>
+          <w:sz w:val="28"/>
+          <w:szCs w:val="28"/>
+        </w:rPr>
+        <w:t xml:space="preserve">        print("The Surface Area of Frustrum is  ",</w:t>
+      </w:r>
+    </w:p>
+    <w:p>
+      <w:pPr>
+        <w:spacing w:after="0" w:line="240" w:lineRule="auto"/>
+        <w:rPr>
+          <w:rFonts w:ascii="Georgia" w:hAnsi="Georgia"/>
+          <w:sz w:val="28"/>
+          <w:szCs w:val="28"/>
+        </w:rPr>
+      </w:pPr>
+      <w:r>
+        <w:rPr>
+          <w:rFonts w:ascii="Georgia" w:hAnsi="Georgia"/>
+          <w:sz w:val="28"/>
+          <w:szCs w:val="28"/>
+        </w:rPr>
+        <w:t xml:space="preserve">        (conNum(input("Enter radius 1: ")) + conNum(input("Enter radius 2: "))) * pi * (conNum(input("Enter height: ")) + 2) )</w:t>
+      </w:r>
+    </w:p>
+    <w:p>
+      <w:pPr>
+        <w:spacing w:after="0" w:line="240" w:lineRule="auto"/>
+        <w:rPr>
+          <w:rFonts w:ascii="Georgia" w:hAnsi="Georgia"/>
+          <w:sz w:val="28"/>
+          <w:szCs w:val="28"/>
+        </w:rPr>
+      </w:pPr>
+    </w:p>
+    <w:p>
+      <w:pPr>
+        <w:spacing w:after="0" w:line="240" w:lineRule="auto"/>
+        <w:rPr>
+          <w:rFonts w:ascii="Georgia" w:hAnsi="Georgia"/>
+          <w:sz w:val="28"/>
+          <w:szCs w:val="28"/>
+        </w:rPr>
+      </w:pPr>
+      <w:r>
+        <w:rPr>
+          <w:rFonts w:ascii="Georgia" w:hAnsi="Georgia"/>
+          <w:sz w:val="28"/>
+          <w:szCs w:val="28"/>
+        </w:rPr>
+        <w:t>def TrigCalc():</w:t>
+      </w:r>
+    </w:p>
+    <w:p>
+      <w:pPr>
+        <w:spacing w:after="0" w:line="240" w:lineRule="auto"/>
+        <w:rPr>
+          <w:rFonts w:ascii="Georgia" w:hAnsi="Georgia"/>
+          <w:sz w:val="28"/>
+          <w:szCs w:val="28"/>
+        </w:rPr>
+      </w:pPr>
+      <w:r>
+        <w:rPr>
+          <w:rFonts w:ascii="Georgia" w:hAnsi="Georgia"/>
+          <w:sz w:val="28"/>
+          <w:szCs w:val="28"/>
+        </w:rPr>
+        <w:t xml:space="preserve">    a = lambda x,y: x+" of "+str(y)+" is "+str(eval(x+"("+str(y)+")"))</w:t>
+      </w:r>
+    </w:p>
+    <w:p>
+      <w:pPr>
+        <w:spacing w:after="0" w:line="240" w:lineRule="auto"/>
+        <w:rPr>
+          <w:rFonts w:ascii="Georgia" w:hAnsi="Georgia"/>
+          <w:sz w:val="28"/>
+          <w:szCs w:val="28"/>
+        </w:rPr>
+      </w:pPr>
+      <w:r>
+        <w:rPr>
+          <w:rFonts w:ascii="Georgia" w:hAnsi="Georgia"/>
+          <w:sz w:val="28"/>
+          <w:szCs w:val="28"/>
+        </w:rPr>
+        <w:t xml:space="preserve">    print("Welcome to trignometric calculator, What operation would you like to perform?")</w:t>
+      </w:r>
+    </w:p>
+    <w:p>
+      <w:pPr>
+        <w:spacing w:after="0" w:line="240" w:lineRule="auto"/>
+        <w:rPr>
+          <w:rFonts w:ascii="Georgia" w:hAnsi="Georgia"/>
+          <w:sz w:val="28"/>
+          <w:szCs w:val="28"/>
+        </w:rPr>
+      </w:pPr>
+      <w:r>
+        <w:rPr>
+          <w:rFonts w:ascii="Georgia" w:hAnsi="Georgia"/>
+          <w:sz w:val="28"/>
+          <w:szCs w:val="28"/>
+        </w:rPr>
+        <w:t xml:space="preserve">    trigOp = input("Enter function(sin,cos,tan,asin,acos,atan): ").lower()</w:t>
+      </w:r>
+    </w:p>
+    <w:p>
+      <w:pPr>
+        <w:spacing w:after="0" w:line="240" w:lineRule="auto"/>
+        <w:rPr>
+          <w:rFonts w:ascii="Georgia" w:hAnsi="Georgia"/>
+          <w:sz w:val="28"/>
+          <w:szCs w:val="28"/>
+        </w:rPr>
+      </w:pPr>
+      <w:r>
+        <w:rPr>
+          <w:rFonts w:ascii="Georgia" w:hAnsi="Georgia"/>
+          <w:sz w:val="28"/>
+          <w:szCs w:val="28"/>
+        </w:rPr>
+        <w:t xml:space="preserve">    if trigOp == "sin": print(a(trigOp , float(input("Enter Value: "))))</w:t>
+      </w:r>
+    </w:p>
+    <w:p>
+      <w:pPr>
+        <w:spacing w:after="0" w:line="240" w:lineRule="auto"/>
+        <w:rPr>
+          <w:rFonts w:ascii="Georgia" w:hAnsi="Georgia"/>
+          <w:sz w:val="28"/>
+          <w:szCs w:val="28"/>
+        </w:rPr>
+      </w:pPr>
+      <w:r>
+        <w:rPr>
+          <w:rFonts w:ascii="Georgia" w:hAnsi="Georgia"/>
+          <w:sz w:val="28"/>
+          <w:szCs w:val="28"/>
+        </w:rPr>
+        <w:t xml:space="preserve">    elif trigOp == "cos": print(a(trigOp , float(input("Enter Value: "))))</w:t>
+      </w:r>
+    </w:p>
+    <w:p>
+      <w:pPr>
+        <w:spacing w:after="0" w:line="240" w:lineRule="auto"/>
+        <w:rPr>
+          <w:rFonts w:ascii="Georgia" w:hAnsi="Georgia"/>
+          <w:sz w:val="28"/>
+          <w:szCs w:val="28"/>
+        </w:rPr>
+      </w:pPr>
+      <w:r>
+        <w:rPr>
+          <w:rFonts w:ascii="Georgia" w:hAnsi="Georgia"/>
+          <w:sz w:val="28"/>
+          <w:szCs w:val="28"/>
+        </w:rPr>
+        <w:t xml:space="preserve">    elif trigOp == "tan": print(a(trigOp , float(input("Enter Value: "))))</w:t>
+      </w:r>
+    </w:p>
+    <w:p>
+      <w:pPr>
+        <w:spacing w:after="0" w:line="240" w:lineRule="auto"/>
+        <w:rPr>
+          <w:rFonts w:ascii="Georgia" w:hAnsi="Georgia"/>
+          <w:sz w:val="28"/>
+          <w:szCs w:val="28"/>
+        </w:rPr>
+      </w:pPr>
+      <w:r>
+        <w:rPr>
+          <w:rFonts w:ascii="Georgia" w:hAnsi="Georgia"/>
+          <w:sz w:val="28"/>
+          <w:szCs w:val="28"/>
+        </w:rPr>
+        <w:t xml:space="preserve">    elif trigOp == "asin": print(a(trigOp , float(input("Enter Value: "))))</w:t>
+      </w:r>
+    </w:p>
+    <w:p>
+      <w:pPr>
+        <w:spacing w:after="0" w:line="240" w:lineRule="auto"/>
+        <w:rPr>
+          <w:rFonts w:ascii="Georgia" w:hAnsi="Georgia"/>
+          <w:sz w:val="28"/>
+          <w:szCs w:val="28"/>
+        </w:rPr>
+      </w:pPr>
+      <w:r>
+        <w:rPr>
+          <w:rFonts w:ascii="Georgia" w:hAnsi="Georgia"/>
+          <w:sz w:val="28"/>
+          <w:szCs w:val="28"/>
+        </w:rPr>
+        <w:t xml:space="preserve">    elif trigOp == "acos": print(a(trigOp , float(input("Enter Value: "))))</w:t>
+      </w:r>
+    </w:p>
+    <w:p>
+      <w:pPr>
+        <w:spacing w:after="0" w:line="240" w:lineRule="auto"/>
+        <w:rPr>
+          <w:rFonts w:ascii="Georgia" w:hAnsi="Georgia"/>
+          <w:sz w:val="28"/>
+          <w:szCs w:val="28"/>
+        </w:rPr>
+      </w:pPr>
+      <w:r>
+        <w:rPr>
+          <w:rFonts w:ascii="Georgia" w:hAnsi="Georgia"/>
+          <w:sz w:val="28"/>
+          <w:szCs w:val="28"/>
+        </w:rPr>
+        <w:t xml:space="preserve">    elif trigOp == "atan": print(a(trigOp , float(input("Enter Value: "))))</w:t>
+      </w:r>
+    </w:p>
+    <w:p>
+      <w:pPr>
+        <w:spacing w:after="0" w:line="240" w:lineRule="auto"/>
+        <w:rPr>
+          <w:rFonts w:ascii="Georgia" w:hAnsi="Georgia"/>
+          <w:sz w:val="28"/>
+          <w:szCs w:val="28"/>
+        </w:rPr>
+      </w:pPr>
+    </w:p>
+    <w:p>
+      <w:pPr>
+        <w:spacing w:after="0" w:line="240" w:lineRule="auto"/>
+        <w:rPr>
+          <w:rFonts w:ascii="Georgia" w:hAnsi="Georgia"/>
+          <w:sz w:val="28"/>
+          <w:szCs w:val="28"/>
+        </w:rPr>
+      </w:pPr>
+      <w:r>
+        <w:rPr>
+          <w:rFonts w:ascii="Georgia" w:hAnsi="Georgia"/>
+          <w:sz w:val="28"/>
+          <w:szCs w:val="28"/>
+        </w:rPr>
+        <w:t>def CashCalc():</w:t>
+      </w:r>
+    </w:p>
+    <w:p>
+      <w:pPr>
+        <w:spacing w:after="0" w:line="240" w:lineRule="auto"/>
+        <w:rPr>
+          <w:rFonts w:ascii="Georgia" w:hAnsi="Georgia"/>
+          <w:sz w:val="28"/>
+          <w:szCs w:val="28"/>
+        </w:rPr>
+      </w:pPr>
+      <w:r>
+        <w:rPr>
+          <w:rFonts w:ascii="Georgia" w:hAnsi="Georgia"/>
+          <w:sz w:val="28"/>
+          <w:szCs w:val="28"/>
+        </w:rPr>
+        <w:t xml:space="preserve">    print("Welcome to Currency convertor: it converts the currencies to different forms")</w:t>
+      </w:r>
+    </w:p>
+    <w:p>
+      <w:pPr>
+        <w:spacing w:after="0" w:line="240" w:lineRule="auto"/>
+        <w:rPr>
+          <w:rFonts w:ascii="Georgia" w:hAnsi="Georgia"/>
+          <w:sz w:val="28"/>
+          <w:szCs w:val="28"/>
+        </w:rPr>
+      </w:pPr>
+      <w:r>
+        <w:rPr>
+          <w:rFonts w:ascii="Georgia" w:hAnsi="Georgia"/>
+          <w:sz w:val="28"/>
+          <w:szCs w:val="28"/>
+        </w:rPr>
+        <w:t xml:space="preserve">    base = input("Enter a supported currency(USD,EUR,JPY,GBP,AUD,CAD,INR): ").upper()</w:t>
+      </w:r>
+    </w:p>
+    <w:p>
+      <w:pPr>
+        <w:spacing w:after="0" w:line="240" w:lineRule="auto"/>
+        <w:rPr>
+          <w:rFonts w:ascii="Georgia" w:hAnsi="Georgia"/>
+          <w:sz w:val="28"/>
+          <w:szCs w:val="28"/>
+        </w:rPr>
+      </w:pPr>
+      <w:r>
+        <w:rPr>
+          <w:rFonts w:ascii="Georgia" w:hAnsi="Georgia"/>
+          <w:sz w:val="28"/>
+          <w:szCs w:val="28"/>
+        </w:rPr>
+        <w:t xml:space="preserve">    val = float(input("Enter amount:"))</w:t>
+      </w:r>
+    </w:p>
+    <w:p>
+      <w:pPr>
+        <w:spacing w:after="0" w:line="240" w:lineRule="auto"/>
+        <w:rPr>
+          <w:rFonts w:ascii="Georgia" w:hAnsi="Georgia"/>
+          <w:sz w:val="28"/>
+          <w:szCs w:val="28"/>
+        </w:rPr>
+      </w:pPr>
+      <w:r>
+        <w:rPr>
+          <w:rFonts w:ascii="Georgia" w:hAnsi="Georgia"/>
+          <w:sz w:val="28"/>
+          <w:szCs w:val="28"/>
+        </w:rPr>
+        <w:t xml:space="preserve">    convertto = input("Enter 2nd supported currency(USD,EUR,JPY,GBP,AUD,CAD,INR): ").upper()</w:t>
+      </w:r>
+    </w:p>
+    <w:p>
+      <w:pPr>
+        <w:spacing w:after="0" w:line="240" w:lineRule="auto"/>
+        <w:rPr>
+          <w:rFonts w:ascii="Georgia" w:hAnsi="Georgia"/>
+          <w:sz w:val="28"/>
+          <w:szCs w:val="28"/>
+        </w:rPr>
+      </w:pPr>
+      <w:r>
+        <w:rPr>
+          <w:rFonts w:ascii="Georgia" w:hAnsi="Georgia"/>
+          <w:sz w:val="28"/>
+          <w:szCs w:val="28"/>
+        </w:rPr>
+        <w:t xml:space="preserve">    if base=="USD":</w:t>
+      </w:r>
+    </w:p>
+    <w:p>
+      <w:pPr>
+        <w:spacing w:after="0" w:line="240" w:lineRule="auto"/>
+        <w:rPr>
+          <w:rFonts w:ascii="Georgia" w:hAnsi="Georgia"/>
+          <w:sz w:val="28"/>
+          <w:szCs w:val="28"/>
+        </w:rPr>
+      </w:pPr>
+      <w:r>
+        <w:rPr>
+          <w:rFonts w:ascii="Georgia" w:hAnsi="Georgia"/>
+          <w:sz w:val="28"/>
+          <w:szCs w:val="28"/>
+        </w:rPr>
+        <w:t xml:space="preserve">        if convertto=="USD":print("Exchange Value is",val*1)</w:t>
+      </w:r>
+    </w:p>
+    <w:p>
+      <w:pPr>
+        <w:spacing w:after="0" w:line="240" w:lineRule="auto"/>
+        <w:rPr>
+          <w:rFonts w:ascii="Georgia" w:hAnsi="Georgia"/>
+          <w:sz w:val="28"/>
+          <w:szCs w:val="28"/>
+        </w:rPr>
+      </w:pPr>
+      <w:r>
+        <w:rPr>
+          <w:rFonts w:ascii="Georgia" w:hAnsi="Georgia"/>
+          <w:sz w:val="28"/>
+          <w:szCs w:val="28"/>
+        </w:rPr>
+        <w:t xml:space="preserve">        if convertto=="EUR":print("Exchange Value is",val*0.93)</w:t>
+      </w:r>
+    </w:p>
+    <w:p>
+      <w:pPr>
+        <w:spacing w:after="0" w:line="240" w:lineRule="auto"/>
+        <w:rPr>
+          <w:rFonts w:ascii="Georgia" w:hAnsi="Georgia"/>
+          <w:sz w:val="28"/>
+          <w:szCs w:val="28"/>
+        </w:rPr>
+      </w:pPr>
+      <w:r>
+        <w:rPr>
+          <w:rFonts w:ascii="Georgia" w:hAnsi="Georgia"/>
+          <w:sz w:val="28"/>
+          <w:szCs w:val="28"/>
+        </w:rPr>
+        <w:t xml:space="preserve">        if convertto=="JPY":print("Exchange Value is",val*127.71)</w:t>
+      </w:r>
+    </w:p>
+    <w:p>
+      <w:pPr>
+        <w:spacing w:after="0" w:line="240" w:lineRule="auto"/>
+        <w:rPr>
+          <w:rFonts w:ascii="Georgia" w:hAnsi="Georgia"/>
+          <w:sz w:val="28"/>
+          <w:szCs w:val="28"/>
+        </w:rPr>
+      </w:pPr>
+      <w:r>
+        <w:rPr>
+          <w:rFonts w:ascii="Georgia" w:hAnsi="Georgia"/>
+          <w:sz w:val="28"/>
+          <w:szCs w:val="28"/>
+        </w:rPr>
+        <w:t xml:space="preserve">        if convertto=="GBP":print("Exchange Value is",val*0.78)</w:t>
+      </w:r>
+    </w:p>
+    <w:p>
+      <w:pPr>
+        <w:spacing w:after="0" w:line="240" w:lineRule="auto"/>
+        <w:rPr>
+          <w:rFonts w:ascii="Georgia" w:hAnsi="Georgia"/>
+          <w:sz w:val="28"/>
+          <w:szCs w:val="28"/>
+        </w:rPr>
+      </w:pPr>
+      <w:r>
+        <w:rPr>
+          <w:rFonts w:ascii="Georgia" w:hAnsi="Georgia"/>
+          <w:sz w:val="28"/>
+          <w:szCs w:val="28"/>
+        </w:rPr>
+        <w:t xml:space="preserve">        if convertto=="AUD":print("Exchange Value is",val*1.4)</w:t>
+      </w:r>
+    </w:p>
+    <w:p>
+      <w:pPr>
+        <w:spacing w:after="0" w:line="240" w:lineRule="auto"/>
+        <w:rPr>
+          <w:rFonts w:ascii="Georgia" w:hAnsi="Georgia"/>
+          <w:sz w:val="28"/>
+          <w:szCs w:val="28"/>
+        </w:rPr>
+      </w:pPr>
+      <w:r>
+        <w:rPr>
+          <w:rFonts w:ascii="Georgia" w:hAnsi="Georgia"/>
+          <w:sz w:val="28"/>
+          <w:szCs w:val="28"/>
+        </w:rPr>
+        <w:t xml:space="preserve">        if convertto=="CAD":print("Exchange Value is",val*1.27)</w:t>
+      </w:r>
+    </w:p>
+    <w:p>
+      <w:pPr>
+        <w:spacing w:after="0" w:line="240" w:lineRule="auto"/>
+        <w:rPr>
+          <w:rFonts w:ascii="Georgia" w:hAnsi="Georgia"/>
+          <w:sz w:val="28"/>
+          <w:szCs w:val="28"/>
+        </w:rPr>
+      </w:pPr>
+      <w:r>
+        <w:rPr>
+          <w:rFonts w:ascii="Georgia" w:hAnsi="Georgia"/>
+          <w:sz w:val="28"/>
+          <w:szCs w:val="28"/>
+        </w:rPr>
+        <w:t xml:space="preserve">        if convertto=="INR":print("Exchange Value is",val*76.69)</w:t>
+      </w:r>
+    </w:p>
+    <w:p>
+      <w:pPr>
+        <w:spacing w:after="0" w:line="240" w:lineRule="auto"/>
+        <w:rPr>
+          <w:rFonts w:ascii="Georgia" w:hAnsi="Georgia"/>
+          <w:sz w:val="28"/>
+          <w:szCs w:val="28"/>
+        </w:rPr>
+      </w:pPr>
+      <w:r>
+        <w:rPr>
+          <w:rFonts w:ascii="Georgia" w:hAnsi="Georgia"/>
+          <w:sz w:val="28"/>
+          <w:szCs w:val="28"/>
+        </w:rPr>
+        <w:t xml:space="preserve">    if base=="EUR":</w:t>
+      </w:r>
+    </w:p>
+    <w:p>
+      <w:pPr>
+        <w:spacing w:after="0" w:line="240" w:lineRule="auto"/>
+        <w:rPr>
+          <w:rFonts w:ascii="Georgia" w:hAnsi="Georgia"/>
+          <w:sz w:val="28"/>
+          <w:szCs w:val="28"/>
+        </w:rPr>
+      </w:pPr>
+      <w:r>
+        <w:rPr>
+          <w:rFonts w:ascii="Georgia" w:hAnsi="Georgia"/>
+          <w:sz w:val="28"/>
+          <w:szCs w:val="28"/>
+        </w:rPr>
+        <w:t xml:space="preserve">        if convertto=="USD":print("Exchange Value is",val*1.07)</w:t>
+      </w:r>
+    </w:p>
+    <w:p>
+      <w:pPr>
+        <w:spacing w:after="0" w:line="240" w:lineRule="auto"/>
+        <w:rPr>
+          <w:rFonts w:ascii="Georgia" w:hAnsi="Georgia"/>
+          <w:sz w:val="28"/>
+          <w:szCs w:val="28"/>
+        </w:rPr>
+      </w:pPr>
+      <w:r>
+        <w:rPr>
+          <w:rFonts w:ascii="Georgia" w:hAnsi="Georgia"/>
+          <w:sz w:val="28"/>
+          <w:szCs w:val="28"/>
+        </w:rPr>
+        <w:t xml:space="preserve">        if convertto=="EUR":print("Exchange Value is",val*1)</w:t>
+      </w:r>
+    </w:p>
+    <w:p>
+      <w:pPr>
+        <w:spacing w:after="0" w:line="240" w:lineRule="auto"/>
+        <w:rPr>
+          <w:rFonts w:ascii="Georgia" w:hAnsi="Georgia"/>
+          <w:sz w:val="28"/>
+          <w:szCs w:val="28"/>
+        </w:rPr>
+      </w:pPr>
+      <w:r>
+        <w:rPr>
+          <w:rFonts w:ascii="Georgia" w:hAnsi="Georgia"/>
+          <w:sz w:val="28"/>
+          <w:szCs w:val="28"/>
+        </w:rPr>
+        <w:t xml:space="preserve">        if convertto=="JPY":print("Exchange Value is",val*136.97)</w:t>
+      </w:r>
+    </w:p>
+    <w:p>
+      <w:pPr>
+        <w:spacing w:after="0" w:line="240" w:lineRule="auto"/>
+        <w:rPr>
+          <w:rFonts w:ascii="Georgia" w:hAnsi="Georgia"/>
+          <w:sz w:val="28"/>
+          <w:szCs w:val="28"/>
+        </w:rPr>
+      </w:pPr>
+      <w:r>
+        <w:rPr>
+          <w:rFonts w:ascii="Georgia" w:hAnsi="Georgia"/>
+          <w:sz w:val="28"/>
+          <w:szCs w:val="28"/>
+        </w:rPr>
+        <w:t xml:space="preserve">        if convertto=="GBP":print("Exchange Value is",val*0.84)</w:t>
+      </w:r>
+    </w:p>
+    <w:p>
+      <w:pPr>
+        <w:spacing w:after="0" w:line="240" w:lineRule="auto"/>
+        <w:rPr>
+          <w:rFonts w:ascii="Georgia" w:hAnsi="Georgia"/>
+          <w:sz w:val="28"/>
+          <w:szCs w:val="28"/>
+        </w:rPr>
+      </w:pPr>
+      <w:r>
+        <w:rPr>
+          <w:rFonts w:ascii="Georgia" w:hAnsi="Georgia"/>
+          <w:sz w:val="28"/>
+          <w:szCs w:val="28"/>
+        </w:rPr>
+        <w:t xml:space="preserve">        if convertto=="AUD":print("Exchange Value is",val*1.5)</w:t>
+      </w:r>
+    </w:p>
+    <w:p>
+      <w:pPr>
+        <w:spacing w:after="0" w:line="240" w:lineRule="auto"/>
+        <w:rPr>
+          <w:rFonts w:ascii="Georgia" w:hAnsi="Georgia"/>
+          <w:sz w:val="28"/>
+          <w:szCs w:val="28"/>
+        </w:rPr>
+      </w:pPr>
+      <w:r>
+        <w:rPr>
+          <w:rFonts w:ascii="Georgia" w:hAnsi="Georgia"/>
+          <w:sz w:val="28"/>
+          <w:szCs w:val="28"/>
+        </w:rPr>
+        <w:t xml:space="preserve">        if convertto=="CAD":print("Exchange Value is",val*1.37)</w:t>
+      </w:r>
+    </w:p>
+    <w:p>
+      <w:pPr>
+        <w:spacing w:after="0" w:line="240" w:lineRule="auto"/>
+        <w:rPr>
+          <w:rFonts w:ascii="Georgia" w:hAnsi="Georgia"/>
+          <w:sz w:val="28"/>
+          <w:szCs w:val="28"/>
+        </w:rPr>
+      </w:pPr>
+      <w:r>
+        <w:rPr>
+          <w:rFonts w:ascii="Georgia" w:hAnsi="Georgia"/>
+          <w:sz w:val="28"/>
+          <w:szCs w:val="28"/>
+        </w:rPr>
+        <w:t xml:space="preserve">        if convertto=="INR":print("Exchange Value is",val*82.17)</w:t>
+      </w:r>
+    </w:p>
+    <w:p>
+      <w:pPr>
+        <w:spacing w:after="0" w:line="240" w:lineRule="auto"/>
+        <w:rPr>
+          <w:rFonts w:ascii="Georgia" w:hAnsi="Georgia"/>
+          <w:sz w:val="28"/>
+          <w:szCs w:val="28"/>
+        </w:rPr>
+      </w:pPr>
+      <w:r>
+        <w:rPr>
+          <w:rFonts w:ascii="Georgia" w:hAnsi="Georgia"/>
+          <w:sz w:val="28"/>
+          <w:szCs w:val="28"/>
+        </w:rPr>
+        <w:t xml:space="preserve">    if base=="JPY":</w:t>
+      </w:r>
+    </w:p>
+    <w:p>
+      <w:pPr>
+        <w:spacing w:after="0" w:line="240" w:lineRule="auto"/>
+        <w:rPr>
+          <w:rFonts w:ascii="Georgia" w:hAnsi="Georgia"/>
+          <w:sz w:val="28"/>
+          <w:szCs w:val="28"/>
+        </w:rPr>
+      </w:pPr>
+      <w:r>
+        <w:rPr>
+          <w:rFonts w:ascii="Georgia" w:hAnsi="Georgia"/>
+          <w:sz w:val="28"/>
+          <w:szCs w:val="28"/>
+        </w:rPr>
+        <w:t xml:space="preserve">        if convertto=="USD":print("Exchange Value is",val*0.0078)</w:t>
+      </w:r>
+    </w:p>
+    <w:p>
+      <w:pPr>
+        <w:spacing w:after="0" w:line="240" w:lineRule="auto"/>
+        <w:rPr>
+          <w:rFonts w:ascii="Georgia" w:hAnsi="Georgia"/>
+          <w:sz w:val="28"/>
+          <w:szCs w:val="28"/>
+        </w:rPr>
+      </w:pPr>
+      <w:r>
+        <w:rPr>
+          <w:rFonts w:ascii="Georgia" w:hAnsi="Georgia"/>
+          <w:sz w:val="28"/>
+          <w:szCs w:val="28"/>
+        </w:rPr>
+        <w:lastRenderedPageBreak/>
+        <w:t xml:space="preserve">        if convertto=="EUR":print("Exchange Value is",val*0.0073)</w:t>
+      </w:r>
+    </w:p>
+    <w:p>
+      <w:pPr>
+        <w:spacing w:after="0" w:line="240" w:lineRule="auto"/>
+        <w:rPr>
+          <w:rFonts w:ascii="Georgia" w:hAnsi="Georgia"/>
+          <w:sz w:val="28"/>
+          <w:szCs w:val="28"/>
+        </w:rPr>
+      </w:pPr>
+      <w:r>
+        <w:rPr>
+          <w:rFonts w:ascii="Georgia" w:hAnsi="Georgia"/>
+          <w:sz w:val="28"/>
+          <w:szCs w:val="28"/>
+        </w:rPr>
+        <w:t xml:space="preserve">        if convertto=="JPY":print("Exchange Value is",val*1)</w:t>
+      </w:r>
+    </w:p>
+    <w:p>
+      <w:pPr>
+        <w:spacing w:after="0" w:line="240" w:lineRule="auto"/>
+        <w:rPr>
+          <w:rFonts w:ascii="Georgia" w:hAnsi="Georgia"/>
+          <w:sz w:val="28"/>
+          <w:szCs w:val="28"/>
+        </w:rPr>
+      </w:pPr>
+      <w:r>
+        <w:rPr>
+          <w:rFonts w:ascii="Georgia" w:hAnsi="Georgia"/>
+          <w:sz w:val="28"/>
+          <w:szCs w:val="28"/>
+        </w:rPr>
+        <w:t xml:space="preserve">        if convertto=="GBP":print("Exchange Value is",val*0.0062)</w:t>
+      </w:r>
+    </w:p>
+    <w:p>
+      <w:pPr>
+        <w:spacing w:after="0" w:line="240" w:lineRule="auto"/>
+        <w:rPr>
+          <w:rFonts w:ascii="Georgia" w:hAnsi="Georgia"/>
+          <w:sz w:val="28"/>
+          <w:szCs w:val="28"/>
+        </w:rPr>
+      </w:pPr>
+      <w:r>
+        <w:rPr>
+          <w:rFonts w:ascii="Georgia" w:hAnsi="Georgia"/>
+          <w:sz w:val="28"/>
+          <w:szCs w:val="28"/>
+        </w:rPr>
+        <w:t xml:space="preserve">        if convertto=="AUD":print("Exchange Value is",val*0.011)</w:t>
+      </w:r>
+    </w:p>
+    <w:p>
+      <w:pPr>
+        <w:spacing w:after="0" w:line="240" w:lineRule="auto"/>
+        <w:rPr>
+          <w:rFonts w:ascii="Georgia" w:hAnsi="Georgia"/>
+          <w:sz w:val="28"/>
+          <w:szCs w:val="28"/>
+        </w:rPr>
+      </w:pPr>
+      <w:r>
+        <w:rPr>
+          <w:rFonts w:ascii="Georgia" w:hAnsi="Georgia"/>
+          <w:sz w:val="28"/>
+          <w:szCs w:val="28"/>
+        </w:rPr>
+        <w:t xml:space="preserve">        if convertto=="CAD":print("Exchange Value is",val*0.010)</w:t>
+      </w:r>
+    </w:p>
+    <w:p>
+      <w:pPr>
+        <w:spacing w:after="0" w:line="240" w:lineRule="auto"/>
+        <w:rPr>
+          <w:rFonts w:ascii="Georgia" w:hAnsi="Georgia"/>
+          <w:sz w:val="28"/>
+          <w:szCs w:val="28"/>
+        </w:rPr>
+      </w:pPr>
+      <w:r>
+        <w:rPr>
+          <w:rFonts w:ascii="Georgia" w:hAnsi="Georgia"/>
+          <w:sz w:val="28"/>
+          <w:szCs w:val="28"/>
+        </w:rPr>
+        <w:t xml:space="preserve">        if convertto=="INR":print("Exchange Value is",val*0.60)</w:t>
+      </w:r>
+    </w:p>
+    <w:p>
+      <w:pPr>
+        <w:spacing w:after="0" w:line="240" w:lineRule="auto"/>
+        <w:rPr>
+          <w:rFonts w:ascii="Georgia" w:hAnsi="Georgia"/>
+          <w:sz w:val="28"/>
+          <w:szCs w:val="28"/>
+        </w:rPr>
+      </w:pPr>
+      <w:r>
+        <w:rPr>
+          <w:rFonts w:ascii="Georgia" w:hAnsi="Georgia"/>
+          <w:sz w:val="28"/>
+          <w:szCs w:val="28"/>
+        </w:rPr>
+        <w:t xml:space="preserve">    if base=="GBP":</w:t>
+      </w:r>
+    </w:p>
+    <w:p>
+      <w:pPr>
+        <w:spacing w:after="0" w:line="240" w:lineRule="auto"/>
+        <w:rPr>
+          <w:rFonts w:ascii="Georgia" w:hAnsi="Georgia"/>
+          <w:sz w:val="28"/>
+          <w:szCs w:val="28"/>
+        </w:rPr>
+      </w:pPr>
+      <w:r>
+        <w:rPr>
+          <w:rFonts w:ascii="Georgia" w:hAnsi="Georgia"/>
+          <w:sz w:val="28"/>
+          <w:szCs w:val="28"/>
+        </w:rPr>
+        <w:t xml:space="preserve">        if convertto=="USD":print("Exchange Value is",val*1.27)</w:t>
+      </w:r>
+    </w:p>
+    <w:p>
+      <w:pPr>
+        <w:spacing w:after="0" w:line="240" w:lineRule="auto"/>
+        <w:rPr>
+          <w:rFonts w:ascii="Georgia" w:hAnsi="Georgia"/>
+          <w:sz w:val="28"/>
+          <w:szCs w:val="28"/>
+        </w:rPr>
+      </w:pPr>
+      <w:r>
+        <w:rPr>
+          <w:rFonts w:ascii="Georgia" w:hAnsi="Georgia"/>
+          <w:sz w:val="28"/>
+          <w:szCs w:val="28"/>
+        </w:rPr>
+        <w:t xml:space="preserve">        if convertto=="EUR":print("Exchange Value is",val*1.19)</w:t>
+      </w:r>
+    </w:p>
+    <w:p>
+      <w:pPr>
+        <w:spacing w:after="0" w:line="240" w:lineRule="auto"/>
+        <w:rPr>
+          <w:rFonts w:ascii="Georgia" w:hAnsi="Georgia"/>
+          <w:sz w:val="28"/>
+          <w:szCs w:val="28"/>
+        </w:rPr>
+      </w:pPr>
+      <w:r>
+        <w:rPr>
+          <w:rFonts w:ascii="Georgia" w:hAnsi="Georgia"/>
+          <w:sz w:val="28"/>
+          <w:szCs w:val="28"/>
+        </w:rPr>
+        <w:t xml:space="preserve">        if convertto=="JPY":print("Exchange Value is",val*162.54)</w:t>
+      </w:r>
+    </w:p>
+    <w:p>
+      <w:pPr>
+        <w:spacing w:after="0" w:line="240" w:lineRule="auto"/>
+        <w:rPr>
+          <w:rFonts w:ascii="Georgia" w:hAnsi="Georgia"/>
+          <w:sz w:val="28"/>
+          <w:szCs w:val="28"/>
+        </w:rPr>
+      </w:pPr>
+      <w:r>
+        <w:rPr>
+          <w:rFonts w:ascii="Georgia" w:hAnsi="Georgia"/>
+          <w:sz w:val="28"/>
+          <w:szCs w:val="28"/>
+        </w:rPr>
+        <w:t xml:space="preserve">        if convertto=="GBP":print("Exchange Value is",val*1)</w:t>
+      </w:r>
+    </w:p>
+    <w:p>
+      <w:pPr>
+        <w:spacing w:after="0" w:line="240" w:lineRule="auto"/>
+        <w:rPr>
+          <w:rFonts w:ascii="Georgia" w:hAnsi="Georgia"/>
+          <w:sz w:val="28"/>
+          <w:szCs w:val="28"/>
+        </w:rPr>
+      </w:pPr>
+      <w:r>
+        <w:rPr>
+          <w:rFonts w:ascii="Georgia" w:hAnsi="Georgia"/>
+          <w:sz w:val="28"/>
+          <w:szCs w:val="28"/>
+        </w:rPr>
+        <w:t xml:space="preserve">        if convertto=="AUD":print("Exchange Value is",val*1.78)</w:t>
+      </w:r>
+    </w:p>
+    <w:p>
+      <w:pPr>
+        <w:spacing w:after="0" w:line="240" w:lineRule="auto"/>
+        <w:rPr>
+          <w:rFonts w:ascii="Georgia" w:hAnsi="Georgia"/>
+          <w:sz w:val="28"/>
+          <w:szCs w:val="28"/>
+        </w:rPr>
+      </w:pPr>
+      <w:r>
+        <w:rPr>
+          <w:rFonts w:ascii="Georgia" w:hAnsi="Georgia"/>
+          <w:sz w:val="28"/>
+          <w:szCs w:val="28"/>
+        </w:rPr>
+        <w:t xml:space="preserve">        if convertto=="CAD":print("Exchange Value is",val*1.62)</w:t>
+      </w:r>
+    </w:p>
+    <w:p>
+      <w:pPr>
+        <w:spacing w:after="0" w:line="240" w:lineRule="auto"/>
+        <w:rPr>
+          <w:rFonts w:ascii="Georgia" w:hAnsi="Georgia"/>
+          <w:sz w:val="28"/>
+          <w:szCs w:val="28"/>
+        </w:rPr>
+      </w:pPr>
+      <w:r>
+        <w:rPr>
+          <w:rFonts w:ascii="Georgia" w:hAnsi="Georgia"/>
+          <w:sz w:val="28"/>
+          <w:szCs w:val="28"/>
+        </w:rPr>
+        <w:t xml:space="preserve">        if convertto=="INR":print("Exchange Value is",val*97.62)</w:t>
+      </w:r>
+    </w:p>
+    <w:p>
+      <w:pPr>
+        <w:spacing w:after="0" w:line="240" w:lineRule="auto"/>
+        <w:rPr>
+          <w:rFonts w:ascii="Georgia" w:hAnsi="Georgia"/>
+          <w:sz w:val="28"/>
+          <w:szCs w:val="28"/>
+        </w:rPr>
+      </w:pPr>
+      <w:r>
+        <w:rPr>
+          <w:rFonts w:ascii="Georgia" w:hAnsi="Georgia"/>
+          <w:sz w:val="28"/>
+          <w:szCs w:val="28"/>
+        </w:rPr>
+        <w:t xml:space="preserve">    if base=="AUD":</w:t>
+      </w:r>
+    </w:p>
+    <w:p>
+      <w:pPr>
+        <w:spacing w:after="0" w:line="240" w:lineRule="auto"/>
+        <w:rPr>
+          <w:rFonts w:ascii="Georgia" w:hAnsi="Georgia"/>
+          <w:sz w:val="28"/>
+          <w:szCs w:val="28"/>
+        </w:rPr>
+      </w:pPr>
+      <w:r>
+        <w:rPr>
+          <w:rFonts w:ascii="Georgia" w:hAnsi="Georgia"/>
+          <w:sz w:val="28"/>
+          <w:szCs w:val="28"/>
+        </w:rPr>
+        <w:t xml:space="preserve">        if convertto=="USD":print("Exchange Value is",val*0.71)</w:t>
+      </w:r>
+    </w:p>
+    <w:p>
+      <w:pPr>
+        <w:spacing w:after="0" w:line="240" w:lineRule="auto"/>
+        <w:rPr>
+          <w:rFonts w:ascii="Georgia" w:hAnsi="Georgia"/>
+          <w:sz w:val="28"/>
+          <w:szCs w:val="28"/>
+        </w:rPr>
+      </w:pPr>
+      <w:r>
+        <w:rPr>
+          <w:rFonts w:ascii="Georgia" w:hAnsi="Georgia"/>
+          <w:sz w:val="28"/>
+          <w:szCs w:val="28"/>
+        </w:rPr>
+        <w:t xml:space="preserve">        if convertto=="EUR":print("Exchange Value is",val*0.67)</w:t>
+      </w:r>
+    </w:p>
+    <w:p>
+      <w:pPr>
+        <w:spacing w:after="0" w:line="240" w:lineRule="auto"/>
+        <w:rPr>
+          <w:rFonts w:ascii="Georgia" w:hAnsi="Georgia"/>
+          <w:sz w:val="28"/>
+          <w:szCs w:val="28"/>
+        </w:rPr>
+      </w:pPr>
+      <w:r>
+        <w:rPr>
+          <w:rFonts w:ascii="Georgia" w:hAnsi="Georgia"/>
+          <w:sz w:val="28"/>
+          <w:szCs w:val="28"/>
+        </w:rPr>
+        <w:t xml:space="preserve">        if convertto=="JPY":print("Exchange Value is",val*91.2)</w:t>
+      </w:r>
+    </w:p>
+    <w:p>
+      <w:pPr>
+        <w:spacing w:after="0" w:line="240" w:lineRule="auto"/>
+        <w:rPr>
+          <w:rFonts w:ascii="Georgia" w:hAnsi="Georgia"/>
+          <w:sz w:val="28"/>
+          <w:szCs w:val="28"/>
+        </w:rPr>
+      </w:pPr>
+      <w:r>
+        <w:rPr>
+          <w:rFonts w:ascii="Georgia" w:hAnsi="Georgia"/>
+          <w:sz w:val="28"/>
+          <w:szCs w:val="28"/>
+        </w:rPr>
+        <w:t xml:space="preserve">        if convertto=="GBP":print("Exchange Value is",val*0.56)</w:t>
+      </w:r>
+    </w:p>
+    <w:p>
+      <w:pPr>
+        <w:spacing w:after="0" w:line="240" w:lineRule="auto"/>
+        <w:rPr>
+          <w:rFonts w:ascii="Georgia" w:hAnsi="Georgia"/>
+          <w:sz w:val="28"/>
+          <w:szCs w:val="28"/>
+        </w:rPr>
+      </w:pPr>
+      <w:r>
+        <w:rPr>
+          <w:rFonts w:ascii="Georgia" w:hAnsi="Georgia"/>
+          <w:sz w:val="28"/>
+          <w:szCs w:val="28"/>
+        </w:rPr>
+        <w:t xml:space="preserve">        if convertto=="AUD":print("Exchange Value is",val*1)</w:t>
+      </w:r>
+    </w:p>
+    <w:p>
+      <w:pPr>
+        <w:spacing w:after="0" w:line="240" w:lineRule="auto"/>
+        <w:rPr>
+          <w:rFonts w:ascii="Georgia" w:hAnsi="Georgia"/>
+          <w:sz w:val="28"/>
+          <w:szCs w:val="28"/>
+        </w:rPr>
+      </w:pPr>
+      <w:r>
+        <w:rPr>
+          <w:rFonts w:ascii="Georgia" w:hAnsi="Georgia"/>
+          <w:sz w:val="28"/>
+          <w:szCs w:val="28"/>
+        </w:rPr>
+        <w:t xml:space="preserve">        if convertto=="CAD":print("Exchange Value is",val*0.91)</w:t>
+      </w:r>
+    </w:p>
+    <w:p>
+      <w:pPr>
+        <w:spacing w:after="0" w:line="240" w:lineRule="auto"/>
+        <w:rPr>
+          <w:rFonts w:ascii="Georgia" w:hAnsi="Georgia"/>
+          <w:sz w:val="28"/>
+          <w:szCs w:val="28"/>
+        </w:rPr>
+      </w:pPr>
+      <w:r>
+        <w:rPr>
+          <w:rFonts w:ascii="Georgia" w:hAnsi="Georgia"/>
+          <w:sz w:val="28"/>
+          <w:szCs w:val="28"/>
+        </w:rPr>
+        <w:t xml:space="preserve">        if convertto=="INR":print("Exchange Value is",val*54.77)</w:t>
+      </w:r>
+    </w:p>
+    <w:p>
+      <w:pPr>
+        <w:spacing w:after="0" w:line="240" w:lineRule="auto"/>
+        <w:rPr>
+          <w:rFonts w:ascii="Georgia" w:hAnsi="Georgia"/>
+          <w:sz w:val="28"/>
+          <w:szCs w:val="28"/>
+        </w:rPr>
+      </w:pPr>
+    </w:p>
+    <w:p>
+      <w:pPr>
+        <w:spacing w:after="0" w:line="240" w:lineRule="auto"/>
+        <w:rPr>
+          <w:rFonts w:ascii="Georgia" w:hAnsi="Georgia"/>
+          <w:sz w:val="28"/>
+          <w:szCs w:val="28"/>
+        </w:rPr>
+      </w:pPr>
+      <w:r>
+        <w:rPr>
+          <w:rFonts w:ascii="Georgia" w:hAnsi="Georgia"/>
+          <w:sz w:val="28"/>
+          <w:szCs w:val="28"/>
+        </w:rPr>
+        <w:t xml:space="preserve">    if base=="CAD":</w:t>
+      </w:r>
+    </w:p>
+    <w:p>
+      <w:pPr>
+        <w:spacing w:after="0" w:line="240" w:lineRule="auto"/>
+        <w:rPr>
+          <w:rFonts w:ascii="Georgia" w:hAnsi="Georgia"/>
+          <w:sz w:val="28"/>
+          <w:szCs w:val="28"/>
+        </w:rPr>
+      </w:pPr>
+      <w:r>
+        <w:rPr>
+          <w:rFonts w:ascii="Georgia" w:hAnsi="Georgia"/>
+          <w:sz w:val="28"/>
+          <w:szCs w:val="28"/>
+        </w:rPr>
+        <w:t xml:space="preserve">        if convertto=="USD":print("Exchange Value is",val*0.78)</w:t>
+      </w:r>
+    </w:p>
+    <w:p>
+      <w:pPr>
+        <w:spacing w:after="0" w:line="240" w:lineRule="auto"/>
+        <w:rPr>
+          <w:rFonts w:ascii="Georgia" w:hAnsi="Georgia"/>
+          <w:sz w:val="28"/>
+          <w:szCs w:val="28"/>
+        </w:rPr>
+      </w:pPr>
+      <w:r>
+        <w:rPr>
+          <w:rFonts w:ascii="Georgia" w:hAnsi="Georgia"/>
+          <w:sz w:val="28"/>
+          <w:szCs w:val="28"/>
+        </w:rPr>
+        <w:t xml:space="preserve">        if convertto=="EUR":print("Exchange Value is",val*0.73)</w:t>
+      </w:r>
+    </w:p>
+    <w:p>
+      <w:pPr>
+        <w:spacing w:after="0" w:line="240" w:lineRule="auto"/>
+        <w:rPr>
+          <w:rFonts w:ascii="Georgia" w:hAnsi="Georgia"/>
+          <w:sz w:val="28"/>
+          <w:szCs w:val="28"/>
+        </w:rPr>
+      </w:pPr>
+      <w:r>
+        <w:rPr>
+          <w:rFonts w:ascii="Georgia" w:hAnsi="Georgia"/>
+          <w:sz w:val="28"/>
+          <w:szCs w:val="28"/>
+        </w:rPr>
+        <w:t xml:space="preserve">        if convertto=="JPY":print("Exchange Value is",val*100.04)</w:t>
+      </w:r>
+    </w:p>
+    <w:p>
+      <w:pPr>
+        <w:spacing w:after="0" w:line="240" w:lineRule="auto"/>
+        <w:rPr>
+          <w:rFonts w:ascii="Georgia" w:hAnsi="Georgia"/>
+          <w:sz w:val="28"/>
+          <w:szCs w:val="28"/>
+        </w:rPr>
+      </w:pPr>
+      <w:r>
+        <w:rPr>
+          <w:rFonts w:ascii="Georgia" w:hAnsi="Georgia"/>
+          <w:sz w:val="28"/>
+          <w:szCs w:val="28"/>
+        </w:rPr>
+        <w:t xml:space="preserve">        if convertto=="GBP":print("Exchange Value is",val*0.62)</w:t>
+      </w:r>
+    </w:p>
+    <w:p>
+      <w:pPr>
+        <w:spacing w:after="0" w:line="240" w:lineRule="auto"/>
+        <w:rPr>
+          <w:rFonts w:ascii="Georgia" w:hAnsi="Georgia"/>
+          <w:sz w:val="28"/>
+          <w:szCs w:val="28"/>
+        </w:rPr>
+      </w:pPr>
+      <w:r>
+        <w:rPr>
+          <w:rFonts w:ascii="Georgia" w:hAnsi="Georgia"/>
+          <w:sz w:val="28"/>
+          <w:szCs w:val="28"/>
+        </w:rPr>
+        <w:t xml:space="preserve">        if convertto=="AUD":print("Exchange Value is",val*1.10)</w:t>
+      </w:r>
+    </w:p>
+    <w:p>
+      <w:pPr>
+        <w:spacing w:after="0" w:line="240" w:lineRule="auto"/>
+        <w:rPr>
+          <w:rFonts w:ascii="Georgia" w:hAnsi="Georgia"/>
+          <w:sz w:val="28"/>
+          <w:szCs w:val="28"/>
+        </w:rPr>
+      </w:pPr>
+      <w:r>
+        <w:rPr>
+          <w:rFonts w:ascii="Georgia" w:hAnsi="Georgia"/>
+          <w:sz w:val="28"/>
+          <w:szCs w:val="28"/>
+        </w:rPr>
+        <w:t xml:space="preserve">        if convertto=="CAD":print("Exchange Value is",val*1)</w:t>
+      </w:r>
+    </w:p>
+    <w:p>
+      <w:pPr>
+        <w:spacing w:after="0" w:line="240" w:lineRule="auto"/>
+        <w:rPr>
+          <w:rFonts w:ascii="Georgia" w:hAnsi="Georgia"/>
+          <w:sz w:val="28"/>
+          <w:szCs w:val="28"/>
+        </w:rPr>
+      </w:pPr>
+      <w:r>
+        <w:rPr>
+          <w:rFonts w:ascii="Georgia" w:hAnsi="Georgia"/>
+          <w:sz w:val="28"/>
+          <w:szCs w:val="28"/>
+        </w:rPr>
+        <w:t xml:space="preserve">        if convertto=="INR":print("Exchange Value is",val*60.08)</w:t>
+      </w:r>
+    </w:p>
+    <w:p>
+      <w:pPr>
+        <w:spacing w:after="0" w:line="240" w:lineRule="auto"/>
+        <w:rPr>
+          <w:rFonts w:ascii="Georgia" w:hAnsi="Georgia"/>
+          <w:sz w:val="28"/>
+          <w:szCs w:val="28"/>
+        </w:rPr>
+      </w:pPr>
+      <w:r>
+        <w:rPr>
+          <w:rFonts w:ascii="Georgia" w:hAnsi="Georgia"/>
+          <w:sz w:val="28"/>
+          <w:szCs w:val="28"/>
+        </w:rPr>
+        <w:t xml:space="preserve">    if base=="INR":</w:t>
+      </w:r>
+    </w:p>
+    <w:p>
+      <w:pPr>
+        <w:spacing w:after="0" w:line="240" w:lineRule="auto"/>
+        <w:rPr>
+          <w:rFonts w:ascii="Georgia" w:hAnsi="Georgia"/>
+          <w:sz w:val="28"/>
+          <w:szCs w:val="28"/>
+        </w:rPr>
+      </w:pPr>
+      <w:r>
+        <w:rPr>
+          <w:rFonts w:ascii="Georgia" w:hAnsi="Georgia"/>
+          <w:sz w:val="28"/>
+          <w:szCs w:val="28"/>
+        </w:rPr>
+        <w:t xml:space="preserve">        if convertto=="USD":print("Exchange Value is",val*0.013)</w:t>
+      </w:r>
+    </w:p>
+    <w:p>
+      <w:pPr>
+        <w:spacing w:after="0" w:line="240" w:lineRule="auto"/>
+        <w:rPr>
+          <w:rFonts w:ascii="Georgia" w:hAnsi="Georgia"/>
+          <w:sz w:val="28"/>
+          <w:szCs w:val="28"/>
+        </w:rPr>
+      </w:pPr>
+      <w:r>
+        <w:rPr>
+          <w:rFonts w:ascii="Georgia" w:hAnsi="Georgia"/>
+          <w:sz w:val="28"/>
+          <w:szCs w:val="28"/>
+        </w:rPr>
+        <w:t xml:space="preserve">        if convertto=="EUR":print("Exchange Value is",val*0.012)</w:t>
+      </w:r>
+    </w:p>
+    <w:p>
+      <w:pPr>
+        <w:spacing w:after="0" w:line="240" w:lineRule="auto"/>
+        <w:rPr>
+          <w:rFonts w:ascii="Georgia" w:hAnsi="Georgia"/>
+          <w:sz w:val="28"/>
+          <w:szCs w:val="28"/>
+        </w:rPr>
+      </w:pPr>
+      <w:r>
+        <w:rPr>
+          <w:rFonts w:ascii="Georgia" w:hAnsi="Georgia"/>
+          <w:sz w:val="28"/>
+          <w:szCs w:val="28"/>
+        </w:rPr>
+        <w:t xml:space="preserve">        if convertto=="JPY":print("Exchange Value is",val*1.67)</w:t>
+      </w:r>
+    </w:p>
+    <w:p>
+      <w:pPr>
+        <w:spacing w:after="0" w:line="240" w:lineRule="auto"/>
+        <w:rPr>
+          <w:rFonts w:ascii="Georgia" w:hAnsi="Georgia"/>
+          <w:sz w:val="28"/>
+          <w:szCs w:val="28"/>
+        </w:rPr>
+      </w:pPr>
+      <w:r>
+        <w:rPr>
+          <w:rFonts w:ascii="Georgia" w:hAnsi="Georgia"/>
+          <w:sz w:val="28"/>
+          <w:szCs w:val="28"/>
+        </w:rPr>
+        <w:t xml:space="preserve">        if convertto=="GBP":print("Exchange Value is",val*0.010)</w:t>
+      </w:r>
+    </w:p>
+    <w:p>
+      <w:pPr>
+        <w:spacing w:after="0" w:line="240" w:lineRule="auto"/>
+        <w:rPr>
+          <w:rFonts w:ascii="Georgia" w:hAnsi="Georgia"/>
+          <w:sz w:val="28"/>
+          <w:szCs w:val="28"/>
+        </w:rPr>
+      </w:pPr>
+      <w:r>
+        <w:rPr>
+          <w:rFonts w:ascii="Georgia" w:hAnsi="Georgia"/>
+          <w:sz w:val="28"/>
+          <w:szCs w:val="28"/>
+        </w:rPr>
+        <w:t xml:space="preserve">        if convertto=="AUD":print("Exchange Value is",val*0.018)</w:t>
+      </w:r>
+    </w:p>
+    <w:p>
+      <w:pPr>
+        <w:spacing w:after="0" w:line="240" w:lineRule="auto"/>
+        <w:rPr>
+          <w:rFonts w:ascii="Georgia" w:hAnsi="Georgia"/>
+          <w:sz w:val="28"/>
+          <w:szCs w:val="28"/>
+        </w:rPr>
+      </w:pPr>
+      <w:r>
+        <w:rPr>
+          <w:rFonts w:ascii="Georgia" w:hAnsi="Georgia"/>
+          <w:sz w:val="28"/>
+          <w:szCs w:val="28"/>
+        </w:rPr>
+        <w:t xml:space="preserve">        if convertto=="CAD":print("Exchange Value is",val*0.017)</w:t>
+      </w:r>
+    </w:p>
+    <w:p>
+      <w:pPr>
+        <w:spacing w:after="0" w:line="240" w:lineRule="auto"/>
+        <w:rPr>
+          <w:rFonts w:ascii="Georgia" w:hAnsi="Georgia"/>
+          <w:sz w:val="28"/>
+          <w:szCs w:val="28"/>
+        </w:rPr>
+      </w:pPr>
+      <w:r>
+        <w:rPr>
+          <w:rFonts w:ascii="Georgia" w:hAnsi="Georgia"/>
+          <w:sz w:val="28"/>
+          <w:szCs w:val="28"/>
+        </w:rPr>
+        <w:t xml:space="preserve">        if convertto=="INR":print("Exchange Value is",val*1)</w:t>
+      </w:r>
+    </w:p>
+    <w:p>
+      <w:pPr>
+        <w:spacing w:after="0" w:line="240" w:lineRule="auto"/>
+        <w:rPr>
+          <w:rFonts w:ascii="Georgia" w:hAnsi="Georgia"/>
+          <w:sz w:val="28"/>
+          <w:szCs w:val="28"/>
+        </w:rPr>
+      </w:pPr>
+    </w:p>
+    <w:p>
+      <w:pPr>
+        <w:spacing w:after="0" w:line="240" w:lineRule="auto"/>
+        <w:rPr>
+          <w:rFonts w:ascii="Georgia" w:hAnsi="Georgia"/>
+          <w:sz w:val="28"/>
+          <w:szCs w:val="28"/>
+        </w:rPr>
+      </w:pPr>
+      <w:r>
+        <w:rPr>
+          <w:rFonts w:ascii="Georgia" w:hAnsi="Georgia"/>
+          <w:sz w:val="28"/>
+          <w:szCs w:val="28"/>
+        </w:rPr>
+        <w:t>optionType = 0</w:t>
+      </w:r>
+    </w:p>
+    <w:p>
+      <w:pPr>
+        <w:spacing w:after="0" w:line="240" w:lineRule="auto"/>
+        <w:rPr>
+          <w:rFonts w:ascii="Georgia" w:hAnsi="Georgia"/>
+          <w:sz w:val="28"/>
+          <w:szCs w:val="28"/>
+        </w:rPr>
+      </w:pPr>
+      <w:r>
+        <w:rPr>
+          <w:rFonts w:ascii="Georgia" w:hAnsi="Georgia"/>
+          <w:sz w:val="28"/>
+          <w:szCs w:val="28"/>
+        </w:rPr>
+        <w:t>print("Welcome to General Calculator, It has many options such as volume, area, trigonometry, currency, general.")</w:t>
+      </w:r>
+    </w:p>
+    <w:p>
+      <w:pPr>
+        <w:spacing w:after="0" w:line="240" w:lineRule="auto"/>
+        <w:rPr>
+          <w:rFonts w:ascii="Georgia" w:hAnsi="Georgia"/>
+          <w:sz w:val="28"/>
+          <w:szCs w:val="28"/>
+        </w:rPr>
+      </w:pPr>
+      <w:r>
+        <w:rPr>
+          <w:rFonts w:ascii="Georgia" w:hAnsi="Georgia"/>
+          <w:sz w:val="28"/>
+          <w:szCs w:val="28"/>
+        </w:rPr>
+        <w:t>print("Select what you want to use")</w:t>
+      </w:r>
+    </w:p>
+    <w:p>
+      <w:pPr>
+        <w:spacing w:after="0" w:line="240" w:lineRule="auto"/>
+        <w:rPr>
+          <w:rFonts w:ascii="Georgia" w:hAnsi="Georgia"/>
+          <w:sz w:val="28"/>
+          <w:szCs w:val="28"/>
+        </w:rPr>
+      </w:pPr>
+    </w:p>
+    <w:p>
+      <w:pPr>
+        <w:spacing w:after="0" w:line="240" w:lineRule="auto"/>
+        <w:rPr>
+          <w:rFonts w:ascii="Georgia" w:hAnsi="Georgia"/>
+          <w:sz w:val="28"/>
+          <w:szCs w:val="28"/>
+        </w:rPr>
+      </w:pPr>
+      <w:r>
+        <w:rPr>
+          <w:rFonts w:ascii="Georgia" w:hAnsi="Georgia"/>
+          <w:sz w:val="28"/>
+          <w:szCs w:val="28"/>
+        </w:rPr>
+        <w:t>while True:</w:t>
+      </w:r>
+    </w:p>
+    <w:p>
+      <w:pPr>
+        <w:spacing w:after="0" w:line="240" w:lineRule="auto"/>
+        <w:rPr>
+          <w:rFonts w:ascii="Georgia" w:hAnsi="Georgia"/>
+          <w:sz w:val="28"/>
+          <w:szCs w:val="28"/>
+        </w:rPr>
+      </w:pPr>
+    </w:p>
+    <w:p>
+      <w:pPr>
+        <w:spacing w:after="0" w:line="240" w:lineRule="auto"/>
+        <w:rPr>
+          <w:rFonts w:ascii="Georgia" w:hAnsi="Georgia"/>
+          <w:sz w:val="28"/>
+          <w:szCs w:val="28"/>
+        </w:rPr>
+      </w:pPr>
+      <w:r>
+        <w:rPr>
+          <w:rFonts w:ascii="Georgia" w:hAnsi="Georgia"/>
+          <w:sz w:val="28"/>
+          <w:szCs w:val="28"/>
+        </w:rPr>
+        <w:lastRenderedPageBreak/>
+        <w:t xml:space="preserve">    optionType = input("Enter your calculator type:\n   1)Volume\n   2)Surface Area\n   3)Trigonometry\n   4)Currency\n   5)General\n   6)Exit\n\n     ")</w:t>
+      </w:r>
+    </w:p>
+    <w:p>
+      <w:pPr>
+        <w:spacing w:after="0" w:line="240" w:lineRule="auto"/>
+        <w:rPr>
+          <w:rFonts w:ascii="Georgia" w:hAnsi="Georgia"/>
+          <w:sz w:val="28"/>
+          <w:szCs w:val="28"/>
+        </w:rPr>
+      </w:pPr>
+      <w:r>
+        <w:rPr>
+          <w:rFonts w:ascii="Georgia" w:hAnsi="Georgia"/>
+          <w:sz w:val="28"/>
+          <w:szCs w:val="28"/>
+        </w:rPr>
+        <w:t xml:space="preserve">    if optionType.lower() == "volume" or optionType.lower() == "1":</w:t>
+      </w:r>
+    </w:p>
+    <w:p>
+      <w:pPr>
+        <w:spacing w:after="0" w:line="240" w:lineRule="auto"/>
+        <w:rPr>
+          <w:rFonts w:ascii="Georgia" w:hAnsi="Georgia"/>
+          <w:sz w:val="28"/>
+          <w:szCs w:val="28"/>
+        </w:rPr>
+      </w:pPr>
+      <w:r>
+        <w:rPr>
+          <w:rFonts w:ascii="Georgia" w:hAnsi="Georgia"/>
+          <w:sz w:val="28"/>
+          <w:szCs w:val="28"/>
+        </w:rPr>
+        <w:t xml:space="preserve">        VolumeCalc()</w:t>
+      </w:r>
+    </w:p>
+    <w:p>
+      <w:pPr>
+        <w:spacing w:after="0" w:line="240" w:lineRule="auto"/>
+        <w:rPr>
+          <w:rFonts w:ascii="Georgia" w:hAnsi="Georgia"/>
+          <w:sz w:val="28"/>
+          <w:szCs w:val="28"/>
+        </w:rPr>
+      </w:pPr>
+      <w:r>
+        <w:rPr>
+          <w:rFonts w:ascii="Georgia" w:hAnsi="Georgia"/>
+          <w:sz w:val="28"/>
+          <w:szCs w:val="28"/>
+        </w:rPr>
+        <w:t xml:space="preserve">    if optionType.lower() == "surface area" or optionType.lower() == "2":</w:t>
+      </w:r>
+    </w:p>
+    <w:p>
+      <w:pPr>
+        <w:spacing w:after="0" w:line="240" w:lineRule="auto"/>
+        <w:rPr>
+          <w:rFonts w:ascii="Georgia" w:hAnsi="Georgia"/>
+          <w:sz w:val="28"/>
+          <w:szCs w:val="28"/>
+        </w:rPr>
+      </w:pPr>
+      <w:r>
+        <w:rPr>
+          <w:rFonts w:ascii="Georgia" w:hAnsi="Georgia"/>
+          <w:sz w:val="28"/>
+          <w:szCs w:val="28"/>
+        </w:rPr>
+        <w:t xml:space="preserve">        SAcalc()</w:t>
+      </w:r>
+    </w:p>
+    <w:p>
+      <w:pPr>
+        <w:spacing w:after="0" w:line="240" w:lineRule="auto"/>
+        <w:rPr>
+          <w:rFonts w:ascii="Georgia" w:hAnsi="Georgia"/>
+          <w:sz w:val="28"/>
+          <w:szCs w:val="28"/>
+        </w:rPr>
+      </w:pPr>
+      <w:r>
+        <w:rPr>
+          <w:rFonts w:ascii="Georgia" w:hAnsi="Georgia"/>
+          <w:sz w:val="28"/>
+          <w:szCs w:val="28"/>
+        </w:rPr>
+        <w:t xml:space="preserve">    if optionType.lower() == "trigonometry" or optionType.lower() == "3":</w:t>
+      </w:r>
+    </w:p>
+    <w:p>
+      <w:pPr>
+        <w:spacing w:after="0" w:line="240" w:lineRule="auto"/>
+        <w:rPr>
+          <w:rFonts w:ascii="Georgia" w:hAnsi="Georgia"/>
+          <w:sz w:val="28"/>
+          <w:szCs w:val="28"/>
+        </w:rPr>
+      </w:pPr>
+      <w:r>
+        <w:rPr>
+          <w:rFonts w:ascii="Georgia" w:hAnsi="Georgia"/>
+          <w:sz w:val="28"/>
+          <w:szCs w:val="28"/>
+        </w:rPr>
+        <w:t xml:space="preserve">        TrigCalc()</w:t>
+      </w:r>
+    </w:p>
+    <w:p>
+      <w:pPr>
+        <w:spacing w:after="0" w:line="240" w:lineRule="auto"/>
+        <w:rPr>
+          <w:rFonts w:ascii="Georgia" w:hAnsi="Georgia"/>
+          <w:sz w:val="28"/>
+          <w:szCs w:val="28"/>
+        </w:rPr>
+      </w:pPr>
+      <w:r>
+        <w:rPr>
+          <w:rFonts w:ascii="Georgia" w:hAnsi="Georgia"/>
+          <w:sz w:val="28"/>
+          <w:szCs w:val="28"/>
+        </w:rPr>
+        <w:t xml:space="preserve">    if optionType.lower() == "currency" or optionType.lower() == "4":</w:t>
+      </w:r>
+    </w:p>
+    <w:p>
+      <w:pPr>
+        <w:spacing w:after="0" w:line="240" w:lineRule="auto"/>
+        <w:rPr>
+          <w:rFonts w:ascii="Georgia" w:hAnsi="Georgia"/>
+          <w:sz w:val="28"/>
+          <w:szCs w:val="28"/>
+        </w:rPr>
+      </w:pPr>
+      <w:r>
+        <w:rPr>
+          <w:rFonts w:ascii="Georgia" w:hAnsi="Georgia"/>
+          <w:sz w:val="28"/>
+          <w:szCs w:val="28"/>
+        </w:rPr>
+        <w:t xml:space="preserve">        CashCalc()</w:t>
+      </w:r>
+    </w:p>
+    <w:p>
+      <w:pPr>
+        <w:spacing w:after="0" w:line="240" w:lineRule="auto"/>
+        <w:rPr>
+          <w:rFonts w:ascii="Georgia" w:hAnsi="Georgia"/>
+          <w:sz w:val="28"/>
+          <w:szCs w:val="28"/>
+        </w:rPr>
+      </w:pPr>
+      <w:r>
+        <w:rPr>
+          <w:rFonts w:ascii="Georgia" w:hAnsi="Georgia"/>
+          <w:sz w:val="28"/>
+          <w:szCs w:val="28"/>
+        </w:rPr>
+        <w:t xml:space="preserve">    if optionType.lower() == "general" or optionType.lower() == "5":</w:t>
+      </w:r>
+    </w:p>
+    <w:p>
+      <w:pPr>
+        <w:spacing w:after="0" w:line="240" w:lineRule="auto"/>
+        <w:rPr>
+          <w:rFonts w:ascii="Georgia" w:hAnsi="Georgia"/>
+          <w:sz w:val="28"/>
+          <w:szCs w:val="28"/>
+        </w:rPr>
+      </w:pPr>
+      <w:r>
+        <w:rPr>
+          <w:rFonts w:ascii="Georgia" w:hAnsi="Georgia"/>
+          <w:sz w:val="28"/>
+          <w:szCs w:val="28"/>
+        </w:rPr>
+        <w:t xml:space="preserve">        simpleCalc()</w:t>
+      </w:r>
+    </w:p>
+    <w:p>
+      <w:pPr>
+        <w:spacing w:after="0" w:line="240" w:lineRule="auto"/>
+        <w:rPr>
+          <w:rFonts w:ascii="Georgia" w:hAnsi="Georgia"/>
+          <w:sz w:val="28"/>
+          <w:szCs w:val="28"/>
+        </w:rPr>
+      </w:pPr>
+      <w:r>
+        <w:rPr>
+          <w:rFonts w:ascii="Georgia" w:hAnsi="Georgia"/>
+          <w:sz w:val="28"/>
+          <w:szCs w:val="28"/>
+        </w:rPr>
+        <w:t xml:space="preserve">    if optionType.lower() == "exit" or optionType.lower() == "6":</w:t>
+      </w:r>
+    </w:p>
+    <w:p>
+      <w:pPr>
+        <w:spacing w:after="0" w:line="240" w:lineRule="auto"/>
+        <w:rPr>
+          <w:rFonts w:ascii="Georgia" w:hAnsi="Georgia"/>
+          <w:sz w:val="28"/>
+          <w:szCs w:val="28"/>
+        </w:rPr>
+      </w:pPr>
+      <w:r>
+        <w:rPr>
+          <w:rFonts w:ascii="Georgia" w:hAnsi="Georgia"/>
+          <w:sz w:val="28"/>
+          <w:szCs w:val="28"/>
+        </w:rPr>
+        <w:t xml:space="preserve">        break</w:t>
+      </w:r>
     </w:p>
     <w:p>
       <w:pPr>

</xml_diff>

<commit_message>
26 04 2022 00:36
</commit_message>
<xml_diff>
--- a/classXII/practicals/UjjwalKakar_PracFile.docx
+++ b/classXII/practicals/UjjwalKakar_PracFile.docx
@@ -4,6 +4,7 @@
   <w:body>
     <w:p>
       <w:pPr>
+        <w:ind w:firstLine="720"/>
         <w:jc w:val="center"/>
         <w:rPr>
           <w:sz w:val="96"/>
@@ -2708,7 +2709,7 @@
           <w:sz w:val="28"/>
           <w:szCs w:val="28"/>
         </w:rPr>
-        <w:t xml:space="preserve">        conNum(input("Enter Length: "))*conNum(input("Enter Breadth: "))*conNum(input("Enter Length")))</w:t>
+        <w:t xml:space="preserve">        conNum(input("Enter Length: "))*conNum(input("Enter Breadth: "))*conNum(input("Enter Height: ")))</w:t>
       </w:r>
     </w:p>
     <w:p>
@@ -2780,7 +2781,7 @@
           <w:sz w:val="28"/>
           <w:szCs w:val="28"/>
         </w:rPr>
-        <w:t xml:space="preserve">    if shapeType.lower() == "":</w:t>
+        <w:t xml:space="preserve">    if shapeType.lower() == "cylinder":</w:t>
       </w:r>
     </w:p>
     <w:p>
@@ -2942,43 +2943,43 @@
           <w:sz w:val="28"/>
           <w:szCs w:val="28"/>
         </w:rPr>
-        <w:t xml:space="preserve">    if shapeType.lower() == "Frustrum":</w:t>
-      </w:r>
-    </w:p>
-    <w:p>
-      <w:pPr>
-        <w:spacing w:after="0" w:line="240" w:lineRule="auto"/>
-        <w:rPr>
-          <w:rFonts w:ascii="Georgia" w:hAnsi="Georgia"/>
-          <w:sz w:val="28"/>
-          <w:szCs w:val="28"/>
-        </w:rPr>
-      </w:pPr>
-      <w:r>
-        <w:rPr>
-          <w:rFonts w:ascii="Georgia" w:hAnsi="Georgia"/>
-          <w:sz w:val="28"/>
-          <w:szCs w:val="28"/>
-        </w:rPr>
-        <w:t xml:space="preserve">        print("The Volume of Frustrum is",</w:t>
-      </w:r>
-    </w:p>
-    <w:p>
-      <w:pPr>
-        <w:spacing w:after="0" w:line="240" w:lineRule="auto"/>
-        <w:rPr>
-          <w:rFonts w:ascii="Georgia" w:hAnsi="Georgia"/>
-          <w:sz w:val="28"/>
-          <w:szCs w:val="28"/>
-        </w:rPr>
-      </w:pPr>
-      <w:r>
-        <w:rPr>
-          <w:rFonts w:ascii="Georgia" w:hAnsi="Georgia"/>
-          <w:sz w:val="28"/>
-          <w:szCs w:val="28"/>
-        </w:rPr>
-        <w:t xml:space="preserve">        (conNum(input("Enter radius 1: "))**3 - conNum(input("Enter radius 2: "))**3) * pi / 3 * conNum(input("Enter height: ")) )</w:t>
+        <w:t xml:space="preserve">    if shapeType.lower() == "frustrum":</w:t>
+      </w:r>
+    </w:p>
+    <w:p>
+      <w:pPr>
+        <w:spacing w:after="0" w:line="240" w:lineRule="auto"/>
+        <w:rPr>
+          <w:rFonts w:ascii="Georgia" w:hAnsi="Georgia"/>
+          <w:sz w:val="28"/>
+          <w:szCs w:val="28"/>
+        </w:rPr>
+      </w:pPr>
+      <w:r>
+        <w:rPr>
+          <w:rFonts w:ascii="Georgia" w:hAnsi="Georgia"/>
+          <w:sz w:val="28"/>
+          <w:szCs w:val="28"/>
+        </w:rPr>
+        <w:t xml:space="preserve">        print("The Volume of Frustrum is",fabs(</w:t>
+      </w:r>
+    </w:p>
+    <w:p>
+      <w:pPr>
+        <w:spacing w:after="0" w:line="240" w:lineRule="auto"/>
+        <w:rPr>
+          <w:rFonts w:ascii="Georgia" w:hAnsi="Georgia"/>
+          <w:sz w:val="28"/>
+          <w:szCs w:val="28"/>
+        </w:rPr>
+      </w:pPr>
+      <w:r>
+        <w:rPr>
+          <w:rFonts w:ascii="Georgia" w:hAnsi="Georgia"/>
+          <w:sz w:val="28"/>
+          <w:szCs w:val="28"/>
+        </w:rPr>
+        <w:t xml:space="preserve">        (conNum(input("Enter radius 1: "))**3 - conNum(input("Enter radius 2: "))**3) * pi / 3 * conNum(input("Enter height: ")) ))</w:t>
       </w:r>
     </w:p>
     <w:p>
@@ -3186,25 +3187,25 @@
           <w:sz w:val="28"/>
           <w:szCs w:val="28"/>
         </w:rPr>
-        <w:t xml:space="preserve">        h=conNum(input("Enter Length"))</w:t>
-      </w:r>
-    </w:p>
-    <w:p>
-      <w:pPr>
-        <w:spacing w:after="0" w:line="240" w:lineRule="auto"/>
-        <w:rPr>
-          <w:rFonts w:ascii="Georgia" w:hAnsi="Georgia"/>
-          <w:sz w:val="28"/>
-          <w:szCs w:val="28"/>
-        </w:rPr>
-      </w:pPr>
-      <w:r>
-        <w:rPr>
-          <w:rFonts w:ascii="Georgia" w:hAnsi="Georgia"/>
-          <w:sz w:val="28"/>
-          <w:szCs w:val="28"/>
-        </w:rPr>
-        <w:t xml:space="preserve">        print("The Surface Area of Cuboid is",2(l*b + b*h + h*l))</w:t>
+        <w:t xml:space="preserve">        h=conNum(input("Enter Height: "))</w:t>
+      </w:r>
+    </w:p>
+    <w:p>
+      <w:pPr>
+        <w:spacing w:after="0" w:line="240" w:lineRule="auto"/>
+        <w:rPr>
+          <w:rFonts w:ascii="Georgia" w:hAnsi="Georgia"/>
+          <w:sz w:val="28"/>
+          <w:szCs w:val="28"/>
+        </w:rPr>
+      </w:pPr>
+      <w:r>
+        <w:rPr>
+          <w:rFonts w:ascii="Georgia" w:hAnsi="Georgia"/>
+          <w:sz w:val="28"/>
+          <w:szCs w:val="28"/>
+        </w:rPr>
+        <w:t xml:space="preserve">        print("The Surface Area of Cuboid is",2*(l*b + b*h + h*l))</w:t>
       </w:r>
     </w:p>
     <w:p>
@@ -3312,7 +3313,7 @@
           <w:sz w:val="28"/>
           <w:szCs w:val="28"/>
         </w:rPr>
-        <w:t xml:space="preserve">    if shapeType.lower() == "":</w:t>
+        <w:t xml:space="preserve">    if shapeType.lower() == "cylinder":</w:t>
       </w:r>
     </w:p>
     <w:p>
@@ -4878,6 +4879,26 @@
           <w:szCs w:val="28"/>
         </w:rPr>
       </w:pPr>
+    </w:p>
+    <w:p>
+      <w:pPr>
+        <w:spacing w:after="0" w:line="240" w:lineRule="auto"/>
+        <w:rPr>
+          <w:rFonts w:ascii="Georgia" w:hAnsi="Georgia"/>
+          <w:sz w:val="28"/>
+          <w:szCs w:val="28"/>
+        </w:rPr>
+      </w:pPr>
+    </w:p>
+    <w:p>
+      <w:pPr>
+        <w:spacing w:after="0" w:line="240" w:lineRule="auto"/>
+        <w:rPr>
+          <w:rFonts w:ascii="Georgia" w:hAnsi="Georgia"/>
+          <w:sz w:val="28"/>
+          <w:szCs w:val="28"/>
+        </w:rPr>
+      </w:pPr>
       <w:r>
         <w:rPr>
           <w:rFonts w:ascii="Georgia" w:hAnsi="Georgia"/>
@@ -4976,7 +4997,6 @@
           <w:sz w:val="28"/>
           <w:szCs w:val="28"/>
         </w:rPr>
-        <w:lastRenderedPageBreak/>
         <w:t xml:space="preserve">    optionType = input("Enter your calculator type:\n   1)Volume\n   2)Surface Area\n   3)Trigonometry\n   4)Currency\n   5)General\n   6)Exit\n\n     ")</w:t>
       </w:r>
     </w:p>
@@ -5218,111 +5238,402 @@
         <w:t>Output-</w:t>
       </w:r>
     </w:p>
+    <w:p>
+      <w:r>
+        <w:rPr>
+          <w:noProof/>
+        </w:rPr>
+        <w:drawing>
+          <wp:anchor distT="0" distB="0" distL="114300" distR="114300" simplePos="0" relativeHeight="251662336" behindDoc="0" locked="0" layoutInCell="1" allowOverlap="1" wp14:anchorId="1741B9C2" wp14:editId="163FACAF">
+            <wp:simplePos x="0" y="0"/>
+            <wp:positionH relativeFrom="margin">
+              <wp:align>right</wp:align>
+            </wp:positionH>
+            <wp:positionV relativeFrom="paragraph">
+              <wp:posOffset>4248501</wp:posOffset>
+            </wp:positionV>
+            <wp:extent cx="6645910" cy="2466340"/>
+            <wp:effectExtent l="0" t="0" r="2540" b="0"/>
+            <wp:wrapNone/>
+            <wp:docPr id="4" name="Picture 4"/>
+            <wp:cNvGraphicFramePr>
+              <a:graphicFrameLocks xmlns:a="http://schemas.openxmlformats.org/drawingml/2006/main" noChangeAspect="1"/>
+            </wp:cNvGraphicFramePr>
+            <a:graphic xmlns:a="http://schemas.openxmlformats.org/drawingml/2006/main">
+              <a:graphicData uri="http://schemas.openxmlformats.org/drawingml/2006/picture">
+                <pic:pic xmlns:pic="http://schemas.openxmlformats.org/drawingml/2006/picture">
+                  <pic:nvPicPr>
+                    <pic:cNvPr id="1" name=""/>
+                    <pic:cNvPicPr/>
+                  </pic:nvPicPr>
+                  <pic:blipFill>
+                    <a:blip r:embed="rId11">
+                      <a:extLst>
+                        <a:ext uri="{28A0092B-C50C-407E-A947-70E740481C1C}">
+                          <a14:useLocalDpi xmlns:a14="http://schemas.microsoft.com/office/drawing/2010/main" val="0"/>
+                        </a:ext>
+                      </a:extLst>
+                    </a:blip>
+                    <a:stretch>
+                      <a:fillRect/>
+                    </a:stretch>
+                  </pic:blipFill>
+                  <pic:spPr>
+                    <a:xfrm>
+                      <a:off x="0" y="0"/>
+                      <a:ext cx="6645910" cy="2466340"/>
+                    </a:xfrm>
+                    <a:prstGeom prst="rect">
+                      <a:avLst/>
+                    </a:prstGeom>
+                  </pic:spPr>
+                </pic:pic>
+              </a:graphicData>
+            </a:graphic>
+          </wp:anchor>
+        </w:drawing>
+      </w:r>
+      <w:r>
+        <w:rPr>
+          <w:noProof/>
+        </w:rPr>
+        <w:drawing>
+          <wp:inline distT="0" distB="0" distL="0" distR="0" wp14:anchorId="1BAA22F6" wp14:editId="0304E1AB">
+            <wp:extent cx="6645910" cy="4288221"/>
+            <wp:effectExtent l="0" t="0" r="2540" b="0"/>
+            <wp:docPr id="3" name="Picture 3"/>
+            <wp:cNvGraphicFramePr>
+              <a:graphicFrameLocks xmlns:a="http://schemas.openxmlformats.org/drawingml/2006/main" noChangeAspect="1"/>
+            </wp:cNvGraphicFramePr>
+            <a:graphic xmlns:a="http://schemas.openxmlformats.org/drawingml/2006/main">
+              <a:graphicData uri="http://schemas.openxmlformats.org/drawingml/2006/picture">
+                <pic:pic xmlns:pic="http://schemas.openxmlformats.org/drawingml/2006/picture">
+                  <pic:nvPicPr>
+                    <pic:cNvPr id="1" name=""/>
+                    <pic:cNvPicPr/>
+                  </pic:nvPicPr>
+                  <pic:blipFill rotWithShape="1">
+                    <a:blip r:embed="rId12"/>
+                    <a:srcRect b="7084"/>
+                    <a:stretch/>
+                  </pic:blipFill>
+                  <pic:spPr bwMode="auto">
+                    <a:xfrm>
+                      <a:off x="0" y="0"/>
+                      <a:ext cx="6645910" cy="4288221"/>
+                    </a:xfrm>
+                    <a:prstGeom prst="rect">
+                      <a:avLst/>
+                    </a:prstGeom>
+                    <a:ln>
+                      <a:noFill/>
+                    </a:ln>
+                    <a:extLst>
+                      <a:ext uri="{53640926-AAD7-44D8-BBD7-CCE9431645EC}">
+                        <a14:shadowObscured xmlns:a14="http://schemas.microsoft.com/office/drawing/2010/main"/>
+                      </a:ext>
+                    </a:extLst>
+                  </pic:spPr>
+                </pic:pic>
+              </a:graphicData>
+            </a:graphic>
+          </wp:inline>
+        </w:drawing>
+      </w:r>
+    </w:p>
     <w:p/>
     <w:p/>
+    <w:p>
+      <w:r>
+        <w:br w:type="page"/>
+      </w:r>
+    </w:p>
+    <w:p>
+      <w:r>
+        <w:rPr>
+          <w:noProof/>
+        </w:rPr>
+        <w:lastRenderedPageBreak/>
+        <w:drawing>
+          <wp:anchor distT="0" distB="0" distL="114300" distR="114300" simplePos="0" relativeHeight="251663360" behindDoc="0" locked="0" layoutInCell="1" allowOverlap="1" wp14:anchorId="0E9B2221" wp14:editId="07C27E2C">
+            <wp:simplePos x="0" y="0"/>
+            <wp:positionH relativeFrom="margin">
+              <wp:posOffset>-2540</wp:posOffset>
+            </wp:positionH>
+            <wp:positionV relativeFrom="page">
+              <wp:posOffset>262803</wp:posOffset>
+            </wp:positionV>
+            <wp:extent cx="6645910" cy="2760980"/>
+            <wp:effectExtent l="0" t="0" r="2540" b="1270"/>
+            <wp:wrapNone/>
+            <wp:docPr id="6" name="Picture 6"/>
+            <wp:cNvGraphicFramePr>
+              <a:graphicFrameLocks xmlns:a="http://schemas.openxmlformats.org/drawingml/2006/main" noChangeAspect="1"/>
+            </wp:cNvGraphicFramePr>
+            <a:graphic xmlns:a="http://schemas.openxmlformats.org/drawingml/2006/main">
+              <a:graphicData uri="http://schemas.openxmlformats.org/drawingml/2006/picture">
+                <pic:pic xmlns:pic="http://schemas.openxmlformats.org/drawingml/2006/picture">
+                  <pic:nvPicPr>
+                    <pic:cNvPr id="1" name=""/>
+                    <pic:cNvPicPr/>
+                  </pic:nvPicPr>
+                  <pic:blipFill>
+                    <a:blip r:embed="rId13">
+                      <a:extLst>
+                        <a:ext uri="{28A0092B-C50C-407E-A947-70E740481C1C}">
+                          <a14:useLocalDpi xmlns:a14="http://schemas.microsoft.com/office/drawing/2010/main" val="0"/>
+                        </a:ext>
+                      </a:extLst>
+                    </a:blip>
+                    <a:stretch>
+                      <a:fillRect/>
+                    </a:stretch>
+                  </pic:blipFill>
+                  <pic:spPr>
+                    <a:xfrm>
+                      <a:off x="0" y="0"/>
+                      <a:ext cx="6645910" cy="2760980"/>
+                    </a:xfrm>
+                    <a:prstGeom prst="rect">
+                      <a:avLst/>
+                    </a:prstGeom>
+                  </pic:spPr>
+                </pic:pic>
+              </a:graphicData>
+            </a:graphic>
+          </wp:anchor>
+        </w:drawing>
+      </w:r>
+    </w:p>
     <w:p/>
     <w:p>
-      <w:pPr>
-        <w:jc w:val="center"/>
-        <w:rPr>
-          <w:rFonts w:ascii="Bahnschrift SemiBold" w:hAnsi="Bahnschrift SemiBold"/>
-          <w:sz w:val="72"/>
-          <w:szCs w:val="72"/>
-        </w:rPr>
-      </w:pPr>
+      <w:r>
+        <w:rPr>
+          <w:noProof/>
+        </w:rPr>
+        <w:drawing>
+          <wp:anchor distT="0" distB="0" distL="114300" distR="114300" simplePos="0" relativeHeight="251665408" behindDoc="0" locked="0" layoutInCell="1" allowOverlap="1" wp14:anchorId="5422CEA8" wp14:editId="13B220A4">
+            <wp:simplePos x="0" y="0"/>
+            <wp:positionH relativeFrom="margin">
+              <wp:align>right</wp:align>
+            </wp:positionH>
+            <wp:positionV relativeFrom="page">
+              <wp:posOffset>5672455</wp:posOffset>
+            </wp:positionV>
+            <wp:extent cx="6645910" cy="2388358"/>
+            <wp:effectExtent l="0" t="0" r="2540" b="0"/>
+            <wp:wrapNone/>
+            <wp:docPr id="10" name="Picture 10"/>
+            <wp:cNvGraphicFramePr>
+              <a:graphicFrameLocks xmlns:a="http://schemas.openxmlformats.org/drawingml/2006/main" noChangeAspect="1"/>
+            </wp:cNvGraphicFramePr>
+            <a:graphic xmlns:a="http://schemas.openxmlformats.org/drawingml/2006/main">
+              <a:graphicData uri="http://schemas.openxmlformats.org/drawingml/2006/picture">
+                <pic:pic xmlns:pic="http://schemas.openxmlformats.org/drawingml/2006/picture">
+                  <pic:nvPicPr>
+                    <pic:cNvPr id="1" name=""/>
+                    <pic:cNvPicPr/>
+                  </pic:nvPicPr>
+                  <pic:blipFill>
+                    <a:blip r:embed="rId14">
+                      <a:extLst>
+                        <a:ext uri="{28A0092B-C50C-407E-A947-70E740481C1C}">
+                          <a14:useLocalDpi xmlns:a14="http://schemas.microsoft.com/office/drawing/2010/main" val="0"/>
+                        </a:ext>
+                      </a:extLst>
+                    </a:blip>
+                    <a:stretch>
+                      <a:fillRect/>
+                    </a:stretch>
+                  </pic:blipFill>
+                  <pic:spPr>
+                    <a:xfrm>
+                      <a:off x="0" y="0"/>
+                      <a:ext cx="6657628" cy="2392569"/>
+                    </a:xfrm>
+                    <a:prstGeom prst="rect">
+                      <a:avLst/>
+                    </a:prstGeom>
+                  </pic:spPr>
+                </pic:pic>
+              </a:graphicData>
+            </a:graphic>
+            <wp14:sizeRelV relativeFrom="margin">
+              <wp14:pctHeight>0</wp14:pctHeight>
+            </wp14:sizeRelV>
+          </wp:anchor>
+        </w:drawing>
+      </w:r>
+      <w:r>
+        <w:rPr>
+          <w:noProof/>
+        </w:rPr>
+        <w:drawing>
+          <wp:anchor distT="0" distB="0" distL="114300" distR="114300" simplePos="0" relativeHeight="251664384" behindDoc="0" locked="0" layoutInCell="1" allowOverlap="1" wp14:anchorId="48268A7B" wp14:editId="59163B43">
+            <wp:simplePos x="0" y="0"/>
+            <wp:positionH relativeFrom="margin">
+              <wp:align>right</wp:align>
+            </wp:positionH>
+            <wp:positionV relativeFrom="page">
+              <wp:posOffset>3043451</wp:posOffset>
+            </wp:positionV>
+            <wp:extent cx="6645910" cy="2552131"/>
+            <wp:effectExtent l="0" t="0" r="2540" b="635"/>
+            <wp:wrapNone/>
+            <wp:docPr id="9" name="Picture 9"/>
+            <wp:cNvGraphicFramePr>
+              <a:graphicFrameLocks xmlns:a="http://schemas.openxmlformats.org/drawingml/2006/main" noChangeAspect="1"/>
+            </wp:cNvGraphicFramePr>
+            <a:graphic xmlns:a="http://schemas.openxmlformats.org/drawingml/2006/main">
+              <a:graphicData uri="http://schemas.openxmlformats.org/drawingml/2006/picture">
+                <pic:pic xmlns:pic="http://schemas.openxmlformats.org/drawingml/2006/picture">
+                  <pic:nvPicPr>
+                    <pic:cNvPr id="1" name=""/>
+                    <pic:cNvPicPr/>
+                  </pic:nvPicPr>
+                  <pic:blipFill>
+                    <a:blip r:embed="rId15">
+                      <a:extLst>
+                        <a:ext uri="{28A0092B-C50C-407E-A947-70E740481C1C}">
+                          <a14:useLocalDpi xmlns:a14="http://schemas.microsoft.com/office/drawing/2010/main" val="0"/>
+                        </a:ext>
+                      </a:extLst>
+                    </a:blip>
+                    <a:stretch>
+                      <a:fillRect/>
+                    </a:stretch>
+                  </pic:blipFill>
+                  <pic:spPr>
+                    <a:xfrm>
+                      <a:off x="0" y="0"/>
+                      <a:ext cx="6645910" cy="2552131"/>
+                    </a:xfrm>
+                    <a:prstGeom prst="rect">
+                      <a:avLst/>
+                    </a:prstGeom>
+                  </pic:spPr>
+                </pic:pic>
+              </a:graphicData>
+            </a:graphic>
+            <wp14:sizeRelV relativeFrom="margin">
+              <wp14:pctHeight>0</wp14:pctHeight>
+            </wp14:sizeRelV>
+          </wp:anchor>
+        </w:drawing>
+      </w:r>
+      <w:r>
+        <w:rPr>
+          <w:noProof/>
+        </w:rPr>
+        <w:drawing>
+          <wp:anchor distT="0" distB="0" distL="114300" distR="114300" simplePos="0" relativeHeight="251666432" behindDoc="0" locked="0" layoutInCell="1" allowOverlap="1" wp14:anchorId="31A74F1E" wp14:editId="135BDF96">
+            <wp:simplePos x="0" y="0"/>
+            <wp:positionH relativeFrom="margin">
+              <wp:align>right</wp:align>
+            </wp:positionH>
+            <wp:positionV relativeFrom="page">
+              <wp:posOffset>8146975</wp:posOffset>
+            </wp:positionV>
+            <wp:extent cx="6645910" cy="2402205"/>
+            <wp:effectExtent l="0" t="0" r="2540" b="0"/>
+            <wp:wrapNone/>
+            <wp:docPr id="12" name="Picture 12"/>
+            <wp:cNvGraphicFramePr>
+              <a:graphicFrameLocks xmlns:a="http://schemas.openxmlformats.org/drawingml/2006/main" noChangeAspect="1"/>
+            </wp:cNvGraphicFramePr>
+            <a:graphic xmlns:a="http://schemas.openxmlformats.org/drawingml/2006/main">
+              <a:graphicData uri="http://schemas.openxmlformats.org/drawingml/2006/picture">
+                <pic:pic xmlns:pic="http://schemas.openxmlformats.org/drawingml/2006/picture">
+                  <pic:nvPicPr>
+                    <pic:cNvPr id="1" name=""/>
+                    <pic:cNvPicPr/>
+                  </pic:nvPicPr>
+                  <pic:blipFill>
+                    <a:blip r:embed="rId16">
+                      <a:extLst>
+                        <a:ext uri="{28A0092B-C50C-407E-A947-70E740481C1C}">
+                          <a14:useLocalDpi xmlns:a14="http://schemas.microsoft.com/office/drawing/2010/main" val="0"/>
+                        </a:ext>
+                      </a:extLst>
+                    </a:blip>
+                    <a:stretch>
+                      <a:fillRect/>
+                    </a:stretch>
+                  </pic:blipFill>
+                  <pic:spPr>
+                    <a:xfrm>
+                      <a:off x="0" y="0"/>
+                      <a:ext cx="6645910" cy="2402205"/>
+                    </a:xfrm>
+                    <a:prstGeom prst="rect">
+                      <a:avLst/>
+                    </a:prstGeom>
+                  </pic:spPr>
+                </pic:pic>
+              </a:graphicData>
+            </a:graphic>
+          </wp:anchor>
+        </w:drawing>
+      </w:r>
       <w:r>
         <w:br w:type="page"/>
       </w:r>
-      <w:r>
-        <w:rPr>
-          <w:rFonts w:ascii="Bahnschrift SemiBold" w:hAnsi="Bahnschrift SemiBold"/>
-          <w:sz w:val="72"/>
-          <w:szCs w:val="72"/>
+    </w:p>
+    <w:p>
+      <w:r>
+        <w:rPr>
+          <w:noProof/>
         </w:rPr>
         <w:lastRenderedPageBreak/>
-        <w:t>Program</w:t>
-      </w:r>
-    </w:p>
-    <w:p>
-      <w:pPr>
-        <w:spacing w:after="0" w:line="240" w:lineRule="auto"/>
-        <w:rPr>
-          <w:rFonts w:ascii="Georgia" w:hAnsi="Georgia"/>
-          <w:sz w:val="36"/>
-          <w:szCs w:val="36"/>
-        </w:rPr>
-      </w:pPr>
-      <w:r>
-        <w:rPr>
-          <w:rFonts w:ascii="Georgia" w:hAnsi="Georgia"/>
-          <w:sz w:val="36"/>
-          <w:szCs w:val="36"/>
-        </w:rPr>
-        <w:t xml:space="preserve"> </w:t>
-      </w:r>
-    </w:p>
-    <w:p>
-      <w:pPr>
-        <w:spacing w:after="0" w:line="240" w:lineRule="auto"/>
-        <w:rPr>
-          <w:rFonts w:ascii="Georgia" w:hAnsi="Georgia"/>
-          <w:b/>
-          <w:bCs/>
-          <w:sz w:val="48"/>
-          <w:szCs w:val="48"/>
-        </w:rPr>
-      </w:pPr>
-      <w:r>
-        <w:rPr>
-          <w:rFonts w:ascii="Georgia" w:hAnsi="Georgia"/>
-          <w:b/>
-          <w:bCs/>
-          <w:sz w:val="48"/>
-          <w:szCs w:val="48"/>
-        </w:rPr>
-        <w:t>Source Code</w:t>
-      </w:r>
-      <w:r>
-        <w:rPr>
-          <w:rFonts w:ascii="Georgia" w:hAnsi="Georgia"/>
-          <w:b/>
-          <w:bCs/>
-          <w:sz w:val="48"/>
-          <w:szCs w:val="48"/>
-        </w:rPr>
-        <w:t>-</w:t>
-      </w:r>
-    </w:p>
-    <w:p>
-      <w:pPr>
-        <w:spacing w:after="0" w:line="240" w:lineRule="auto"/>
-        <w:rPr>
-          <w:rFonts w:ascii="Georgia" w:hAnsi="Georgia"/>
-          <w:sz w:val="28"/>
-          <w:szCs w:val="28"/>
-        </w:rPr>
-      </w:pPr>
-    </w:p>
-    <w:p>
-      <w:pPr>
-        <w:spacing w:after="0" w:line="240" w:lineRule="auto"/>
-        <w:rPr>
-          <w:rFonts w:ascii="Georgia" w:hAnsi="Georgia"/>
-          <w:b/>
-          <w:bCs/>
-          <w:sz w:val="48"/>
-          <w:szCs w:val="48"/>
-        </w:rPr>
-      </w:pPr>
-      <w:r>
-        <w:rPr>
-          <w:rFonts w:ascii="Georgia" w:hAnsi="Georgia"/>
-          <w:b/>
-          <w:bCs/>
-          <w:sz w:val="48"/>
-          <w:szCs w:val="48"/>
-        </w:rPr>
-        <w:t>Output-</w:t>
+        <w:drawing>
+          <wp:anchor distT="0" distB="0" distL="114300" distR="114300" simplePos="0" relativeHeight="251667456" behindDoc="0" locked="0" layoutInCell="1" allowOverlap="1" wp14:anchorId="1350EABD" wp14:editId="469D7952">
+            <wp:simplePos x="0" y="0"/>
+            <wp:positionH relativeFrom="margin">
+              <wp:align>left</wp:align>
+            </wp:positionH>
+            <wp:positionV relativeFrom="margin">
+              <wp:posOffset>-177421</wp:posOffset>
+            </wp:positionV>
+            <wp:extent cx="6645910" cy="2807335"/>
+            <wp:effectExtent l="0" t="0" r="2540" b="0"/>
+            <wp:wrapNone/>
+            <wp:docPr id="13" name="Picture 13"/>
+            <wp:cNvGraphicFramePr>
+              <a:graphicFrameLocks xmlns:a="http://schemas.openxmlformats.org/drawingml/2006/main" noChangeAspect="1"/>
+            </wp:cNvGraphicFramePr>
+            <a:graphic xmlns:a="http://schemas.openxmlformats.org/drawingml/2006/main">
+              <a:graphicData uri="http://schemas.openxmlformats.org/drawingml/2006/picture">
+                <pic:pic xmlns:pic="http://schemas.openxmlformats.org/drawingml/2006/picture">
+                  <pic:nvPicPr>
+                    <pic:cNvPr id="1" name=""/>
+                    <pic:cNvPicPr/>
+                  </pic:nvPicPr>
+                  <pic:blipFill>
+                    <a:blip r:embed="rId17">
+                      <a:extLst>
+                        <a:ext uri="{28A0092B-C50C-407E-A947-70E740481C1C}">
+                          <a14:useLocalDpi xmlns:a14="http://schemas.microsoft.com/office/drawing/2010/main" val="0"/>
+                        </a:ext>
+                      </a:extLst>
+                    </a:blip>
+                    <a:stretch>
+                      <a:fillRect/>
+                    </a:stretch>
+                  </pic:blipFill>
+                  <pic:spPr>
+                    <a:xfrm>
+                      <a:off x="0" y="0"/>
+                      <a:ext cx="6645910" cy="2807335"/>
+                    </a:xfrm>
+                    <a:prstGeom prst="rect">
+                      <a:avLst/>
+                    </a:prstGeom>
+                  </pic:spPr>
+                </pic:pic>
+              </a:graphicData>
+            </a:graphic>
+          </wp:anchor>
+        </w:drawing>
       </w:r>
     </w:p>
     <w:p/>
@@ -5330,11 +5641,258 @@
     <w:p/>
     <w:p/>
     <w:p/>
+    <w:p/>
+    <w:p/>
+    <w:p/>
+    <w:p>
+      <w:r>
+        <w:rPr>
+          <w:noProof/>
+        </w:rPr>
+        <w:drawing>
+          <wp:anchor distT="0" distB="0" distL="114300" distR="114300" simplePos="0" relativeHeight="251668480" behindDoc="0" locked="0" layoutInCell="1" allowOverlap="1" wp14:anchorId="6483A9D1" wp14:editId="75BC8E27">
+            <wp:simplePos x="0" y="0"/>
+            <wp:positionH relativeFrom="column">
+              <wp:posOffset>6616</wp:posOffset>
+            </wp:positionH>
+            <wp:positionV relativeFrom="page">
+              <wp:posOffset>3124835</wp:posOffset>
+            </wp:positionV>
+            <wp:extent cx="6645910" cy="2470245"/>
+            <wp:effectExtent l="0" t="0" r="2540" b="6350"/>
+            <wp:wrapNone/>
+            <wp:docPr id="14" name="Picture 14"/>
+            <wp:cNvGraphicFramePr>
+              <a:graphicFrameLocks xmlns:a="http://schemas.openxmlformats.org/drawingml/2006/main" noChangeAspect="1"/>
+            </wp:cNvGraphicFramePr>
+            <a:graphic xmlns:a="http://schemas.openxmlformats.org/drawingml/2006/main">
+              <a:graphicData uri="http://schemas.openxmlformats.org/drawingml/2006/picture">
+                <pic:pic xmlns:pic="http://schemas.openxmlformats.org/drawingml/2006/picture">
+                  <pic:nvPicPr>
+                    <pic:cNvPr id="1" name=""/>
+                    <pic:cNvPicPr/>
+                  </pic:nvPicPr>
+                  <pic:blipFill>
+                    <a:blip r:embed="rId18">
+                      <a:extLst>
+                        <a:ext uri="{28A0092B-C50C-407E-A947-70E740481C1C}">
+                          <a14:useLocalDpi xmlns:a14="http://schemas.microsoft.com/office/drawing/2010/main" val="0"/>
+                        </a:ext>
+                      </a:extLst>
+                    </a:blip>
+                    <a:stretch>
+                      <a:fillRect/>
+                    </a:stretch>
+                  </pic:blipFill>
+                  <pic:spPr>
+                    <a:xfrm>
+                      <a:off x="0" y="0"/>
+                      <a:ext cx="6645910" cy="2470245"/>
+                    </a:xfrm>
+                    <a:prstGeom prst="rect">
+                      <a:avLst/>
+                    </a:prstGeom>
+                  </pic:spPr>
+                </pic:pic>
+              </a:graphicData>
+            </a:graphic>
+            <wp14:sizeRelV relativeFrom="margin">
+              <wp14:pctHeight>0</wp14:pctHeight>
+            </wp14:sizeRelV>
+          </wp:anchor>
+        </w:drawing>
+      </w:r>
+    </w:p>
+    <w:p/>
+    <w:p/>
+    <w:p/>
+    <w:p/>
+    <w:p/>
+    <w:p/>
+    <w:p/>
+    <w:p/>
+    <w:p>
+      <w:r>
+        <w:rPr>
+          <w:noProof/>
+        </w:rPr>
+        <w:drawing>
+          <wp:anchor distT="0" distB="0" distL="114300" distR="114300" simplePos="0" relativeHeight="251669504" behindDoc="0" locked="0" layoutInCell="1" allowOverlap="1" wp14:anchorId="3ABD5B74" wp14:editId="77D03817">
+            <wp:simplePos x="0" y="0"/>
+            <wp:positionH relativeFrom="margin">
+              <wp:align>left</wp:align>
+            </wp:positionH>
+            <wp:positionV relativeFrom="page">
+              <wp:posOffset>5622612</wp:posOffset>
+            </wp:positionV>
+            <wp:extent cx="6645736" cy="2470245"/>
+            <wp:effectExtent l="0" t="0" r="3175" b="6350"/>
+            <wp:wrapNone/>
+            <wp:docPr id="15" name="Picture 15"/>
+            <wp:cNvGraphicFramePr>
+              <a:graphicFrameLocks xmlns:a="http://schemas.openxmlformats.org/drawingml/2006/main" noChangeAspect="1"/>
+            </wp:cNvGraphicFramePr>
+            <a:graphic xmlns:a="http://schemas.openxmlformats.org/drawingml/2006/main">
+              <a:graphicData uri="http://schemas.openxmlformats.org/drawingml/2006/picture">
+                <pic:pic xmlns:pic="http://schemas.openxmlformats.org/drawingml/2006/picture">
+                  <pic:nvPicPr>
+                    <pic:cNvPr id="1" name=""/>
+                    <pic:cNvPicPr/>
+                  </pic:nvPicPr>
+                  <pic:blipFill>
+                    <a:blip r:embed="rId19">
+                      <a:extLst>
+                        <a:ext uri="{28A0092B-C50C-407E-A947-70E740481C1C}">
+                          <a14:useLocalDpi xmlns:a14="http://schemas.microsoft.com/office/drawing/2010/main" val="0"/>
+                        </a:ext>
+                      </a:extLst>
+                    </a:blip>
+                    <a:stretch>
+                      <a:fillRect/>
+                    </a:stretch>
+                  </pic:blipFill>
+                  <pic:spPr>
+                    <a:xfrm>
+                      <a:off x="0" y="0"/>
+                      <a:ext cx="6645736" cy="2470245"/>
+                    </a:xfrm>
+                    <a:prstGeom prst="rect">
+                      <a:avLst/>
+                    </a:prstGeom>
+                  </pic:spPr>
+                </pic:pic>
+              </a:graphicData>
+            </a:graphic>
+            <wp14:sizeRelV relativeFrom="margin">
+              <wp14:pctHeight>0</wp14:pctHeight>
+            </wp14:sizeRelV>
+          </wp:anchor>
+        </w:drawing>
+      </w:r>
+    </w:p>
+    <w:p/>
+    <w:p/>
+    <w:p/>
+    <w:p/>
+    <w:p/>
+    <w:p/>
+    <w:p/>
+    <w:p>
+      <w:r>
+        <w:rPr>
+          <w:noProof/>
+        </w:rPr>
+        <w:drawing>
+          <wp:anchor distT="0" distB="0" distL="114300" distR="114300" simplePos="0" relativeHeight="251670528" behindDoc="0" locked="0" layoutInCell="1" allowOverlap="1" wp14:anchorId="1D2C5A01" wp14:editId="33150B63">
+            <wp:simplePos x="0" y="0"/>
+            <wp:positionH relativeFrom="margin">
+              <wp:align>left</wp:align>
+            </wp:positionH>
+            <wp:positionV relativeFrom="page">
+              <wp:posOffset>8120418</wp:posOffset>
+            </wp:positionV>
+            <wp:extent cx="6643841" cy="2429301"/>
+            <wp:effectExtent l="0" t="0" r="5080" b="9525"/>
+            <wp:wrapNone/>
+            <wp:docPr id="16" name="Picture 16"/>
+            <wp:cNvGraphicFramePr>
+              <a:graphicFrameLocks xmlns:a="http://schemas.openxmlformats.org/drawingml/2006/main" noChangeAspect="1"/>
+            </wp:cNvGraphicFramePr>
+            <a:graphic xmlns:a="http://schemas.openxmlformats.org/drawingml/2006/main">
+              <a:graphicData uri="http://schemas.openxmlformats.org/drawingml/2006/picture">
+                <pic:pic xmlns:pic="http://schemas.openxmlformats.org/drawingml/2006/picture">
+                  <pic:nvPicPr>
+                    <pic:cNvPr id="1" name=""/>
+                    <pic:cNvPicPr/>
+                  </pic:nvPicPr>
+                  <pic:blipFill>
+                    <a:blip r:embed="rId20">
+                      <a:extLst>
+                        <a:ext uri="{28A0092B-C50C-407E-A947-70E740481C1C}">
+                          <a14:useLocalDpi xmlns:a14="http://schemas.microsoft.com/office/drawing/2010/main" val="0"/>
+                        </a:ext>
+                      </a:extLst>
+                    </a:blip>
+                    <a:stretch>
+                      <a:fillRect/>
+                    </a:stretch>
+                  </pic:blipFill>
+                  <pic:spPr>
+                    <a:xfrm>
+                      <a:off x="0" y="0"/>
+                      <a:ext cx="6643841" cy="2429301"/>
+                    </a:xfrm>
+                    <a:prstGeom prst="rect">
+                      <a:avLst/>
+                    </a:prstGeom>
+                  </pic:spPr>
+                </pic:pic>
+              </a:graphicData>
+            </a:graphic>
+            <wp14:sizeRelV relativeFrom="margin">
+              <wp14:pctHeight>0</wp14:pctHeight>
+            </wp14:sizeRelV>
+          </wp:anchor>
+        </w:drawing>
+      </w:r>
+    </w:p>
+    <w:p/>
+    <w:p/>
+    <w:p/>
     <w:p>
       <w:r>
         <w:br w:type="page"/>
       </w:r>
     </w:p>
+    <w:p/>
+    <w:p>
+      <w:r>
+        <w:br w:type="page"/>
+      </w:r>
+    </w:p>
+    <w:p/>
+    <w:p>
+      <w:r>
+        <w:br w:type="page"/>
+      </w:r>
+    </w:p>
+    <w:p/>
+    <w:p>
+      <w:r>
+        <w:br w:type="page"/>
+      </w:r>
+    </w:p>
+    <w:p/>
+    <w:p>
+      <w:r>
+        <w:br w:type="page"/>
+      </w:r>
+    </w:p>
+    <w:p/>
+    <w:p>
+      <w:r>
+        <w:br w:type="page"/>
+      </w:r>
+    </w:p>
+    <w:p/>
+    <w:p>
+      <w:r>
+        <w:br w:type="page"/>
+      </w:r>
+    </w:p>
+    <w:p/>
+    <w:p>
+      <w:r>
+        <w:br w:type="page"/>
+      </w:r>
+    </w:p>
+    <w:p/>
+    <w:p>
+      <w:r>
+        <w:br w:type="page"/>
+      </w:r>
+    </w:p>
+    <w:p/>
     <w:p>
       <w:pPr>
         <w:jc w:val="center"/>
@@ -5345,6 +5903,9 @@
         </w:rPr>
       </w:pPr>
       <w:r>
+        <w:br w:type="page"/>
+      </w:r>
+      <w:r>
         <w:rPr>
           <w:rFonts w:ascii="Bahnschrift SemiBold" w:hAnsi="Bahnschrift SemiBold"/>
           <w:sz w:val="72"/>
@@ -5370,6 +5931,14 @@
           <w:szCs w:val="36"/>
         </w:rPr>
         <w:t xml:space="preserve"> </w:t>
+      </w:r>
+      <w:r>
+        <w:rPr>
+          <w:rFonts w:ascii="Georgia" w:hAnsi="Georgia"/>
+          <w:sz w:val="36"/>
+          <w:szCs w:val="36"/>
+        </w:rPr>
+        <w:t>Line Drawing function for parameter usage</w:t>
       </w:r>
     </w:p>
     <w:p>
@@ -5413,6 +5982,178 @@
           <w:szCs w:val="28"/>
         </w:rPr>
       </w:pPr>
+      <w:r>
+        <w:rPr>
+          <w:rFonts w:ascii="Georgia" w:hAnsi="Georgia"/>
+          <w:sz w:val="28"/>
+          <w:szCs w:val="28"/>
+        </w:rPr>
+        <w:t>#4/4/22</w:t>
+      </w:r>
+    </w:p>
+    <w:p>
+      <w:pPr>
+        <w:spacing w:after="0" w:line="240" w:lineRule="auto"/>
+        <w:rPr>
+          <w:rFonts w:ascii="Georgia" w:hAnsi="Georgia"/>
+          <w:sz w:val="28"/>
+          <w:szCs w:val="28"/>
+        </w:rPr>
+      </w:pPr>
+    </w:p>
+    <w:p>
+      <w:pPr>
+        <w:spacing w:after="0" w:line="240" w:lineRule="auto"/>
+        <w:rPr>
+          <w:rFonts w:ascii="Georgia" w:hAnsi="Georgia"/>
+          <w:sz w:val="28"/>
+          <w:szCs w:val="28"/>
+        </w:rPr>
+      </w:pPr>
+      <w:r>
+        <w:rPr>
+          <w:rFonts w:ascii="Georgia" w:hAnsi="Georgia"/>
+          <w:sz w:val="28"/>
+          <w:szCs w:val="28"/>
+        </w:rPr>
+        <w:t>def drawline(sym,t=20):</w:t>
+      </w:r>
+    </w:p>
+    <w:p>
+      <w:pPr>
+        <w:spacing w:after="0" w:line="240" w:lineRule="auto"/>
+        <w:rPr>
+          <w:rFonts w:ascii="Georgia" w:hAnsi="Georgia"/>
+          <w:sz w:val="28"/>
+          <w:szCs w:val="28"/>
+        </w:rPr>
+      </w:pPr>
+      <w:r>
+        <w:rPr>
+          <w:rFonts w:ascii="Georgia" w:hAnsi="Georgia"/>
+          <w:sz w:val="28"/>
+          <w:szCs w:val="28"/>
+        </w:rPr>
+        <w:t xml:space="preserve">    for i in range(t):</w:t>
+      </w:r>
+    </w:p>
+    <w:p>
+      <w:pPr>
+        <w:spacing w:after="0" w:line="240" w:lineRule="auto"/>
+        <w:rPr>
+          <w:rFonts w:ascii="Georgia" w:hAnsi="Georgia"/>
+          <w:sz w:val="28"/>
+          <w:szCs w:val="28"/>
+        </w:rPr>
+      </w:pPr>
+      <w:r>
+        <w:rPr>
+          <w:rFonts w:ascii="Georgia" w:hAnsi="Georgia"/>
+          <w:sz w:val="28"/>
+          <w:szCs w:val="28"/>
+        </w:rPr>
+        <w:t xml:space="preserve">        print(sym,end='')</w:t>
+      </w:r>
+    </w:p>
+    <w:p>
+      <w:pPr>
+        <w:spacing w:after="0" w:line="240" w:lineRule="auto"/>
+        <w:rPr>
+          <w:rFonts w:ascii="Georgia" w:hAnsi="Georgia"/>
+          <w:sz w:val="28"/>
+          <w:szCs w:val="28"/>
+        </w:rPr>
+      </w:pPr>
+      <w:r>
+        <w:rPr>
+          <w:rFonts w:ascii="Georgia" w:hAnsi="Georgia"/>
+          <w:sz w:val="28"/>
+          <w:szCs w:val="28"/>
+        </w:rPr>
+        <w:t xml:space="preserve">    print()</w:t>
+      </w:r>
+    </w:p>
+    <w:p>
+      <w:pPr>
+        <w:spacing w:after="0" w:line="240" w:lineRule="auto"/>
+        <w:rPr>
+          <w:rFonts w:ascii="Georgia" w:hAnsi="Georgia"/>
+          <w:sz w:val="28"/>
+          <w:szCs w:val="28"/>
+        </w:rPr>
+      </w:pPr>
+    </w:p>
+    <w:p>
+      <w:pPr>
+        <w:spacing w:after="0" w:line="240" w:lineRule="auto"/>
+        <w:rPr>
+          <w:rFonts w:ascii="Georgia" w:hAnsi="Georgia"/>
+          <w:sz w:val="28"/>
+          <w:szCs w:val="28"/>
+        </w:rPr>
+      </w:pPr>
+      <w:r>
+        <w:rPr>
+          <w:rFonts w:ascii="Georgia" w:hAnsi="Georgia"/>
+          <w:sz w:val="28"/>
+          <w:szCs w:val="28"/>
+        </w:rPr>
+        <w:t>drawline(sym='@')</w:t>
+      </w:r>
+    </w:p>
+    <w:p>
+      <w:pPr>
+        <w:spacing w:after="0" w:line="240" w:lineRule="auto"/>
+        <w:rPr>
+          <w:rFonts w:ascii="Georgia" w:hAnsi="Georgia"/>
+          <w:sz w:val="28"/>
+          <w:szCs w:val="28"/>
+        </w:rPr>
+      </w:pPr>
+      <w:r>
+        <w:rPr>
+          <w:rFonts w:ascii="Georgia" w:hAnsi="Georgia"/>
+          <w:sz w:val="28"/>
+          <w:szCs w:val="28"/>
+        </w:rPr>
+        <w:t>drawline('#')</w:t>
+      </w:r>
+    </w:p>
+    <w:p>
+      <w:pPr>
+        <w:spacing w:after="0" w:line="240" w:lineRule="auto"/>
+        <w:rPr>
+          <w:rFonts w:ascii="Georgia" w:hAnsi="Georgia"/>
+          <w:sz w:val="28"/>
+          <w:szCs w:val="28"/>
+        </w:rPr>
+      </w:pPr>
+      <w:r>
+        <w:rPr>
+          <w:rFonts w:ascii="Georgia" w:hAnsi="Georgia"/>
+          <w:sz w:val="28"/>
+          <w:szCs w:val="28"/>
+        </w:rPr>
+        <w:t>drawline('*',60)</w:t>
+      </w:r>
+    </w:p>
+    <w:p>
+      <w:pPr>
+        <w:spacing w:after="0" w:line="240" w:lineRule="auto"/>
+        <w:rPr>
+          <w:rFonts w:ascii="Georgia" w:hAnsi="Georgia"/>
+          <w:sz w:val="28"/>
+          <w:szCs w:val="28"/>
+        </w:rPr>
+      </w:pPr>
+      <w:r>
+        <w:rPr>
+          <w:rFonts w:ascii="Georgia" w:hAnsi="Georgia"/>
+          <w:sz w:val="28"/>
+          <w:szCs w:val="28"/>
+        </w:rPr>
+        <w:t>drawline(t=80 ,sym='^')</w:t>
+      </w:r>
     </w:p>
     <w:p>
       <w:pPr>
@@ -5437,9 +6178,56 @@
       </w:r>
     </w:p>
     <w:p/>
+    <w:p>
+      <w:r>
+        <w:drawing>
+          <wp:inline distT="0" distB="0" distL="0" distR="0" wp14:anchorId="29B60FDD" wp14:editId="4FEE918C">
+            <wp:extent cx="6645910" cy="812800"/>
+            <wp:effectExtent l="0" t="0" r="2540" b="6350"/>
+            <wp:docPr id="17" name="Picture 17"/>
+            <wp:cNvGraphicFramePr>
+              <a:graphicFrameLocks xmlns:a="http://schemas.openxmlformats.org/drawingml/2006/main" noChangeAspect="1"/>
+            </wp:cNvGraphicFramePr>
+            <a:graphic xmlns:a="http://schemas.openxmlformats.org/drawingml/2006/main">
+              <a:graphicData uri="http://schemas.openxmlformats.org/drawingml/2006/picture">
+                <pic:pic xmlns:pic="http://schemas.openxmlformats.org/drawingml/2006/picture">
+                  <pic:nvPicPr>
+                    <pic:cNvPr id="1" name=""/>
+                    <pic:cNvPicPr/>
+                  </pic:nvPicPr>
+                  <pic:blipFill rotWithShape="1">
+                    <a:blip r:embed="rId21"/>
+                    <a:srcRect t="6911"/>
+                    <a:stretch/>
+                  </pic:blipFill>
+                  <pic:spPr bwMode="auto">
+                    <a:xfrm>
+                      <a:off x="0" y="0"/>
+                      <a:ext cx="6645910" cy="812800"/>
+                    </a:xfrm>
+                    <a:prstGeom prst="rect">
+                      <a:avLst/>
+                    </a:prstGeom>
+                    <a:ln>
+                      <a:noFill/>
+                    </a:ln>
+                    <a:extLst>
+                      <a:ext uri="{53640926-AAD7-44D8-BBD7-CCE9431645EC}">
+                        <a14:shadowObscured xmlns:a14="http://schemas.microsoft.com/office/drawing/2010/main"/>
+                      </a:ext>
+                    </a:extLst>
+                  </pic:spPr>
+                </pic:pic>
+              </a:graphicData>
+            </a:graphic>
+          </wp:inline>
+        </w:drawing>
+      </w:r>
+    </w:p>
     <w:p/>
     <w:p/>
     <w:p/>
+    <w:p/>
     <w:p>
       <w:r>
         <w:br w:type="page"/>
@@ -5480,6 +6268,54 @@
           <w:szCs w:val="36"/>
         </w:rPr>
         <w:t xml:space="preserve"> </w:t>
+      </w:r>
+      <w:r>
+        <w:rPr>
+          <w:rFonts w:ascii="Georgia" w:hAnsi="Georgia"/>
+          <w:sz w:val="36"/>
+          <w:szCs w:val="36"/>
+        </w:rPr>
+        <w:t xml:space="preserve">Random Selection </w:t>
+      </w:r>
+      <w:r>
+        <w:rPr>
+          <w:rFonts w:ascii="Georgia" w:hAnsi="Georgia"/>
+          <w:sz w:val="36"/>
+          <w:szCs w:val="36"/>
+        </w:rPr>
+        <w:t>(</w:t>
+      </w:r>
+      <w:r>
+        <w:rPr>
+          <w:rFonts w:ascii="Georgia" w:hAnsi="Georgia"/>
+          <w:sz w:val="36"/>
+          <w:szCs w:val="36"/>
+        </w:rPr>
+        <w:t>Multi</w:t>
+      </w:r>
+      <w:r>
+        <w:rPr>
+          <w:rFonts w:ascii="Georgia" w:hAnsi="Georgia"/>
+          <w:sz w:val="36"/>
+          <w:szCs w:val="36"/>
+        </w:rPr>
+        <w:t xml:space="preserve">ple </w:t>
+      </w:r>
+      <w:r>
+        <w:rPr>
+          <w:rFonts w:ascii="Georgia" w:hAnsi="Georgia"/>
+          <w:sz w:val="36"/>
+          <w:szCs w:val="36"/>
+        </w:rPr>
+        <w:t>Method</w:t>
+      </w:r>
+      <w:r>
+        <w:rPr>
+          <w:rFonts w:ascii="Georgia" w:hAnsi="Georgia"/>
+          <w:sz w:val="36"/>
+          <w:szCs w:val="36"/>
+        </w:rPr>
+        <w:t>s)</w:t>
       </w:r>
     </w:p>
     <w:p>
@@ -5523,6 +6359,234 @@
           <w:szCs w:val="28"/>
         </w:rPr>
       </w:pPr>
+      <w:r>
+        <w:rPr>
+          <w:rFonts w:ascii="Georgia" w:hAnsi="Georgia"/>
+          <w:sz w:val="28"/>
+          <w:szCs w:val="28"/>
+        </w:rPr>
+        <w:t>#8/4/22</w:t>
+      </w:r>
+    </w:p>
+    <w:p>
+      <w:pPr>
+        <w:spacing w:after="0" w:line="240" w:lineRule="auto"/>
+        <w:rPr>
+          <w:rFonts w:ascii="Georgia" w:hAnsi="Georgia"/>
+          <w:sz w:val="28"/>
+          <w:szCs w:val="28"/>
+        </w:rPr>
+      </w:pPr>
+    </w:p>
+    <w:p>
+      <w:pPr>
+        <w:spacing w:after="0" w:line="240" w:lineRule="auto"/>
+        <w:rPr>
+          <w:rFonts w:ascii="Georgia" w:hAnsi="Georgia"/>
+          <w:sz w:val="28"/>
+          <w:szCs w:val="28"/>
+        </w:rPr>
+      </w:pPr>
+      <w:r>
+        <w:rPr>
+          <w:rFonts w:ascii="Georgia" w:hAnsi="Georgia"/>
+          <w:sz w:val="28"/>
+          <w:szCs w:val="28"/>
+        </w:rPr>
+        <w:t>import random</w:t>
+      </w:r>
+    </w:p>
+    <w:p>
+      <w:pPr>
+        <w:spacing w:after="0" w:line="240" w:lineRule="auto"/>
+        <w:rPr>
+          <w:rFonts w:ascii="Georgia" w:hAnsi="Georgia"/>
+          <w:sz w:val="28"/>
+          <w:szCs w:val="28"/>
+        </w:rPr>
+      </w:pPr>
+      <w:r>
+        <w:rPr>
+          <w:rFonts w:ascii="Georgia" w:hAnsi="Georgia"/>
+          <w:sz w:val="28"/>
+          <w:szCs w:val="28"/>
+        </w:rPr>
+        <w:t>subj = ["Computer Science", "IP", "Physics", "Maths"]</w:t>
+      </w:r>
+    </w:p>
+    <w:p>
+      <w:pPr>
+        <w:spacing w:after="0" w:line="240" w:lineRule="auto"/>
+        <w:rPr>
+          <w:rFonts w:ascii="Georgia" w:hAnsi="Georgia"/>
+          <w:sz w:val="28"/>
+          <w:szCs w:val="28"/>
+        </w:rPr>
+      </w:pPr>
+    </w:p>
+    <w:p>
+      <w:pPr>
+        <w:spacing w:after="0" w:line="240" w:lineRule="auto"/>
+        <w:rPr>
+          <w:rFonts w:ascii="Georgia" w:hAnsi="Georgia"/>
+          <w:sz w:val="28"/>
+          <w:szCs w:val="28"/>
+        </w:rPr>
+      </w:pPr>
+      <w:r>
+        <w:rPr>
+          <w:rFonts w:ascii="Georgia" w:hAnsi="Georgia"/>
+          <w:sz w:val="28"/>
+          <w:szCs w:val="28"/>
+        </w:rPr>
+        <w:t>#Method 1:</w:t>
+      </w:r>
+    </w:p>
+    <w:p>
+      <w:pPr>
+        <w:spacing w:after="0" w:line="240" w:lineRule="auto"/>
+        <w:rPr>
+          <w:rFonts w:ascii="Georgia" w:hAnsi="Georgia"/>
+          <w:sz w:val="28"/>
+          <w:szCs w:val="28"/>
+        </w:rPr>
+      </w:pPr>
+      <w:r>
+        <w:rPr>
+          <w:rFonts w:ascii="Georgia" w:hAnsi="Georgia"/>
+          <w:sz w:val="28"/>
+          <w:szCs w:val="28"/>
+        </w:rPr>
+        <w:t>print(random.choice(subj))</w:t>
+      </w:r>
+    </w:p>
+    <w:p>
+      <w:pPr>
+        <w:spacing w:after="0" w:line="240" w:lineRule="auto"/>
+        <w:rPr>
+          <w:rFonts w:ascii="Georgia" w:hAnsi="Georgia"/>
+          <w:sz w:val="28"/>
+          <w:szCs w:val="28"/>
+        </w:rPr>
+      </w:pPr>
+    </w:p>
+    <w:p>
+      <w:pPr>
+        <w:spacing w:after="0" w:line="240" w:lineRule="auto"/>
+        <w:rPr>
+          <w:rFonts w:ascii="Georgia" w:hAnsi="Georgia"/>
+          <w:sz w:val="28"/>
+          <w:szCs w:val="28"/>
+        </w:rPr>
+      </w:pPr>
+      <w:r>
+        <w:rPr>
+          <w:rFonts w:ascii="Georgia" w:hAnsi="Georgia"/>
+          <w:sz w:val="28"/>
+          <w:szCs w:val="28"/>
+        </w:rPr>
+        <w:t>#Method 2:</w:t>
+      </w:r>
+    </w:p>
+    <w:p>
+      <w:pPr>
+        <w:spacing w:after="0" w:line="240" w:lineRule="auto"/>
+        <w:rPr>
+          <w:rFonts w:ascii="Georgia" w:hAnsi="Georgia"/>
+          <w:sz w:val="28"/>
+          <w:szCs w:val="28"/>
+        </w:rPr>
+      </w:pPr>
+      <w:r>
+        <w:rPr>
+          <w:rFonts w:ascii="Georgia" w:hAnsi="Georgia"/>
+          <w:sz w:val="28"/>
+          <w:szCs w:val="28"/>
+        </w:rPr>
+        <w:t>print(subj[random.randrange(3)])</w:t>
+      </w:r>
+    </w:p>
+    <w:p>
+      <w:pPr>
+        <w:spacing w:after="0" w:line="240" w:lineRule="auto"/>
+        <w:rPr>
+          <w:rFonts w:ascii="Georgia" w:hAnsi="Georgia"/>
+          <w:sz w:val="28"/>
+          <w:szCs w:val="28"/>
+        </w:rPr>
+      </w:pPr>
+    </w:p>
+    <w:p>
+      <w:pPr>
+        <w:spacing w:after="0" w:line="240" w:lineRule="auto"/>
+        <w:rPr>
+          <w:rFonts w:ascii="Georgia" w:hAnsi="Georgia"/>
+          <w:sz w:val="28"/>
+          <w:szCs w:val="28"/>
+        </w:rPr>
+      </w:pPr>
+      <w:r>
+        <w:rPr>
+          <w:rFonts w:ascii="Georgia" w:hAnsi="Georgia"/>
+          <w:sz w:val="28"/>
+          <w:szCs w:val="28"/>
+        </w:rPr>
+        <w:t>#Method 3:</w:t>
+      </w:r>
+    </w:p>
+    <w:p>
+      <w:pPr>
+        <w:spacing w:after="0" w:line="240" w:lineRule="auto"/>
+        <w:rPr>
+          <w:rFonts w:ascii="Georgia" w:hAnsi="Georgia"/>
+          <w:sz w:val="28"/>
+          <w:szCs w:val="28"/>
+        </w:rPr>
+      </w:pPr>
+      <w:r>
+        <w:rPr>
+          <w:rFonts w:ascii="Georgia" w:hAnsi="Georgia"/>
+          <w:sz w:val="28"/>
+          <w:szCs w:val="28"/>
+        </w:rPr>
+        <w:t>random.shuffle(subj)</w:t>
+      </w:r>
+    </w:p>
+    <w:p>
+      <w:pPr>
+        <w:spacing w:after="0" w:line="240" w:lineRule="auto"/>
+        <w:rPr>
+          <w:rFonts w:ascii="Georgia" w:hAnsi="Georgia"/>
+          <w:sz w:val="28"/>
+          <w:szCs w:val="28"/>
+        </w:rPr>
+      </w:pPr>
+      <w:r>
+        <w:rPr>
+          <w:rFonts w:ascii="Georgia" w:hAnsi="Georgia"/>
+          <w:sz w:val="28"/>
+          <w:szCs w:val="28"/>
+        </w:rPr>
+        <w:t>print(subj[0])</w:t>
+      </w:r>
+    </w:p>
+    <w:p>
+      <w:pPr>
+        <w:spacing w:after="0" w:line="240" w:lineRule="auto"/>
+        <w:rPr>
+          <w:rFonts w:ascii="Georgia" w:hAnsi="Georgia"/>
+          <w:sz w:val="28"/>
+          <w:szCs w:val="28"/>
+        </w:rPr>
+      </w:pPr>
+      <w:r>
+        <w:rPr>
+          <w:rFonts w:ascii="Georgia" w:hAnsi="Georgia"/>
+          <w:sz w:val="28"/>
+          <w:szCs w:val="28"/>
+        </w:rPr>
+        <w:t xml:space="preserve">    </w:t>
+      </w:r>
     </w:p>
     <w:p>
       <w:pPr>
@@ -5547,11 +6611,82 @@
       </w:r>
     </w:p>
     <w:p/>
-    <w:p/>
-    <w:p/>
-    <w:p>
-      <w:r>
-        <w:br w:type="page"/>
+    <w:p>
+      <w:r>
+        <w:drawing>
+          <wp:inline distT="0" distB="0" distL="0" distR="0" wp14:anchorId="75E1181F" wp14:editId="7AF72DBD">
+            <wp:extent cx="6848918" cy="1337481"/>
+            <wp:effectExtent l="0" t="0" r="0" b="0"/>
+            <wp:docPr id="19" name="Picture 19"/>
+            <wp:cNvGraphicFramePr>
+              <a:graphicFrameLocks xmlns:a="http://schemas.openxmlformats.org/drawingml/2006/main" noChangeAspect="1"/>
+            </wp:cNvGraphicFramePr>
+            <a:graphic xmlns:a="http://schemas.openxmlformats.org/drawingml/2006/main">
+              <a:graphicData uri="http://schemas.openxmlformats.org/drawingml/2006/picture">
+                <pic:pic xmlns:pic="http://schemas.openxmlformats.org/drawingml/2006/picture">
+                  <pic:nvPicPr>
+                    <pic:cNvPr id="1" name=""/>
+                    <pic:cNvPicPr/>
+                  </pic:nvPicPr>
+                  <pic:blipFill>
+                    <a:blip r:embed="rId22"/>
+                    <a:stretch>
+                      <a:fillRect/>
+                    </a:stretch>
+                  </pic:blipFill>
+                  <pic:spPr>
+                    <a:xfrm>
+                      <a:off x="0" y="0"/>
+                      <a:ext cx="6914175" cy="1350225"/>
+                    </a:xfrm>
+                    <a:prstGeom prst="rect">
+                      <a:avLst/>
+                    </a:prstGeom>
+                  </pic:spPr>
+                </pic:pic>
+              </a:graphicData>
+            </a:graphic>
+          </wp:inline>
+        </w:drawing>
+      </w:r>
+    </w:p>
+    <w:p>
+      <w:r>
+        <w:drawing>
+          <wp:inline distT="0" distB="0" distL="0" distR="0" wp14:anchorId="2861A672" wp14:editId="4B55BAE9">
+            <wp:extent cx="6847650" cy="1399430"/>
+            <wp:effectExtent l="0" t="0" r="0" b="0"/>
+            <wp:docPr id="20" name="Picture 20"/>
+            <wp:cNvGraphicFramePr>
+              <a:graphicFrameLocks xmlns:a="http://schemas.openxmlformats.org/drawingml/2006/main" noChangeAspect="1"/>
+            </wp:cNvGraphicFramePr>
+            <a:graphic xmlns:a="http://schemas.openxmlformats.org/drawingml/2006/main">
+              <a:graphicData uri="http://schemas.openxmlformats.org/drawingml/2006/picture">
+                <pic:pic xmlns:pic="http://schemas.openxmlformats.org/drawingml/2006/picture">
+                  <pic:nvPicPr>
+                    <pic:cNvPr id="1" name=""/>
+                    <pic:cNvPicPr/>
+                  </pic:nvPicPr>
+                  <pic:blipFill>
+                    <a:blip r:embed="rId23"/>
+                    <a:stretch>
+                      <a:fillRect/>
+                    </a:stretch>
+                  </pic:blipFill>
+                  <pic:spPr>
+                    <a:xfrm>
+                      <a:off x="0" y="0"/>
+                      <a:ext cx="6918172" cy="1413842"/>
+                    </a:xfrm>
+                    <a:prstGeom prst="rect">
+                      <a:avLst/>
+                    </a:prstGeom>
+                  </pic:spPr>
+                </pic:pic>
+              </a:graphicData>
+            </a:graphic>
+          </wp:inline>
+        </w:drawing>
       </w:r>
     </w:p>
     <w:p/>
@@ -5595,6 +6730,30 @@
           <w:szCs w:val="36"/>
         </w:rPr>
         <w:t xml:space="preserve"> </w:t>
+      </w:r>
+      <w:r>
+        <w:rPr>
+          <w:rFonts w:ascii="Georgia" w:hAnsi="Georgia"/>
+          <w:sz w:val="36"/>
+          <w:szCs w:val="36"/>
+        </w:rPr>
+        <w:t>Random 3 digit number</w:t>
+      </w:r>
+      <w:r>
+        <w:rPr>
+          <w:rFonts w:ascii="Georgia" w:hAnsi="Georgia"/>
+          <w:sz w:val="36"/>
+          <w:szCs w:val="36"/>
+        </w:rPr>
+        <w:t xml:space="preserve"> and Sum</w:t>
+      </w:r>
+      <w:r>
+        <w:rPr>
+          <w:rFonts w:ascii="Georgia" w:hAnsi="Georgia"/>
+          <w:sz w:val="36"/>
+          <w:szCs w:val="36"/>
+        </w:rPr>
+        <w:t xml:space="preserve"> (with Alternate methods)</w:t>
       </w:r>
     </w:p>
     <w:p>
@@ -5638,6 +6797,250 @@
           <w:szCs w:val="28"/>
         </w:rPr>
       </w:pPr>
+      <w:r>
+        <w:rPr>
+          <w:rFonts w:ascii="Georgia" w:hAnsi="Georgia"/>
+          <w:sz w:val="28"/>
+          <w:szCs w:val="28"/>
+        </w:rPr>
+        <w:t>#8/4/22</w:t>
+      </w:r>
+    </w:p>
+    <w:p>
+      <w:pPr>
+        <w:spacing w:after="0" w:line="240" w:lineRule="auto"/>
+        <w:rPr>
+          <w:rFonts w:ascii="Georgia" w:hAnsi="Georgia"/>
+          <w:sz w:val="28"/>
+          <w:szCs w:val="28"/>
+        </w:rPr>
+      </w:pPr>
+    </w:p>
+    <w:p>
+      <w:pPr>
+        <w:spacing w:after="0" w:line="240" w:lineRule="auto"/>
+        <w:rPr>
+          <w:rFonts w:ascii="Georgia" w:hAnsi="Georgia"/>
+          <w:sz w:val="28"/>
+          <w:szCs w:val="28"/>
+        </w:rPr>
+      </w:pPr>
+      <w:r>
+        <w:rPr>
+          <w:rFonts w:ascii="Georgia" w:hAnsi="Georgia"/>
+          <w:sz w:val="28"/>
+          <w:szCs w:val="28"/>
+        </w:rPr>
+        <w:t>from random import random,randint</w:t>
+      </w:r>
+    </w:p>
+    <w:p>
+      <w:pPr>
+        <w:spacing w:after="0" w:line="240" w:lineRule="auto"/>
+        <w:rPr>
+          <w:rFonts w:ascii="Georgia" w:hAnsi="Georgia"/>
+          <w:sz w:val="28"/>
+          <w:szCs w:val="28"/>
+        </w:rPr>
+      </w:pPr>
+      <w:r>
+        <w:rPr>
+          <w:rFonts w:ascii="Georgia" w:hAnsi="Georgia"/>
+          <w:sz w:val="28"/>
+          <w:szCs w:val="28"/>
+        </w:rPr>
+        <w:t>n=(random()*900+100)//1</w:t>
+      </w:r>
+    </w:p>
+    <w:p>
+      <w:pPr>
+        <w:spacing w:after="0" w:line="240" w:lineRule="auto"/>
+        <w:rPr>
+          <w:rFonts w:ascii="Georgia" w:hAnsi="Georgia"/>
+          <w:sz w:val="28"/>
+          <w:szCs w:val="28"/>
+        </w:rPr>
+      </w:pPr>
+      <w:r>
+        <w:rPr>
+          <w:rFonts w:ascii="Georgia" w:hAnsi="Georgia"/>
+          <w:sz w:val="28"/>
+          <w:szCs w:val="28"/>
+        </w:rPr>
+        <w:t>print('The number is: ',n)</w:t>
+      </w:r>
+    </w:p>
+    <w:p>
+      <w:pPr>
+        <w:spacing w:after="0" w:line="240" w:lineRule="auto"/>
+        <w:rPr>
+          <w:rFonts w:ascii="Georgia" w:hAnsi="Georgia"/>
+          <w:sz w:val="28"/>
+          <w:szCs w:val="28"/>
+        </w:rPr>
+      </w:pPr>
+      <w:r>
+        <w:rPr>
+          <w:rFonts w:ascii="Georgia" w:hAnsi="Georgia"/>
+          <w:sz w:val="28"/>
+          <w:szCs w:val="28"/>
+        </w:rPr>
+        <w:t>s = 0</w:t>
+      </w:r>
+    </w:p>
+    <w:p>
+      <w:pPr>
+        <w:spacing w:after="0" w:line="240" w:lineRule="auto"/>
+        <w:rPr>
+          <w:rFonts w:ascii="Georgia" w:hAnsi="Georgia"/>
+          <w:sz w:val="28"/>
+          <w:szCs w:val="28"/>
+        </w:rPr>
+      </w:pPr>
+      <w:r>
+        <w:rPr>
+          <w:rFonts w:ascii="Georgia" w:hAnsi="Georgia"/>
+          <w:sz w:val="28"/>
+          <w:szCs w:val="28"/>
+        </w:rPr>
+        <w:t>while n &gt;0:</w:t>
+      </w:r>
+    </w:p>
+    <w:p>
+      <w:pPr>
+        <w:spacing w:after="0" w:line="240" w:lineRule="auto"/>
+        <w:rPr>
+          <w:rFonts w:ascii="Georgia" w:hAnsi="Georgia"/>
+          <w:sz w:val="28"/>
+          <w:szCs w:val="28"/>
+        </w:rPr>
+      </w:pPr>
+      <w:r>
+        <w:rPr>
+          <w:rFonts w:ascii="Georgia" w:hAnsi="Georgia"/>
+          <w:sz w:val="28"/>
+          <w:szCs w:val="28"/>
+        </w:rPr>
+        <w:t xml:space="preserve">    s +=n%10</w:t>
+      </w:r>
+    </w:p>
+    <w:p>
+      <w:pPr>
+        <w:spacing w:after="0" w:line="240" w:lineRule="auto"/>
+        <w:rPr>
+          <w:rFonts w:ascii="Georgia" w:hAnsi="Georgia"/>
+          <w:sz w:val="28"/>
+          <w:szCs w:val="28"/>
+        </w:rPr>
+      </w:pPr>
+      <w:r>
+        <w:rPr>
+          <w:rFonts w:ascii="Georgia" w:hAnsi="Georgia"/>
+          <w:sz w:val="28"/>
+          <w:szCs w:val="28"/>
+        </w:rPr>
+        <w:t xml:space="preserve">    n//=10</w:t>
+      </w:r>
+    </w:p>
+    <w:p>
+      <w:pPr>
+        <w:spacing w:after="0" w:line="240" w:lineRule="auto"/>
+        <w:rPr>
+          <w:rFonts w:ascii="Georgia" w:hAnsi="Georgia"/>
+          <w:sz w:val="28"/>
+          <w:szCs w:val="28"/>
+        </w:rPr>
+      </w:pPr>
+      <w:r>
+        <w:rPr>
+          <w:rFonts w:ascii="Georgia" w:hAnsi="Georgia"/>
+          <w:sz w:val="28"/>
+          <w:szCs w:val="28"/>
+        </w:rPr>
+        <w:t>print('The sum of the digits is:',s)</w:t>
+      </w:r>
+    </w:p>
+    <w:p>
+      <w:pPr>
+        <w:spacing w:after="0" w:line="240" w:lineRule="auto"/>
+        <w:rPr>
+          <w:rFonts w:ascii="Georgia" w:hAnsi="Georgia"/>
+          <w:sz w:val="28"/>
+          <w:szCs w:val="28"/>
+        </w:rPr>
+      </w:pPr>
+    </w:p>
+    <w:p>
+      <w:pPr>
+        <w:spacing w:after="0" w:line="240" w:lineRule="auto"/>
+        <w:rPr>
+          <w:rFonts w:ascii="Georgia" w:hAnsi="Georgia"/>
+          <w:sz w:val="28"/>
+          <w:szCs w:val="28"/>
+        </w:rPr>
+      </w:pPr>
+      <w:r>
+        <w:rPr>
+          <w:rFonts w:ascii="Georgia" w:hAnsi="Georgia"/>
+          <w:sz w:val="28"/>
+          <w:szCs w:val="28"/>
+        </w:rPr>
+        <w:t>#Alternate Method</w:t>
+      </w:r>
+    </w:p>
+    <w:p>
+      <w:pPr>
+        <w:spacing w:after="0" w:line="240" w:lineRule="auto"/>
+        <w:rPr>
+          <w:rFonts w:ascii="Georgia" w:hAnsi="Georgia"/>
+          <w:sz w:val="28"/>
+          <w:szCs w:val="28"/>
+        </w:rPr>
+      </w:pPr>
+      <w:r>
+        <w:rPr>
+          <w:rFonts w:ascii="Georgia" w:hAnsi="Georgia"/>
+          <w:sz w:val="28"/>
+          <w:szCs w:val="28"/>
+        </w:rPr>
+        <w:t>n2 = randint(100,999)</w:t>
+      </w:r>
+    </w:p>
+    <w:p>
+      <w:pPr>
+        <w:spacing w:after="0" w:line="240" w:lineRule="auto"/>
+        <w:rPr>
+          <w:rFonts w:ascii="Georgia" w:hAnsi="Georgia"/>
+          <w:sz w:val="28"/>
+          <w:szCs w:val="28"/>
+        </w:rPr>
+      </w:pPr>
+      <w:r>
+        <w:rPr>
+          <w:rFonts w:ascii="Georgia" w:hAnsi="Georgia"/>
+          <w:sz w:val="28"/>
+          <w:szCs w:val="28"/>
+        </w:rPr>
+        <w:t>print("The number is:",n2)</w:t>
+      </w:r>
+    </w:p>
+    <w:p>
+      <w:pPr>
+        <w:spacing w:after="0" w:line="240" w:lineRule="auto"/>
+        <w:rPr>
+          <w:rFonts w:ascii="Georgia" w:hAnsi="Georgia"/>
+          <w:sz w:val="28"/>
+          <w:szCs w:val="28"/>
+        </w:rPr>
+      </w:pPr>
+      <w:r>
+        <w:rPr>
+          <w:rFonts w:ascii="Georgia" w:hAnsi="Georgia"/>
+          <w:sz w:val="28"/>
+          <w:szCs w:val="28"/>
+        </w:rPr>
+        <w:t>print("The sum of digits is",sum([int(k) for k in str(n2)]))</w:t>
+      </w:r>
     </w:p>
     <w:p>
       <w:pPr>
@@ -5661,7 +7064,2367 @@
         <w:t>Output-</w:t>
       </w:r>
     </w:p>
+    <w:p>
+      <w:r>
+        <w:drawing>
+          <wp:inline distT="0" distB="0" distL="0" distR="0" wp14:anchorId="10CD08BA" wp14:editId="52D99F4E">
+            <wp:extent cx="6647667" cy="1502797"/>
+            <wp:effectExtent l="0" t="0" r="1270" b="2540"/>
+            <wp:docPr id="21" name="Picture 21"/>
+            <wp:cNvGraphicFramePr>
+              <a:graphicFrameLocks xmlns:a="http://schemas.openxmlformats.org/drawingml/2006/main" noChangeAspect="1"/>
+            </wp:cNvGraphicFramePr>
+            <a:graphic xmlns:a="http://schemas.openxmlformats.org/drawingml/2006/main">
+              <a:graphicData uri="http://schemas.openxmlformats.org/drawingml/2006/picture">
+                <pic:pic xmlns:pic="http://schemas.openxmlformats.org/drawingml/2006/picture">
+                  <pic:nvPicPr>
+                    <pic:cNvPr id="1" name=""/>
+                    <pic:cNvPicPr/>
+                  </pic:nvPicPr>
+                  <pic:blipFill>
+                    <a:blip r:embed="rId24"/>
+                    <a:stretch>
+                      <a:fillRect/>
+                    </a:stretch>
+                  </pic:blipFill>
+                  <pic:spPr>
+                    <a:xfrm>
+                      <a:off x="0" y="0"/>
+                      <a:ext cx="6687201" cy="1511734"/>
+                    </a:xfrm>
+                    <a:prstGeom prst="rect">
+                      <a:avLst/>
+                    </a:prstGeom>
+                  </pic:spPr>
+                </pic:pic>
+              </a:graphicData>
+            </a:graphic>
+          </wp:inline>
+        </w:drawing>
+      </w:r>
+    </w:p>
+    <w:p>
+      <w:r>
+        <w:drawing>
+          <wp:inline distT="0" distB="0" distL="0" distR="0" wp14:anchorId="5DD8C04B" wp14:editId="669E972D">
+            <wp:extent cx="6672398" cy="1550505"/>
+            <wp:effectExtent l="0" t="0" r="0" b="0"/>
+            <wp:docPr id="22" name="Picture 22"/>
+            <wp:cNvGraphicFramePr>
+              <a:graphicFrameLocks xmlns:a="http://schemas.openxmlformats.org/drawingml/2006/main" noChangeAspect="1"/>
+            </wp:cNvGraphicFramePr>
+            <a:graphic xmlns:a="http://schemas.openxmlformats.org/drawingml/2006/main">
+              <a:graphicData uri="http://schemas.openxmlformats.org/drawingml/2006/picture">
+                <pic:pic xmlns:pic="http://schemas.openxmlformats.org/drawingml/2006/picture">
+                  <pic:nvPicPr>
+                    <pic:cNvPr id="1" name=""/>
+                    <pic:cNvPicPr/>
+                  </pic:nvPicPr>
+                  <pic:blipFill>
+                    <a:blip r:embed="rId25"/>
+                    <a:stretch>
+                      <a:fillRect/>
+                    </a:stretch>
+                  </pic:blipFill>
+                  <pic:spPr>
+                    <a:xfrm>
+                      <a:off x="0" y="0"/>
+                      <a:ext cx="6724058" cy="1562510"/>
+                    </a:xfrm>
+                    <a:prstGeom prst="rect">
+                      <a:avLst/>
+                    </a:prstGeom>
+                  </pic:spPr>
+                </pic:pic>
+              </a:graphicData>
+            </a:graphic>
+          </wp:inline>
+        </w:drawing>
+      </w:r>
+    </w:p>
     <w:p/>
+    <w:p>
+      <w:r>
+        <w:br w:type="page"/>
+      </w:r>
+    </w:p>
+    <w:p>
+      <w:pPr>
+        <w:jc w:val="center"/>
+        <w:rPr>
+          <w:rFonts w:ascii="Bahnschrift SemiBold" w:hAnsi="Bahnschrift SemiBold"/>
+          <w:sz w:val="72"/>
+          <w:szCs w:val="72"/>
+        </w:rPr>
+      </w:pPr>
+      <w:r>
+        <w:rPr>
+          <w:rFonts w:ascii="Bahnschrift SemiBold" w:hAnsi="Bahnschrift SemiBold"/>
+          <w:sz w:val="72"/>
+          <w:szCs w:val="72"/>
+        </w:rPr>
+        <w:lastRenderedPageBreak/>
+        <w:t>Program</w:t>
+      </w:r>
+    </w:p>
+    <w:p>
+      <w:pPr>
+        <w:spacing w:after="0" w:line="240" w:lineRule="auto"/>
+        <w:rPr>
+          <w:rFonts w:ascii="Georgia" w:hAnsi="Georgia"/>
+          <w:sz w:val="36"/>
+          <w:szCs w:val="36"/>
+        </w:rPr>
+      </w:pPr>
+      <w:r>
+        <w:rPr>
+          <w:rFonts w:ascii="Georgia" w:hAnsi="Georgia"/>
+          <w:sz w:val="36"/>
+          <w:szCs w:val="36"/>
+        </w:rPr>
+        <w:t xml:space="preserve"> </w:t>
+      </w:r>
+      <w:r>
+        <w:rPr>
+          <w:rFonts w:ascii="Georgia" w:hAnsi="Georgia"/>
+          <w:sz w:val="36"/>
+          <w:szCs w:val="36"/>
+        </w:rPr>
+        <w:t>List Fillers (random</w:t>
+      </w:r>
+      <w:r>
+        <w:rPr>
+          <w:rFonts w:ascii="Georgia" w:hAnsi="Georgia"/>
+          <w:sz w:val="36"/>
+          <w:szCs w:val="36"/>
+        </w:rPr>
+        <w:t xml:space="preserve"> library</w:t>
+      </w:r>
+      <w:r>
+        <w:rPr>
+          <w:rFonts w:ascii="Georgia" w:hAnsi="Georgia"/>
+          <w:sz w:val="36"/>
+          <w:szCs w:val="36"/>
+        </w:rPr>
+        <w:t xml:space="preserve"> application for </w:t>
+      </w:r>
+      <w:r>
+        <w:rPr>
+          <w:rFonts w:ascii="Georgia" w:hAnsi="Georgia"/>
+          <w:sz w:val="36"/>
+          <w:szCs w:val="36"/>
+        </w:rPr>
+        <w:t>dummy Data</w:t>
+      </w:r>
+      <w:r>
+        <w:rPr>
+          <w:rFonts w:ascii="Georgia" w:hAnsi="Georgia"/>
+          <w:sz w:val="36"/>
+          <w:szCs w:val="36"/>
+        </w:rPr>
+        <w:t xml:space="preserve"> </w:t>
+      </w:r>
+      <w:r>
+        <w:rPr>
+          <w:rFonts w:ascii="Georgia" w:hAnsi="Georgia"/>
+          <w:sz w:val="36"/>
+          <w:szCs w:val="36"/>
+        </w:rPr>
+        <w:t>Strucuture Analysis)</w:t>
+      </w:r>
+    </w:p>
+    <w:p>
+      <w:pPr>
+        <w:spacing w:after="0" w:line="240" w:lineRule="auto"/>
+        <w:rPr>
+          <w:rFonts w:ascii="Georgia" w:hAnsi="Georgia"/>
+          <w:b/>
+          <w:bCs/>
+          <w:sz w:val="48"/>
+          <w:szCs w:val="48"/>
+        </w:rPr>
+      </w:pPr>
+      <w:r>
+        <w:rPr>
+          <w:rFonts w:ascii="Georgia" w:hAnsi="Georgia"/>
+          <w:b/>
+          <w:bCs/>
+          <w:sz w:val="48"/>
+          <w:szCs w:val="48"/>
+        </w:rPr>
+        <w:t>Source Code</w:t>
+      </w:r>
+      <w:r>
+        <w:rPr>
+          <w:rFonts w:ascii="Georgia" w:hAnsi="Georgia"/>
+          <w:b/>
+          <w:bCs/>
+          <w:sz w:val="48"/>
+          <w:szCs w:val="48"/>
+        </w:rPr>
+        <w:t>-</w:t>
+      </w:r>
+    </w:p>
+    <w:p>
+      <w:pPr>
+        <w:spacing w:after="0" w:line="240" w:lineRule="auto"/>
+        <w:rPr>
+          <w:rFonts w:ascii="Georgia" w:hAnsi="Georgia"/>
+          <w:sz w:val="28"/>
+          <w:szCs w:val="28"/>
+        </w:rPr>
+      </w:pPr>
+      <w:r>
+        <w:rPr>
+          <w:rFonts w:ascii="Georgia" w:hAnsi="Georgia"/>
+          <w:sz w:val="28"/>
+          <w:szCs w:val="28"/>
+        </w:rPr>
+        <w:t>#11/4/22</w:t>
+      </w:r>
+    </w:p>
+    <w:p>
+      <w:pPr>
+        <w:spacing w:after="0" w:line="240" w:lineRule="auto"/>
+        <w:rPr>
+          <w:rFonts w:ascii="Georgia" w:hAnsi="Georgia"/>
+          <w:sz w:val="28"/>
+          <w:szCs w:val="28"/>
+        </w:rPr>
+      </w:pPr>
+    </w:p>
+    <w:p>
+      <w:pPr>
+        <w:spacing w:after="0" w:line="240" w:lineRule="auto"/>
+        <w:rPr>
+          <w:rFonts w:ascii="Georgia" w:hAnsi="Georgia"/>
+          <w:sz w:val="28"/>
+          <w:szCs w:val="28"/>
+        </w:rPr>
+      </w:pPr>
+      <w:r>
+        <w:rPr>
+          <w:rFonts w:ascii="Georgia" w:hAnsi="Georgia"/>
+          <w:sz w:val="28"/>
+          <w:szCs w:val="28"/>
+        </w:rPr>
+        <w:t>from random import randint</w:t>
+      </w:r>
+    </w:p>
+    <w:p>
+      <w:pPr>
+        <w:spacing w:after="0" w:line="240" w:lineRule="auto"/>
+        <w:rPr>
+          <w:rFonts w:ascii="Georgia" w:hAnsi="Georgia"/>
+          <w:sz w:val="28"/>
+          <w:szCs w:val="28"/>
+        </w:rPr>
+      </w:pPr>
+      <w:r>
+        <w:rPr>
+          <w:rFonts w:ascii="Georgia" w:hAnsi="Georgia"/>
+          <w:sz w:val="28"/>
+          <w:szCs w:val="28"/>
+        </w:rPr>
+        <w:t>def fill_list(L , num , min , max):</w:t>
+      </w:r>
+    </w:p>
+    <w:p>
+      <w:pPr>
+        <w:spacing w:after="0" w:line="240" w:lineRule="auto"/>
+        <w:rPr>
+          <w:rFonts w:ascii="Georgia" w:hAnsi="Georgia"/>
+          <w:sz w:val="28"/>
+          <w:szCs w:val="28"/>
+        </w:rPr>
+      </w:pPr>
+      <w:r>
+        <w:rPr>
+          <w:rFonts w:ascii="Georgia" w:hAnsi="Georgia"/>
+          <w:sz w:val="28"/>
+          <w:szCs w:val="28"/>
+        </w:rPr>
+        <w:t xml:space="preserve">    for _ in range(num): L.append(randint(min,max))</w:t>
+      </w:r>
+    </w:p>
+    <w:p>
+      <w:pPr>
+        <w:spacing w:after="0" w:line="240" w:lineRule="auto"/>
+        <w:rPr>
+          <w:rFonts w:ascii="Georgia" w:hAnsi="Georgia"/>
+          <w:sz w:val="28"/>
+          <w:szCs w:val="28"/>
+        </w:rPr>
+      </w:pPr>
+      <w:r>
+        <w:rPr>
+          <w:rFonts w:ascii="Georgia" w:hAnsi="Georgia"/>
+          <w:sz w:val="28"/>
+          <w:szCs w:val="28"/>
+        </w:rPr>
+        <w:t>low , up , elem = int(input("Enter Minimum: ")) , int(input("Enter Maximum: ")) , int(input("Enter total terms: "))</w:t>
+      </w:r>
+    </w:p>
+    <w:p>
+      <w:pPr>
+        <w:spacing w:after="0" w:line="240" w:lineRule="auto"/>
+        <w:rPr>
+          <w:rFonts w:ascii="Georgia" w:hAnsi="Georgia"/>
+          <w:sz w:val="28"/>
+          <w:szCs w:val="28"/>
+        </w:rPr>
+      </w:pPr>
+      <w:r>
+        <w:rPr>
+          <w:rFonts w:ascii="Georgia" w:hAnsi="Georgia"/>
+          <w:sz w:val="28"/>
+          <w:szCs w:val="28"/>
+        </w:rPr>
+        <w:t>a = []</w:t>
+      </w:r>
+    </w:p>
+    <w:p>
+      <w:pPr>
+        <w:spacing w:after="0" w:line="240" w:lineRule="auto"/>
+        <w:rPr>
+          <w:rFonts w:ascii="Georgia" w:hAnsi="Georgia"/>
+          <w:sz w:val="28"/>
+          <w:szCs w:val="28"/>
+        </w:rPr>
+      </w:pPr>
+      <w:r>
+        <w:rPr>
+          <w:rFonts w:ascii="Georgia" w:hAnsi="Georgia"/>
+          <w:sz w:val="28"/>
+          <w:szCs w:val="28"/>
+        </w:rPr>
+        <w:t>b = []</w:t>
+      </w:r>
+    </w:p>
+    <w:p>
+      <w:pPr>
+        <w:spacing w:after="0" w:line="240" w:lineRule="auto"/>
+        <w:rPr>
+          <w:rFonts w:ascii="Georgia" w:hAnsi="Georgia"/>
+          <w:sz w:val="28"/>
+          <w:szCs w:val="28"/>
+        </w:rPr>
+      </w:pPr>
+      <w:r>
+        <w:rPr>
+          <w:rFonts w:ascii="Georgia" w:hAnsi="Georgia"/>
+          <w:sz w:val="28"/>
+          <w:szCs w:val="28"/>
+        </w:rPr>
+        <w:t>fill_list(b,elem,low,up)</w:t>
+      </w:r>
+    </w:p>
+    <w:p>
+      <w:pPr>
+        <w:spacing w:after="0" w:line="240" w:lineRule="auto"/>
+        <w:rPr>
+          <w:rFonts w:ascii="Georgia" w:hAnsi="Georgia"/>
+          <w:sz w:val="28"/>
+          <w:szCs w:val="28"/>
+        </w:rPr>
+      </w:pPr>
+      <w:r>
+        <w:rPr>
+          <w:rFonts w:ascii="Georgia" w:hAnsi="Georgia"/>
+          <w:sz w:val="28"/>
+          <w:szCs w:val="28"/>
+        </w:rPr>
+        <w:t>print("\n Another set Min:69, Max:420, Total:13")</w:t>
+      </w:r>
+    </w:p>
+    <w:p>
+      <w:pPr>
+        <w:spacing w:after="0" w:line="240" w:lineRule="auto"/>
+        <w:rPr>
+          <w:rFonts w:ascii="Georgia" w:hAnsi="Georgia"/>
+          <w:sz w:val="28"/>
+          <w:szCs w:val="28"/>
+        </w:rPr>
+      </w:pPr>
+      <w:r>
+        <w:rPr>
+          <w:rFonts w:ascii="Georgia" w:hAnsi="Georgia"/>
+          <w:sz w:val="28"/>
+          <w:szCs w:val="28"/>
+        </w:rPr>
+        <w:t>fill_list(a , min=69 , max=420 , num=13)</w:t>
+      </w:r>
+    </w:p>
+    <w:p>
+      <w:pPr>
+        <w:spacing w:after="0" w:line="240" w:lineRule="auto"/>
+        <w:rPr>
+          <w:rFonts w:ascii="Georgia" w:hAnsi="Georgia"/>
+          <w:sz w:val="28"/>
+          <w:szCs w:val="28"/>
+        </w:rPr>
+      </w:pPr>
+      <w:r>
+        <w:rPr>
+          <w:rFonts w:ascii="Georgia" w:hAnsi="Georgia"/>
+          <w:sz w:val="28"/>
+          <w:szCs w:val="28"/>
+        </w:rPr>
+        <w:t>print(b)</w:t>
+      </w:r>
+    </w:p>
+    <w:p>
+      <w:pPr>
+        <w:spacing w:after="0" w:line="240" w:lineRule="auto"/>
+        <w:rPr>
+          <w:rFonts w:ascii="Georgia" w:hAnsi="Georgia"/>
+          <w:sz w:val="28"/>
+          <w:szCs w:val="28"/>
+        </w:rPr>
+      </w:pPr>
+      <w:r>
+        <w:rPr>
+          <w:rFonts w:ascii="Georgia" w:hAnsi="Georgia"/>
+          <w:sz w:val="28"/>
+          <w:szCs w:val="28"/>
+        </w:rPr>
+        <w:t>print(a)</w:t>
+      </w:r>
+    </w:p>
+    <w:p>
+      <w:pPr>
+        <w:spacing w:after="0" w:line="240" w:lineRule="auto"/>
+        <w:rPr>
+          <w:rFonts w:ascii="Georgia" w:hAnsi="Georgia"/>
+          <w:sz w:val="28"/>
+          <w:szCs w:val="28"/>
+        </w:rPr>
+      </w:pPr>
+    </w:p>
+    <w:p>
+      <w:pPr>
+        <w:spacing w:after="0" w:line="240" w:lineRule="auto"/>
+        <w:rPr>
+          <w:rFonts w:ascii="Georgia" w:hAnsi="Georgia"/>
+          <w:b/>
+          <w:bCs/>
+          <w:sz w:val="48"/>
+          <w:szCs w:val="48"/>
+        </w:rPr>
+      </w:pPr>
+      <w:r>
+        <w:rPr>
+          <w:rFonts w:ascii="Georgia" w:hAnsi="Georgia"/>
+          <w:b/>
+          <w:bCs/>
+          <w:sz w:val="48"/>
+          <w:szCs w:val="48"/>
+        </w:rPr>
+        <w:t>Output-</w:t>
+      </w:r>
+    </w:p>
+    <w:p>
+      <w:r>
+        <w:drawing>
+          <wp:inline distT="0" distB="0" distL="0" distR="0" wp14:anchorId="5E31953C" wp14:editId="74184DA2">
+            <wp:extent cx="6692717" cy="1746913"/>
+            <wp:effectExtent l="0" t="0" r="0" b="5715"/>
+            <wp:docPr id="23" name="Picture 23"/>
+            <wp:cNvGraphicFramePr>
+              <a:graphicFrameLocks xmlns:a="http://schemas.openxmlformats.org/drawingml/2006/main" noChangeAspect="1"/>
+            </wp:cNvGraphicFramePr>
+            <a:graphic xmlns:a="http://schemas.openxmlformats.org/drawingml/2006/main">
+              <a:graphicData uri="http://schemas.openxmlformats.org/drawingml/2006/picture">
+                <pic:pic xmlns:pic="http://schemas.openxmlformats.org/drawingml/2006/picture">
+                  <pic:nvPicPr>
+                    <pic:cNvPr id="1" name=""/>
+                    <pic:cNvPicPr/>
+                  </pic:nvPicPr>
+                  <pic:blipFill>
+                    <a:blip r:embed="rId26"/>
+                    <a:stretch>
+                      <a:fillRect/>
+                    </a:stretch>
+                  </pic:blipFill>
+                  <pic:spPr>
+                    <a:xfrm>
+                      <a:off x="0" y="0"/>
+                      <a:ext cx="6712078" cy="1751967"/>
+                    </a:xfrm>
+                    <a:prstGeom prst="rect">
+                      <a:avLst/>
+                    </a:prstGeom>
+                  </pic:spPr>
+                </pic:pic>
+              </a:graphicData>
+            </a:graphic>
+          </wp:inline>
+        </w:drawing>
+      </w:r>
+    </w:p>
+    <w:p/>
+    <w:p>
+      <w:r>
+        <w:rPr>
+          <w:noProof/>
+        </w:rPr>
+        <w:drawing>
+          <wp:inline distT="0" distB="0" distL="0" distR="0" wp14:anchorId="13E8A8A8" wp14:editId="7916E331">
+            <wp:extent cx="6713841" cy="1705970"/>
+            <wp:effectExtent l="0" t="0" r="0" b="8890"/>
+            <wp:docPr id="26" name="Picture 26"/>
+            <wp:cNvGraphicFramePr>
+              <a:graphicFrameLocks xmlns:a="http://schemas.openxmlformats.org/drawingml/2006/main" noChangeAspect="1"/>
+            </wp:cNvGraphicFramePr>
+            <a:graphic xmlns:a="http://schemas.openxmlformats.org/drawingml/2006/main">
+              <a:graphicData uri="http://schemas.openxmlformats.org/drawingml/2006/picture">
+                <pic:pic xmlns:pic="http://schemas.openxmlformats.org/drawingml/2006/picture">
+                  <pic:nvPicPr>
+                    <pic:cNvPr id="0" name="Picture 2"/>
+                    <pic:cNvPicPr>
+                      <a:picLocks noChangeAspect="1" noChangeArrowheads="1"/>
+                    </pic:cNvPicPr>
+                  </pic:nvPicPr>
+                  <pic:blipFill>
+                    <a:blip r:embed="rId27">
+                      <a:extLst>
+                        <a:ext uri="{28A0092B-C50C-407E-A947-70E740481C1C}">
+                          <a14:useLocalDpi xmlns:a14="http://schemas.microsoft.com/office/drawing/2010/main" val="0"/>
+                        </a:ext>
+                      </a:extLst>
+                    </a:blip>
+                    <a:srcRect/>
+                    <a:stretch>
+                      <a:fillRect/>
+                    </a:stretch>
+                  </pic:blipFill>
+                  <pic:spPr bwMode="auto">
+                    <a:xfrm>
+                      <a:off x="0" y="0"/>
+                      <a:ext cx="6729106" cy="1709849"/>
+                    </a:xfrm>
+                    <a:prstGeom prst="rect">
+                      <a:avLst/>
+                    </a:prstGeom>
+                    <a:noFill/>
+                  </pic:spPr>
+                </pic:pic>
+              </a:graphicData>
+            </a:graphic>
+          </wp:inline>
+        </w:drawing>
+      </w:r>
+    </w:p>
+    <w:p/>
+    <w:p>
+      <w:r>
+        <w:br w:type="page"/>
+      </w:r>
+    </w:p>
+    <w:p>
+      <w:pPr>
+        <w:jc w:val="center"/>
+        <w:rPr>
+          <w:rFonts w:ascii="Bahnschrift SemiBold" w:hAnsi="Bahnschrift SemiBold"/>
+          <w:sz w:val="72"/>
+          <w:szCs w:val="72"/>
+        </w:rPr>
+      </w:pPr>
+      <w:r>
+        <w:rPr>
+          <w:rFonts w:ascii="Bahnschrift SemiBold" w:hAnsi="Bahnschrift SemiBold"/>
+          <w:sz w:val="72"/>
+          <w:szCs w:val="72"/>
+        </w:rPr>
+        <w:lastRenderedPageBreak/>
+        <w:t>Program</w:t>
+      </w:r>
+    </w:p>
+    <w:p>
+      <w:pPr>
+        <w:spacing w:after="0" w:line="240" w:lineRule="auto"/>
+        <w:rPr>
+          <w:rFonts w:ascii="Georgia" w:hAnsi="Georgia"/>
+          <w:sz w:val="36"/>
+          <w:szCs w:val="36"/>
+        </w:rPr>
+      </w:pPr>
+      <w:r>
+        <w:rPr>
+          <w:rFonts w:ascii="Georgia" w:hAnsi="Georgia"/>
+          <w:sz w:val="36"/>
+          <w:szCs w:val="36"/>
+        </w:rPr>
+        <w:t xml:space="preserve"> </w:t>
+      </w:r>
+      <w:r>
+        <w:rPr>
+          <w:rFonts w:ascii="Georgia" w:hAnsi="Georgia"/>
+          <w:sz w:val="36"/>
+          <w:szCs w:val="36"/>
+        </w:rPr>
+        <w:t>Binary Search Algorithm to reduce time complexity</w:t>
+      </w:r>
+    </w:p>
+    <w:p>
+      <w:pPr>
+        <w:spacing w:after="0" w:line="240" w:lineRule="auto"/>
+        <w:rPr>
+          <w:rFonts w:ascii="Georgia" w:hAnsi="Georgia"/>
+          <w:b/>
+          <w:bCs/>
+          <w:sz w:val="48"/>
+          <w:szCs w:val="48"/>
+        </w:rPr>
+      </w:pPr>
+      <w:r>
+        <w:rPr>
+          <w:rFonts w:ascii="Georgia" w:hAnsi="Georgia"/>
+          <w:b/>
+          <w:bCs/>
+          <w:sz w:val="48"/>
+          <w:szCs w:val="48"/>
+        </w:rPr>
+        <w:t>Source Code</w:t>
+      </w:r>
+      <w:r>
+        <w:rPr>
+          <w:rFonts w:ascii="Georgia" w:hAnsi="Georgia"/>
+          <w:b/>
+          <w:bCs/>
+          <w:sz w:val="48"/>
+          <w:szCs w:val="48"/>
+        </w:rPr>
+        <w:t>-</w:t>
+      </w:r>
+    </w:p>
+    <w:p>
+      <w:pPr>
+        <w:spacing w:after="0" w:line="240" w:lineRule="auto"/>
+        <w:rPr>
+          <w:rFonts w:ascii="Georgia" w:hAnsi="Georgia"/>
+          <w:sz w:val="28"/>
+          <w:szCs w:val="28"/>
+        </w:rPr>
+      </w:pPr>
+      <w:r>
+        <w:rPr>
+          <w:rFonts w:ascii="Georgia" w:hAnsi="Georgia"/>
+          <w:sz w:val="28"/>
+          <w:szCs w:val="28"/>
+        </w:rPr>
+        <w:t>#18/4/22</w:t>
+      </w:r>
+    </w:p>
+    <w:p>
+      <w:pPr>
+        <w:spacing w:after="0" w:line="240" w:lineRule="auto"/>
+        <w:rPr>
+          <w:rFonts w:ascii="Georgia" w:hAnsi="Georgia"/>
+          <w:sz w:val="28"/>
+          <w:szCs w:val="28"/>
+        </w:rPr>
+      </w:pPr>
+    </w:p>
+    <w:p>
+      <w:pPr>
+        <w:spacing w:after="0" w:line="240" w:lineRule="auto"/>
+        <w:rPr>
+          <w:rFonts w:ascii="Georgia" w:hAnsi="Georgia"/>
+          <w:sz w:val="28"/>
+          <w:szCs w:val="28"/>
+        </w:rPr>
+      </w:pPr>
+      <w:r>
+        <w:rPr>
+          <w:rFonts w:ascii="Georgia" w:hAnsi="Georgia"/>
+          <w:sz w:val="28"/>
+          <w:szCs w:val="28"/>
+        </w:rPr>
+        <w:t>from random import randint</w:t>
+      </w:r>
+    </w:p>
+    <w:p>
+      <w:pPr>
+        <w:spacing w:after="0" w:line="240" w:lineRule="auto"/>
+        <w:rPr>
+          <w:rFonts w:ascii="Georgia" w:hAnsi="Georgia"/>
+          <w:sz w:val="28"/>
+          <w:szCs w:val="28"/>
+        </w:rPr>
+      </w:pPr>
+    </w:p>
+    <w:p>
+      <w:pPr>
+        <w:spacing w:after="0" w:line="240" w:lineRule="auto"/>
+        <w:rPr>
+          <w:rFonts w:ascii="Georgia" w:hAnsi="Georgia"/>
+          <w:sz w:val="28"/>
+          <w:szCs w:val="28"/>
+        </w:rPr>
+      </w:pPr>
+      <w:r>
+        <w:rPr>
+          <w:rFonts w:ascii="Georgia" w:hAnsi="Georgia"/>
+          <w:sz w:val="28"/>
+          <w:szCs w:val="28"/>
+        </w:rPr>
+        <w:t>def bin (l,el):</w:t>
+      </w:r>
+    </w:p>
+    <w:p>
+      <w:pPr>
+        <w:spacing w:after="0" w:line="240" w:lineRule="auto"/>
+        <w:rPr>
+          <w:rFonts w:ascii="Georgia" w:hAnsi="Georgia"/>
+          <w:sz w:val="28"/>
+          <w:szCs w:val="28"/>
+        </w:rPr>
+      </w:pPr>
+      <w:r>
+        <w:rPr>
+          <w:rFonts w:ascii="Georgia" w:hAnsi="Georgia"/>
+          <w:sz w:val="28"/>
+          <w:szCs w:val="28"/>
+        </w:rPr>
+        <w:t xml:space="preserve">    mid=len(l)//2</w:t>
+      </w:r>
+    </w:p>
+    <w:p>
+      <w:pPr>
+        <w:spacing w:after="0" w:line="240" w:lineRule="auto"/>
+        <w:rPr>
+          <w:rFonts w:ascii="Georgia" w:hAnsi="Georgia"/>
+          <w:sz w:val="28"/>
+          <w:szCs w:val="28"/>
+        </w:rPr>
+      </w:pPr>
+      <w:r>
+        <w:rPr>
+          <w:rFonts w:ascii="Georgia" w:hAnsi="Georgia"/>
+          <w:sz w:val="28"/>
+          <w:szCs w:val="28"/>
+        </w:rPr>
+        <w:t xml:space="preserve">    low=(0)</w:t>
+      </w:r>
+    </w:p>
+    <w:p>
+      <w:pPr>
+        <w:spacing w:after="0" w:line="240" w:lineRule="auto"/>
+        <w:rPr>
+          <w:rFonts w:ascii="Georgia" w:hAnsi="Georgia"/>
+          <w:sz w:val="28"/>
+          <w:szCs w:val="28"/>
+        </w:rPr>
+      </w:pPr>
+      <w:r>
+        <w:rPr>
+          <w:rFonts w:ascii="Georgia" w:hAnsi="Georgia"/>
+          <w:sz w:val="28"/>
+          <w:szCs w:val="28"/>
+        </w:rPr>
+        <w:t xml:space="preserve">    high=len(l)-1</w:t>
+      </w:r>
+    </w:p>
+    <w:p>
+      <w:pPr>
+        <w:spacing w:after="0" w:line="240" w:lineRule="auto"/>
+        <w:rPr>
+          <w:rFonts w:ascii="Georgia" w:hAnsi="Georgia"/>
+          <w:sz w:val="28"/>
+          <w:szCs w:val="28"/>
+        </w:rPr>
+      </w:pPr>
+      <w:r>
+        <w:rPr>
+          <w:rFonts w:ascii="Georgia" w:hAnsi="Georgia"/>
+          <w:sz w:val="28"/>
+          <w:szCs w:val="28"/>
+        </w:rPr>
+        <w:t xml:space="preserve">    passes=0</w:t>
+      </w:r>
+    </w:p>
+    <w:p>
+      <w:pPr>
+        <w:spacing w:after="0" w:line="240" w:lineRule="auto"/>
+        <w:rPr>
+          <w:rFonts w:ascii="Georgia" w:hAnsi="Georgia"/>
+          <w:sz w:val="28"/>
+          <w:szCs w:val="28"/>
+        </w:rPr>
+      </w:pPr>
+      <w:r>
+        <w:rPr>
+          <w:rFonts w:ascii="Georgia" w:hAnsi="Georgia"/>
+          <w:sz w:val="28"/>
+          <w:szCs w:val="28"/>
+        </w:rPr>
+        <w:t xml:space="preserve">    while l[mid]!=el and low&lt;=high:</w:t>
+      </w:r>
+    </w:p>
+    <w:p>
+      <w:pPr>
+        <w:spacing w:after="0" w:line="240" w:lineRule="auto"/>
+        <w:rPr>
+          <w:rFonts w:ascii="Georgia" w:hAnsi="Georgia"/>
+          <w:sz w:val="28"/>
+          <w:szCs w:val="28"/>
+        </w:rPr>
+      </w:pPr>
+      <w:r>
+        <w:rPr>
+          <w:rFonts w:ascii="Georgia" w:hAnsi="Georgia"/>
+          <w:sz w:val="28"/>
+          <w:szCs w:val="28"/>
+        </w:rPr>
+        <w:t xml:space="preserve">        if el&gt;l[mid]:</w:t>
+      </w:r>
+    </w:p>
+    <w:p>
+      <w:pPr>
+        <w:spacing w:after="0" w:line="240" w:lineRule="auto"/>
+        <w:rPr>
+          <w:rFonts w:ascii="Georgia" w:hAnsi="Georgia"/>
+          <w:sz w:val="28"/>
+          <w:szCs w:val="28"/>
+        </w:rPr>
+      </w:pPr>
+      <w:r>
+        <w:rPr>
+          <w:rFonts w:ascii="Georgia" w:hAnsi="Georgia"/>
+          <w:sz w:val="28"/>
+          <w:szCs w:val="28"/>
+        </w:rPr>
+        <w:t xml:space="preserve">            low=mid+1</w:t>
+      </w:r>
+    </w:p>
+    <w:p>
+      <w:pPr>
+        <w:spacing w:after="0" w:line="240" w:lineRule="auto"/>
+        <w:rPr>
+          <w:rFonts w:ascii="Georgia" w:hAnsi="Georgia"/>
+          <w:sz w:val="28"/>
+          <w:szCs w:val="28"/>
+        </w:rPr>
+      </w:pPr>
+      <w:r>
+        <w:rPr>
+          <w:rFonts w:ascii="Georgia" w:hAnsi="Georgia"/>
+          <w:sz w:val="28"/>
+          <w:szCs w:val="28"/>
+        </w:rPr>
+        <w:t xml:space="preserve">        else:</w:t>
+      </w:r>
+    </w:p>
+    <w:p>
+      <w:pPr>
+        <w:spacing w:after="0" w:line="240" w:lineRule="auto"/>
+        <w:rPr>
+          <w:rFonts w:ascii="Georgia" w:hAnsi="Georgia"/>
+          <w:sz w:val="28"/>
+          <w:szCs w:val="28"/>
+        </w:rPr>
+      </w:pPr>
+      <w:r>
+        <w:rPr>
+          <w:rFonts w:ascii="Georgia" w:hAnsi="Georgia"/>
+          <w:sz w:val="28"/>
+          <w:szCs w:val="28"/>
+        </w:rPr>
+        <w:t xml:space="preserve">            high=mid-1</w:t>
+      </w:r>
+    </w:p>
+    <w:p>
+      <w:pPr>
+        <w:spacing w:after="0" w:line="240" w:lineRule="auto"/>
+        <w:rPr>
+          <w:rFonts w:ascii="Georgia" w:hAnsi="Georgia"/>
+          <w:sz w:val="28"/>
+          <w:szCs w:val="28"/>
+        </w:rPr>
+      </w:pPr>
+      <w:r>
+        <w:rPr>
+          <w:rFonts w:ascii="Georgia" w:hAnsi="Georgia"/>
+          <w:sz w:val="28"/>
+          <w:szCs w:val="28"/>
+        </w:rPr>
+        <w:t xml:space="preserve">        mid=(high+low)//2</w:t>
+      </w:r>
+    </w:p>
+    <w:p>
+      <w:pPr>
+        <w:spacing w:after="0" w:line="240" w:lineRule="auto"/>
+        <w:rPr>
+          <w:rFonts w:ascii="Georgia" w:hAnsi="Georgia"/>
+          <w:sz w:val="28"/>
+          <w:szCs w:val="28"/>
+        </w:rPr>
+      </w:pPr>
+      <w:r>
+        <w:rPr>
+          <w:rFonts w:ascii="Georgia" w:hAnsi="Georgia"/>
+          <w:sz w:val="28"/>
+          <w:szCs w:val="28"/>
+        </w:rPr>
+        <w:t xml:space="preserve">        passes+=1</w:t>
+      </w:r>
+    </w:p>
+    <w:p>
+      <w:pPr>
+        <w:spacing w:after="0" w:line="240" w:lineRule="auto"/>
+        <w:rPr>
+          <w:rFonts w:ascii="Georgia" w:hAnsi="Georgia"/>
+          <w:sz w:val="28"/>
+          <w:szCs w:val="28"/>
+        </w:rPr>
+      </w:pPr>
+      <w:r>
+        <w:rPr>
+          <w:rFonts w:ascii="Georgia" w:hAnsi="Georgia"/>
+          <w:sz w:val="28"/>
+          <w:szCs w:val="28"/>
+        </w:rPr>
+        <w:t xml:space="preserve">    if low&gt;high:</w:t>
+      </w:r>
+    </w:p>
+    <w:p>
+      <w:pPr>
+        <w:spacing w:after="0" w:line="240" w:lineRule="auto"/>
+        <w:rPr>
+          <w:rFonts w:ascii="Georgia" w:hAnsi="Georgia"/>
+          <w:sz w:val="28"/>
+          <w:szCs w:val="28"/>
+        </w:rPr>
+      </w:pPr>
+      <w:r>
+        <w:rPr>
+          <w:rFonts w:ascii="Georgia" w:hAnsi="Georgia"/>
+          <w:sz w:val="28"/>
+          <w:szCs w:val="28"/>
+        </w:rPr>
+        <w:t xml:space="preserve">        return None</w:t>
+      </w:r>
+    </w:p>
+    <w:p>
+      <w:pPr>
+        <w:spacing w:after="0" w:line="240" w:lineRule="auto"/>
+        <w:rPr>
+          <w:rFonts w:ascii="Georgia" w:hAnsi="Georgia"/>
+          <w:sz w:val="28"/>
+          <w:szCs w:val="28"/>
+        </w:rPr>
+      </w:pPr>
+      <w:r>
+        <w:rPr>
+          <w:rFonts w:ascii="Georgia" w:hAnsi="Georgia"/>
+          <w:sz w:val="28"/>
+          <w:szCs w:val="28"/>
+        </w:rPr>
+        <w:t xml:space="preserve">    else:</w:t>
+      </w:r>
+    </w:p>
+    <w:p>
+      <w:pPr>
+        <w:spacing w:after="0" w:line="240" w:lineRule="auto"/>
+        <w:rPr>
+          <w:rFonts w:ascii="Georgia" w:hAnsi="Georgia"/>
+          <w:sz w:val="28"/>
+          <w:szCs w:val="28"/>
+        </w:rPr>
+      </w:pPr>
+      <w:r>
+        <w:rPr>
+          <w:rFonts w:ascii="Georgia" w:hAnsi="Georgia"/>
+          <w:sz w:val="28"/>
+          <w:szCs w:val="28"/>
+        </w:rPr>
+        <w:t xml:space="preserve">        return mid,passes</w:t>
+      </w:r>
+    </w:p>
+    <w:p>
+      <w:pPr>
+        <w:spacing w:after="0" w:line="240" w:lineRule="auto"/>
+        <w:rPr>
+          <w:rFonts w:ascii="Georgia" w:hAnsi="Georgia"/>
+          <w:sz w:val="28"/>
+          <w:szCs w:val="28"/>
+        </w:rPr>
+      </w:pPr>
+    </w:p>
+    <w:p>
+      <w:pPr>
+        <w:spacing w:after="0" w:line="240" w:lineRule="auto"/>
+        <w:rPr>
+          <w:rFonts w:ascii="Georgia" w:hAnsi="Georgia"/>
+          <w:sz w:val="28"/>
+          <w:szCs w:val="28"/>
+        </w:rPr>
+      </w:pPr>
+      <w:r>
+        <w:rPr>
+          <w:rFonts w:ascii="Georgia" w:hAnsi="Georgia"/>
+          <w:sz w:val="28"/>
+          <w:szCs w:val="28"/>
+        </w:rPr>
+        <w:t>a=[]</w:t>
+      </w:r>
+    </w:p>
+    <w:p>
+      <w:pPr>
+        <w:spacing w:after="0" w:line="240" w:lineRule="auto"/>
+        <w:rPr>
+          <w:rFonts w:ascii="Georgia" w:hAnsi="Georgia"/>
+          <w:sz w:val="28"/>
+          <w:szCs w:val="28"/>
+        </w:rPr>
+      </w:pPr>
+      <w:r>
+        <w:rPr>
+          <w:rFonts w:ascii="Georgia" w:hAnsi="Georgia"/>
+          <w:sz w:val="28"/>
+          <w:szCs w:val="28"/>
+        </w:rPr>
+        <w:t>for _ in range(12):</w:t>
+      </w:r>
+    </w:p>
+    <w:p>
+      <w:pPr>
+        <w:spacing w:after="0" w:line="240" w:lineRule="auto"/>
+        <w:rPr>
+          <w:rFonts w:ascii="Georgia" w:hAnsi="Georgia"/>
+          <w:sz w:val="28"/>
+          <w:szCs w:val="28"/>
+        </w:rPr>
+      </w:pPr>
+      <w:r>
+        <w:rPr>
+          <w:rFonts w:ascii="Georgia" w:hAnsi="Georgia"/>
+          <w:sz w:val="28"/>
+          <w:szCs w:val="28"/>
+        </w:rPr>
+        <w:t xml:space="preserve">    a.append(randint(1,100))</w:t>
+      </w:r>
+    </w:p>
+    <w:p>
+      <w:pPr>
+        <w:spacing w:after="0" w:line="240" w:lineRule="auto"/>
+        <w:rPr>
+          <w:rFonts w:ascii="Georgia" w:hAnsi="Georgia"/>
+          <w:sz w:val="28"/>
+          <w:szCs w:val="28"/>
+        </w:rPr>
+      </w:pPr>
+      <w:r>
+        <w:rPr>
+          <w:rFonts w:ascii="Georgia" w:hAnsi="Georgia"/>
+          <w:sz w:val="28"/>
+          <w:szCs w:val="28"/>
+        </w:rPr>
+        <w:t>a.sort()</w:t>
+      </w:r>
+    </w:p>
+    <w:p>
+      <w:pPr>
+        <w:spacing w:after="0" w:line="240" w:lineRule="auto"/>
+        <w:rPr>
+          <w:rFonts w:ascii="Georgia" w:hAnsi="Georgia"/>
+          <w:sz w:val="28"/>
+          <w:szCs w:val="28"/>
+        </w:rPr>
+      </w:pPr>
+      <w:r>
+        <w:rPr>
+          <w:rFonts w:ascii="Georgia" w:hAnsi="Georgia"/>
+          <w:sz w:val="28"/>
+          <w:szCs w:val="28"/>
+        </w:rPr>
+        <w:t>print(a)</w:t>
+      </w:r>
+    </w:p>
+    <w:p>
+      <w:pPr>
+        <w:spacing w:after="0" w:line="240" w:lineRule="auto"/>
+        <w:rPr>
+          <w:rFonts w:ascii="Georgia" w:hAnsi="Georgia"/>
+          <w:sz w:val="28"/>
+          <w:szCs w:val="28"/>
+        </w:rPr>
+      </w:pPr>
+      <w:r>
+        <w:rPr>
+          <w:rFonts w:ascii="Georgia" w:hAnsi="Georgia"/>
+          <w:sz w:val="28"/>
+          <w:szCs w:val="28"/>
+        </w:rPr>
+        <w:t>v=int(input('Enter to search: '))</w:t>
+      </w:r>
+    </w:p>
+    <w:p>
+      <w:pPr>
+        <w:spacing w:after="0" w:line="240" w:lineRule="auto"/>
+        <w:rPr>
+          <w:rFonts w:ascii="Georgia" w:hAnsi="Georgia"/>
+          <w:sz w:val="28"/>
+          <w:szCs w:val="28"/>
+        </w:rPr>
+      </w:pPr>
+      <w:r>
+        <w:rPr>
+          <w:rFonts w:ascii="Georgia" w:hAnsi="Georgia"/>
+          <w:sz w:val="28"/>
+          <w:szCs w:val="28"/>
+        </w:rPr>
+        <w:t>op = bin(a,v)</w:t>
+      </w:r>
+    </w:p>
+    <w:p>
+      <w:pPr>
+        <w:spacing w:after="0" w:line="240" w:lineRule="auto"/>
+        <w:rPr>
+          <w:rFonts w:ascii="Georgia" w:hAnsi="Georgia"/>
+          <w:sz w:val="28"/>
+          <w:szCs w:val="28"/>
+        </w:rPr>
+      </w:pPr>
+      <w:r>
+        <w:rPr>
+          <w:rFonts w:ascii="Georgia" w:hAnsi="Georgia"/>
+          <w:sz w:val="28"/>
+          <w:szCs w:val="28"/>
+        </w:rPr>
+        <w:t>print("found at index:",op[0],"in",op[1])</w:t>
+      </w:r>
+      <w:r>
+        <w:rPr>
+          <w:rFonts w:ascii="Georgia" w:hAnsi="Georgia"/>
+          <w:sz w:val="28"/>
+          <w:szCs w:val="28"/>
+        </w:rPr>
+        <w:tab/>
+      </w:r>
+    </w:p>
+    <w:p>
+      <w:pPr>
+        <w:spacing w:after="0" w:line="240" w:lineRule="auto"/>
+        <w:rPr>
+          <w:rFonts w:ascii="Georgia" w:hAnsi="Georgia"/>
+          <w:b/>
+          <w:bCs/>
+          <w:sz w:val="48"/>
+          <w:szCs w:val="48"/>
+        </w:rPr>
+      </w:pPr>
+      <w:r>
+        <w:rPr>
+          <w:rFonts w:ascii="Georgia" w:hAnsi="Georgia"/>
+          <w:b/>
+          <w:bCs/>
+          <w:sz w:val="48"/>
+          <w:szCs w:val="48"/>
+        </w:rPr>
+        <w:t>Output-</w:t>
+      </w:r>
+    </w:p>
+    <w:p>
+      <w:r>
+        <w:drawing>
+          <wp:inline distT="0" distB="0" distL="0" distR="0" wp14:anchorId="3417607F" wp14:editId="16C061C2">
+            <wp:extent cx="6829827" cy="982061"/>
+            <wp:effectExtent l="0" t="0" r="0" b="8890"/>
+            <wp:docPr id="27" name="Picture 27"/>
+            <wp:cNvGraphicFramePr>
+              <a:graphicFrameLocks xmlns:a="http://schemas.openxmlformats.org/drawingml/2006/main" noChangeAspect="1"/>
+            </wp:cNvGraphicFramePr>
+            <a:graphic xmlns:a="http://schemas.openxmlformats.org/drawingml/2006/main">
+              <a:graphicData uri="http://schemas.openxmlformats.org/drawingml/2006/picture">
+                <pic:pic xmlns:pic="http://schemas.openxmlformats.org/drawingml/2006/picture">
+                  <pic:nvPicPr>
+                    <pic:cNvPr id="1" name=""/>
+                    <pic:cNvPicPr/>
+                  </pic:nvPicPr>
+                  <pic:blipFill rotWithShape="1">
+                    <a:blip r:embed="rId28"/>
+                    <a:srcRect t="8866"/>
+                    <a:stretch/>
+                  </pic:blipFill>
+                  <pic:spPr bwMode="auto">
+                    <a:xfrm>
+                      <a:off x="0" y="0"/>
+                      <a:ext cx="6891268" cy="990896"/>
+                    </a:xfrm>
+                    <a:prstGeom prst="rect">
+                      <a:avLst/>
+                    </a:prstGeom>
+                    <a:ln>
+                      <a:noFill/>
+                    </a:ln>
+                    <a:extLst>
+                      <a:ext uri="{53640926-AAD7-44D8-BBD7-CCE9431645EC}">
+                        <a14:shadowObscured xmlns:a14="http://schemas.microsoft.com/office/drawing/2010/main"/>
+                      </a:ext>
+                    </a:extLst>
+                  </pic:spPr>
+                </pic:pic>
+              </a:graphicData>
+            </a:graphic>
+          </wp:inline>
+        </w:drawing>
+      </w:r>
+    </w:p>
+    <w:p>
+      <w:r>
+        <w:drawing>
+          <wp:anchor distT="0" distB="0" distL="114300" distR="114300" simplePos="0" relativeHeight="251671552" behindDoc="0" locked="0" layoutInCell="1" allowOverlap="1" wp14:anchorId="0F418914" wp14:editId="1B0B8B1F">
+            <wp:simplePos x="0" y="0"/>
+            <wp:positionH relativeFrom="margin">
+              <wp:align>left</wp:align>
+            </wp:positionH>
+            <wp:positionV relativeFrom="paragraph">
+              <wp:posOffset>14367</wp:posOffset>
+            </wp:positionV>
+            <wp:extent cx="6825466" cy="996287"/>
+            <wp:effectExtent l="0" t="0" r="0" b="0"/>
+            <wp:wrapNone/>
+            <wp:docPr id="28" name="Picture 28"/>
+            <wp:cNvGraphicFramePr>
+              <a:graphicFrameLocks xmlns:a="http://schemas.openxmlformats.org/drawingml/2006/main" noChangeAspect="1"/>
+            </wp:cNvGraphicFramePr>
+            <a:graphic xmlns:a="http://schemas.openxmlformats.org/drawingml/2006/main">
+              <a:graphicData uri="http://schemas.openxmlformats.org/drawingml/2006/picture">
+                <pic:pic xmlns:pic="http://schemas.openxmlformats.org/drawingml/2006/picture">
+                  <pic:nvPicPr>
+                    <pic:cNvPr id="1" name=""/>
+                    <pic:cNvPicPr/>
+                  </pic:nvPicPr>
+                  <pic:blipFill rotWithShape="1">
+                    <a:blip r:embed="rId29">
+                      <a:extLst>
+                        <a:ext uri="{28A0092B-C50C-407E-A947-70E740481C1C}">
+                          <a14:useLocalDpi xmlns:a14="http://schemas.microsoft.com/office/drawing/2010/main" val="0"/>
+                        </a:ext>
+                      </a:extLst>
+                    </a:blip>
+                    <a:srcRect t="6497" b="1"/>
+                    <a:stretch/>
+                  </pic:blipFill>
+                  <pic:spPr bwMode="auto">
+                    <a:xfrm>
+                      <a:off x="0" y="0"/>
+                      <a:ext cx="6825466" cy="996287"/>
+                    </a:xfrm>
+                    <a:prstGeom prst="rect">
+                      <a:avLst/>
+                    </a:prstGeom>
+                    <a:ln>
+                      <a:noFill/>
+                    </a:ln>
+                    <a:extLst>
+                      <a:ext uri="{53640926-AAD7-44D8-BBD7-CCE9431645EC}">
+                        <a14:shadowObscured xmlns:a14="http://schemas.microsoft.com/office/drawing/2010/main"/>
+                      </a:ext>
+                    </a:extLst>
+                  </pic:spPr>
+                </pic:pic>
+              </a:graphicData>
+            </a:graphic>
+            <wp14:sizeRelH relativeFrom="margin">
+              <wp14:pctWidth>0</wp14:pctWidth>
+            </wp14:sizeRelH>
+            <wp14:sizeRelV relativeFrom="margin">
+              <wp14:pctHeight>0</wp14:pctHeight>
+            </wp14:sizeRelV>
+          </wp:anchor>
+        </w:drawing>
+      </w:r>
+    </w:p>
+    <w:p/>
+    <w:p/>
+    <w:p>
+      <w:r>
+        <w:br w:type="page"/>
+      </w:r>
+    </w:p>
+    <w:p>
+      <w:pPr>
+        <w:jc w:val="center"/>
+        <w:rPr>
+          <w:rFonts w:ascii="Bahnschrift SemiBold" w:hAnsi="Bahnschrift SemiBold"/>
+          <w:sz w:val="72"/>
+          <w:szCs w:val="72"/>
+        </w:rPr>
+      </w:pPr>
+      <w:r>
+        <w:rPr>
+          <w:rFonts w:ascii="Bahnschrift SemiBold" w:hAnsi="Bahnschrift SemiBold"/>
+          <w:sz w:val="72"/>
+          <w:szCs w:val="72"/>
+        </w:rPr>
+        <w:lastRenderedPageBreak/>
+        <w:t>Program</w:t>
+      </w:r>
+    </w:p>
+    <w:p>
+      <w:pPr>
+        <w:spacing w:after="0" w:line="240" w:lineRule="auto"/>
+        <w:rPr>
+          <w:rFonts w:ascii="Georgia" w:hAnsi="Georgia"/>
+          <w:sz w:val="36"/>
+          <w:szCs w:val="36"/>
+        </w:rPr>
+      </w:pPr>
+      <w:r>
+        <w:rPr>
+          <w:rFonts w:ascii="Georgia" w:hAnsi="Georgia"/>
+          <w:sz w:val="36"/>
+          <w:szCs w:val="36"/>
+        </w:rPr>
+        <w:t xml:space="preserve"> </w:t>
+      </w:r>
+      <w:r>
+        <w:rPr>
+          <w:rFonts w:ascii="Georgia" w:hAnsi="Georgia"/>
+          <w:sz w:val="36"/>
+          <w:szCs w:val="36"/>
+        </w:rPr>
+        <w:t>Random application (Lottery Generation)</w:t>
+      </w:r>
+    </w:p>
+    <w:p>
+      <w:pPr>
+        <w:spacing w:after="0" w:line="240" w:lineRule="auto"/>
+        <w:rPr>
+          <w:rFonts w:ascii="Georgia" w:hAnsi="Georgia"/>
+          <w:b/>
+          <w:bCs/>
+          <w:sz w:val="48"/>
+          <w:szCs w:val="48"/>
+        </w:rPr>
+      </w:pPr>
+      <w:r>
+        <w:rPr>
+          <w:rFonts w:ascii="Georgia" w:hAnsi="Georgia"/>
+          <w:b/>
+          <w:bCs/>
+          <w:sz w:val="48"/>
+          <w:szCs w:val="48"/>
+        </w:rPr>
+        <w:t>Source Code</w:t>
+      </w:r>
+      <w:r>
+        <w:rPr>
+          <w:rFonts w:ascii="Georgia" w:hAnsi="Georgia"/>
+          <w:b/>
+          <w:bCs/>
+          <w:sz w:val="48"/>
+          <w:szCs w:val="48"/>
+        </w:rPr>
+        <w:t>-</w:t>
+      </w:r>
+    </w:p>
+    <w:p>
+      <w:pPr>
+        <w:spacing w:after="0" w:line="240" w:lineRule="auto"/>
+        <w:rPr>
+          <w:rFonts w:ascii="Georgia" w:hAnsi="Georgia"/>
+          <w:sz w:val="28"/>
+          <w:szCs w:val="28"/>
+        </w:rPr>
+      </w:pPr>
+      <w:r>
+        <w:rPr>
+          <w:rFonts w:ascii="Georgia" w:hAnsi="Georgia"/>
+          <w:sz w:val="28"/>
+          <w:szCs w:val="28"/>
+        </w:rPr>
+        <w:t>#19/4/22</w:t>
+      </w:r>
+    </w:p>
+    <w:p>
+      <w:pPr>
+        <w:spacing w:after="0" w:line="240" w:lineRule="auto"/>
+        <w:rPr>
+          <w:rFonts w:ascii="Georgia" w:hAnsi="Georgia"/>
+          <w:sz w:val="28"/>
+          <w:szCs w:val="28"/>
+        </w:rPr>
+      </w:pPr>
+    </w:p>
+    <w:p>
+      <w:pPr>
+        <w:spacing w:after="0" w:line="240" w:lineRule="auto"/>
+        <w:rPr>
+          <w:rFonts w:ascii="Georgia" w:hAnsi="Georgia"/>
+          <w:sz w:val="28"/>
+          <w:szCs w:val="28"/>
+        </w:rPr>
+      </w:pPr>
+      <w:r>
+        <w:rPr>
+          <w:rFonts w:ascii="Georgia" w:hAnsi="Georgia"/>
+          <w:sz w:val="28"/>
+          <w:szCs w:val="28"/>
+        </w:rPr>
+        <w:t>from random import uniform</w:t>
+      </w:r>
+    </w:p>
+    <w:p>
+      <w:pPr>
+        <w:spacing w:after="0" w:line="240" w:lineRule="auto"/>
+        <w:rPr>
+          <w:rFonts w:ascii="Georgia" w:hAnsi="Georgia"/>
+          <w:sz w:val="28"/>
+          <w:szCs w:val="28"/>
+        </w:rPr>
+      </w:pPr>
+      <w:r>
+        <w:rPr>
+          <w:rFonts w:ascii="Georgia" w:hAnsi="Georgia"/>
+          <w:sz w:val="28"/>
+          <w:szCs w:val="28"/>
+        </w:rPr>
+        <w:t>print("Lottery number is between 1-100")</w:t>
+      </w:r>
+    </w:p>
+    <w:p>
+      <w:pPr>
+        <w:spacing w:after="0" w:line="240" w:lineRule="auto"/>
+        <w:rPr>
+          <w:rFonts w:ascii="Georgia" w:hAnsi="Georgia"/>
+          <w:sz w:val="28"/>
+          <w:szCs w:val="28"/>
+        </w:rPr>
+      </w:pPr>
+      <w:r>
+        <w:rPr>
+          <w:rFonts w:ascii="Georgia" w:hAnsi="Georgia"/>
+          <w:sz w:val="28"/>
+          <w:szCs w:val="28"/>
+        </w:rPr>
+        <w:t>a = round(uniform(0,100),4)</w:t>
+      </w:r>
+    </w:p>
+    <w:p>
+      <w:pPr>
+        <w:spacing w:after="0" w:line="240" w:lineRule="auto"/>
+        <w:rPr>
+          <w:rFonts w:ascii="Georgia" w:hAnsi="Georgia"/>
+          <w:sz w:val="28"/>
+          <w:szCs w:val="28"/>
+        </w:rPr>
+      </w:pPr>
+      <w:r>
+        <w:rPr>
+          <w:rFonts w:ascii="Georgia" w:hAnsi="Georgia"/>
+          <w:sz w:val="28"/>
+          <w:szCs w:val="28"/>
+        </w:rPr>
+        <w:t>print("Random Lottery number is",a)</w:t>
+      </w:r>
+    </w:p>
+    <w:p>
+      <w:pPr>
+        <w:spacing w:after="0" w:line="240" w:lineRule="auto"/>
+        <w:rPr>
+          <w:rFonts w:ascii="Georgia" w:hAnsi="Georgia"/>
+          <w:sz w:val="28"/>
+          <w:szCs w:val="28"/>
+        </w:rPr>
+      </w:pPr>
+    </w:p>
+    <w:p>
+      <w:pPr>
+        <w:spacing w:after="0" w:line="240" w:lineRule="auto"/>
+        <w:rPr>
+          <w:rFonts w:ascii="Georgia" w:hAnsi="Georgia"/>
+          <w:sz w:val="28"/>
+          <w:szCs w:val="28"/>
+        </w:rPr>
+      </w:pPr>
+    </w:p>
+    <w:p>
+      <w:pPr>
+        <w:spacing w:after="0" w:line="240" w:lineRule="auto"/>
+        <w:rPr>
+          <w:rFonts w:ascii="Georgia" w:hAnsi="Georgia"/>
+          <w:sz w:val="28"/>
+          <w:szCs w:val="28"/>
+        </w:rPr>
+      </w:pPr>
+      <w:r>
+        <w:rPr>
+          <w:rFonts w:ascii="Georgia" w:hAnsi="Georgia"/>
+          <w:sz w:val="28"/>
+          <w:szCs w:val="28"/>
+        </w:rPr>
+        <w:t>print("Lottery is won by ticket containing numbers: ")</w:t>
+      </w:r>
+    </w:p>
+    <w:p>
+      <w:pPr>
+        <w:spacing w:after="0" w:line="240" w:lineRule="auto"/>
+        <w:rPr>
+          <w:rFonts w:ascii="Georgia" w:hAnsi="Georgia"/>
+          <w:sz w:val="28"/>
+          <w:szCs w:val="28"/>
+        </w:rPr>
+      </w:pPr>
+      <w:r>
+        <w:rPr>
+          <w:rFonts w:ascii="Georgia" w:hAnsi="Georgia"/>
+          <w:sz w:val="28"/>
+          <w:szCs w:val="28"/>
+        </w:rPr>
+        <w:t>a = lambda : uniform(1,100)//0.01 /100</w:t>
+      </w:r>
+    </w:p>
+    <w:p>
+      <w:pPr>
+        <w:spacing w:after="0" w:line="240" w:lineRule="auto"/>
+        <w:rPr>
+          <w:rFonts w:ascii="Georgia" w:hAnsi="Georgia"/>
+          <w:sz w:val="28"/>
+          <w:szCs w:val="28"/>
+        </w:rPr>
+      </w:pPr>
+      <w:r>
+        <w:rPr>
+          <w:rFonts w:ascii="Georgia" w:hAnsi="Georgia"/>
+          <w:sz w:val="28"/>
+          <w:szCs w:val="28"/>
+        </w:rPr>
+        <w:t>print(a(),",",a(),"and",a())</w:t>
+      </w:r>
+    </w:p>
+    <w:p>
+      <w:pPr>
+        <w:spacing w:after="0" w:line="240" w:lineRule="auto"/>
+        <w:rPr>
+          <w:rFonts w:ascii="Georgia" w:hAnsi="Georgia"/>
+          <w:b/>
+          <w:bCs/>
+          <w:sz w:val="48"/>
+          <w:szCs w:val="48"/>
+        </w:rPr>
+      </w:pPr>
+      <w:r>
+        <w:rPr>
+          <w:rFonts w:ascii="Georgia" w:hAnsi="Georgia"/>
+          <w:b/>
+          <w:bCs/>
+          <w:sz w:val="48"/>
+          <w:szCs w:val="48"/>
+        </w:rPr>
+        <w:t>Output-</w:t>
+      </w:r>
+    </w:p>
+    <w:p>
+      <w:r>
+        <w:drawing>
+          <wp:inline distT="0" distB="0" distL="0" distR="0" wp14:anchorId="6BC8FA47" wp14:editId="00A9E142">
+            <wp:extent cx="6839828" cy="1473958"/>
+            <wp:effectExtent l="0" t="0" r="0" b="0"/>
+            <wp:docPr id="29" name="Picture 29"/>
+            <wp:cNvGraphicFramePr>
+              <a:graphicFrameLocks xmlns:a="http://schemas.openxmlformats.org/drawingml/2006/main" noChangeAspect="1"/>
+            </wp:cNvGraphicFramePr>
+            <a:graphic xmlns:a="http://schemas.openxmlformats.org/drawingml/2006/main">
+              <a:graphicData uri="http://schemas.openxmlformats.org/drawingml/2006/picture">
+                <pic:pic xmlns:pic="http://schemas.openxmlformats.org/drawingml/2006/picture">
+                  <pic:nvPicPr>
+                    <pic:cNvPr id="1" name=""/>
+                    <pic:cNvPicPr/>
+                  </pic:nvPicPr>
+                  <pic:blipFill>
+                    <a:blip r:embed="rId30"/>
+                    <a:stretch>
+                      <a:fillRect/>
+                    </a:stretch>
+                  </pic:blipFill>
+                  <pic:spPr>
+                    <a:xfrm>
+                      <a:off x="0" y="0"/>
+                      <a:ext cx="6870198" cy="1480503"/>
+                    </a:xfrm>
+                    <a:prstGeom prst="rect">
+                      <a:avLst/>
+                    </a:prstGeom>
+                  </pic:spPr>
+                </pic:pic>
+              </a:graphicData>
+            </a:graphic>
+          </wp:inline>
+        </w:drawing>
+      </w:r>
+    </w:p>
+    <w:p>
+      <w:r>
+        <w:drawing>
+          <wp:inline distT="0" distB="0" distL="0" distR="0" wp14:anchorId="42E37033" wp14:editId="32D75F61">
+            <wp:extent cx="6806316" cy="1496060"/>
+            <wp:effectExtent l="0" t="0" r="0" b="8890"/>
+            <wp:docPr id="30" name="Picture 30"/>
+            <wp:cNvGraphicFramePr>
+              <a:graphicFrameLocks xmlns:a="http://schemas.openxmlformats.org/drawingml/2006/main" noChangeAspect="1"/>
+            </wp:cNvGraphicFramePr>
+            <a:graphic xmlns:a="http://schemas.openxmlformats.org/drawingml/2006/main">
+              <a:graphicData uri="http://schemas.openxmlformats.org/drawingml/2006/picture">
+                <pic:pic xmlns:pic="http://schemas.openxmlformats.org/drawingml/2006/picture">
+                  <pic:nvPicPr>
+                    <pic:cNvPr id="1" name=""/>
+                    <pic:cNvPicPr/>
+                  </pic:nvPicPr>
+                  <pic:blipFill rotWithShape="1">
+                    <a:blip r:embed="rId31"/>
+                    <a:srcRect r="2044"/>
+                    <a:stretch/>
+                  </pic:blipFill>
+                  <pic:spPr bwMode="auto">
+                    <a:xfrm>
+                      <a:off x="0" y="0"/>
+                      <a:ext cx="6873366" cy="1510798"/>
+                    </a:xfrm>
+                    <a:prstGeom prst="rect">
+                      <a:avLst/>
+                    </a:prstGeom>
+                    <a:ln>
+                      <a:noFill/>
+                    </a:ln>
+                    <a:extLst>
+                      <a:ext uri="{53640926-AAD7-44D8-BBD7-CCE9431645EC}">
+                        <a14:shadowObscured xmlns:a14="http://schemas.microsoft.com/office/drawing/2010/main"/>
+                      </a:ext>
+                    </a:extLst>
+                  </pic:spPr>
+                </pic:pic>
+              </a:graphicData>
+            </a:graphic>
+          </wp:inline>
+        </w:drawing>
+      </w:r>
+    </w:p>
+    <w:p/>
+    <w:p/>
+    <w:p>
+      <w:r>
+        <w:br w:type="page"/>
+      </w:r>
+    </w:p>
+    <w:p/>
+    <w:p>
+      <w:pPr>
+        <w:jc w:val="center"/>
+        <w:rPr>
+          <w:rFonts w:ascii="Bahnschrift SemiBold" w:hAnsi="Bahnschrift SemiBold"/>
+          <w:sz w:val="72"/>
+          <w:szCs w:val="72"/>
+        </w:rPr>
+      </w:pPr>
+      <w:r>
+        <w:rPr>
+          <w:rFonts w:ascii="Bahnschrift SemiBold" w:hAnsi="Bahnschrift SemiBold"/>
+          <w:sz w:val="72"/>
+          <w:szCs w:val="72"/>
+        </w:rPr>
+        <w:t>Program</w:t>
+      </w:r>
+    </w:p>
+    <w:p>
+      <w:pPr>
+        <w:spacing w:after="0" w:line="240" w:lineRule="auto"/>
+        <w:rPr>
+          <w:rFonts w:ascii="Georgia" w:hAnsi="Georgia"/>
+          <w:sz w:val="36"/>
+          <w:szCs w:val="36"/>
+        </w:rPr>
+      </w:pPr>
+      <w:r>
+        <w:rPr>
+          <w:rFonts w:ascii="Georgia" w:hAnsi="Georgia"/>
+          <w:sz w:val="36"/>
+          <w:szCs w:val="36"/>
+        </w:rPr>
+        <w:t xml:space="preserve"> </w:t>
+      </w:r>
+      <w:r>
+        <w:rPr>
+          <w:rFonts w:ascii="Georgia" w:hAnsi="Georgia"/>
+          <w:sz w:val="36"/>
+          <w:szCs w:val="36"/>
+        </w:rPr>
+        <w:t>Random application (Direction Selector, Treusre map-precursor)</w:t>
+      </w:r>
+    </w:p>
+    <w:p>
+      <w:pPr>
+        <w:spacing w:after="0" w:line="240" w:lineRule="auto"/>
+        <w:rPr>
+          <w:rFonts w:ascii="Georgia" w:hAnsi="Georgia"/>
+          <w:b/>
+          <w:bCs/>
+          <w:sz w:val="48"/>
+          <w:szCs w:val="48"/>
+        </w:rPr>
+      </w:pPr>
+      <w:r>
+        <w:rPr>
+          <w:rFonts w:ascii="Georgia" w:hAnsi="Georgia"/>
+          <w:b/>
+          <w:bCs/>
+          <w:sz w:val="48"/>
+          <w:szCs w:val="48"/>
+        </w:rPr>
+        <w:t>Source Code</w:t>
+      </w:r>
+      <w:r>
+        <w:rPr>
+          <w:rFonts w:ascii="Georgia" w:hAnsi="Georgia"/>
+          <w:b/>
+          <w:bCs/>
+          <w:sz w:val="48"/>
+          <w:szCs w:val="48"/>
+        </w:rPr>
+        <w:t>-</w:t>
+      </w:r>
+    </w:p>
+    <w:p>
+      <w:pPr>
+        <w:spacing w:after="0" w:line="240" w:lineRule="auto"/>
+        <w:rPr>
+          <w:rFonts w:ascii="Georgia" w:hAnsi="Georgia"/>
+          <w:sz w:val="28"/>
+          <w:szCs w:val="28"/>
+        </w:rPr>
+      </w:pPr>
+      <w:r>
+        <w:rPr>
+          <w:rFonts w:ascii="Georgia" w:hAnsi="Georgia"/>
+          <w:sz w:val="28"/>
+          <w:szCs w:val="28"/>
+        </w:rPr>
+        <w:t>#21/4/22</w:t>
+      </w:r>
+    </w:p>
+    <w:p>
+      <w:pPr>
+        <w:spacing w:after="0" w:line="240" w:lineRule="auto"/>
+        <w:rPr>
+          <w:rFonts w:ascii="Georgia" w:hAnsi="Georgia"/>
+          <w:sz w:val="28"/>
+          <w:szCs w:val="28"/>
+        </w:rPr>
+      </w:pPr>
+    </w:p>
+    <w:p>
+      <w:pPr>
+        <w:spacing w:after="0" w:line="240" w:lineRule="auto"/>
+        <w:rPr>
+          <w:rFonts w:ascii="Georgia" w:hAnsi="Georgia"/>
+          <w:sz w:val="28"/>
+          <w:szCs w:val="28"/>
+        </w:rPr>
+      </w:pPr>
+      <w:r>
+        <w:rPr>
+          <w:rFonts w:ascii="Georgia" w:hAnsi="Georgia"/>
+          <w:sz w:val="28"/>
+          <w:szCs w:val="28"/>
+        </w:rPr>
+        <w:t xml:space="preserve">import random </w:t>
+      </w:r>
+    </w:p>
+    <w:p>
+      <w:pPr>
+        <w:spacing w:after="0" w:line="240" w:lineRule="auto"/>
+        <w:rPr>
+          <w:rFonts w:ascii="Georgia" w:hAnsi="Georgia"/>
+          <w:sz w:val="28"/>
+          <w:szCs w:val="28"/>
+        </w:rPr>
+      </w:pPr>
+    </w:p>
+    <w:p>
+      <w:pPr>
+        <w:spacing w:after="0" w:line="240" w:lineRule="auto"/>
+        <w:rPr>
+          <w:rFonts w:ascii="Georgia" w:hAnsi="Georgia"/>
+          <w:sz w:val="28"/>
+          <w:szCs w:val="28"/>
+        </w:rPr>
+      </w:pPr>
+      <w:r>
+        <w:rPr>
+          <w:rFonts w:ascii="Georgia" w:hAnsi="Georgia"/>
+          <w:sz w:val="28"/>
+          <w:szCs w:val="28"/>
+        </w:rPr>
+        <w:t>direction = random.choice(["East", "West", "North","South"])</w:t>
+      </w:r>
+    </w:p>
+    <w:p>
+      <w:pPr>
+        <w:spacing w:after="0" w:line="240" w:lineRule="auto"/>
+        <w:rPr>
+          <w:rFonts w:ascii="Georgia" w:hAnsi="Georgia"/>
+          <w:sz w:val="28"/>
+          <w:szCs w:val="28"/>
+        </w:rPr>
+      </w:pPr>
+      <w:r>
+        <w:rPr>
+          <w:rFonts w:ascii="Georgia" w:hAnsi="Georgia"/>
+          <w:sz w:val="28"/>
+          <w:szCs w:val="28"/>
+        </w:rPr>
+        <w:t>print("Randomly selected cardinal direction is",direction)</w:t>
+      </w:r>
+    </w:p>
+    <w:p>
+      <w:pPr>
+        <w:spacing w:after="0" w:line="240" w:lineRule="auto"/>
+        <w:rPr>
+          <w:rFonts w:ascii="Georgia" w:hAnsi="Georgia"/>
+          <w:sz w:val="28"/>
+          <w:szCs w:val="28"/>
+        </w:rPr>
+      </w:pPr>
+    </w:p>
+    <w:p>
+      <w:pPr>
+        <w:spacing w:after="0" w:line="240" w:lineRule="auto"/>
+        <w:rPr>
+          <w:rFonts w:ascii="Georgia" w:hAnsi="Georgia"/>
+          <w:sz w:val="28"/>
+          <w:szCs w:val="28"/>
+        </w:rPr>
+      </w:pPr>
+      <w:r>
+        <w:rPr>
+          <w:rFonts w:ascii="Georgia" w:hAnsi="Georgia"/>
+          <w:sz w:val="28"/>
+          <w:szCs w:val="28"/>
+        </w:rPr>
+        <w:t>def d():</w:t>
+      </w:r>
+    </w:p>
+    <w:p>
+      <w:pPr>
+        <w:spacing w:after="0" w:line="240" w:lineRule="auto"/>
+        <w:rPr>
+          <w:rFonts w:ascii="Georgia" w:hAnsi="Georgia"/>
+          <w:sz w:val="28"/>
+          <w:szCs w:val="28"/>
+        </w:rPr>
+      </w:pPr>
+      <w:r>
+        <w:rPr>
+          <w:rFonts w:ascii="Georgia" w:hAnsi="Georgia"/>
+          <w:sz w:val="28"/>
+          <w:szCs w:val="28"/>
+        </w:rPr>
+        <w:t xml:space="preserve">    dir = random.choice(["East", "West", "North","South"])</w:t>
+      </w:r>
+    </w:p>
+    <w:p>
+      <w:pPr>
+        <w:spacing w:after="0" w:line="240" w:lineRule="auto"/>
+        <w:rPr>
+          <w:rFonts w:ascii="Georgia" w:hAnsi="Georgia"/>
+          <w:sz w:val="28"/>
+          <w:szCs w:val="28"/>
+        </w:rPr>
+      </w:pPr>
+      <w:r>
+        <w:rPr>
+          <w:rFonts w:ascii="Georgia" w:hAnsi="Georgia"/>
+          <w:sz w:val="28"/>
+          <w:szCs w:val="28"/>
+        </w:rPr>
+        <w:t xml:space="preserve">    return dir</w:t>
+      </w:r>
+    </w:p>
+    <w:p>
+      <w:pPr>
+        <w:spacing w:after="0" w:line="240" w:lineRule="auto"/>
+        <w:rPr>
+          <w:rFonts w:ascii="Georgia" w:hAnsi="Georgia"/>
+          <w:sz w:val="28"/>
+          <w:szCs w:val="28"/>
+        </w:rPr>
+      </w:pPr>
+      <w:r>
+        <w:rPr>
+          <w:rFonts w:ascii="Georgia" w:hAnsi="Georgia"/>
+          <w:sz w:val="28"/>
+          <w:szCs w:val="28"/>
+        </w:rPr>
+        <w:t>print("Random non cardinal Direction is",d()+"-"+d())</w:t>
+      </w:r>
+    </w:p>
+    <w:p>
+      <w:pPr>
+        <w:spacing w:after="0" w:line="240" w:lineRule="auto"/>
+        <w:rPr>
+          <w:rFonts w:ascii="Georgia" w:hAnsi="Georgia"/>
+          <w:b/>
+          <w:bCs/>
+          <w:sz w:val="48"/>
+          <w:szCs w:val="48"/>
+        </w:rPr>
+      </w:pPr>
+      <w:r>
+        <w:rPr>
+          <w:rFonts w:ascii="Georgia" w:hAnsi="Georgia"/>
+          <w:b/>
+          <w:bCs/>
+          <w:sz w:val="48"/>
+          <w:szCs w:val="48"/>
+        </w:rPr>
+        <w:t>Output-</w:t>
+      </w:r>
+    </w:p>
+    <w:p>
+      <w:r>
+        <w:drawing>
+          <wp:inline distT="0" distB="0" distL="0" distR="0" wp14:anchorId="010CC3E6" wp14:editId="3DA24385">
+            <wp:extent cx="6823333" cy="791570"/>
+            <wp:effectExtent l="0" t="0" r="0" b="8890"/>
+            <wp:docPr id="31" name="Picture 31"/>
+            <wp:cNvGraphicFramePr>
+              <a:graphicFrameLocks xmlns:a="http://schemas.openxmlformats.org/drawingml/2006/main" noChangeAspect="1"/>
+            </wp:cNvGraphicFramePr>
+            <a:graphic xmlns:a="http://schemas.openxmlformats.org/drawingml/2006/main">
+              <a:graphicData uri="http://schemas.openxmlformats.org/drawingml/2006/picture">
+                <pic:pic xmlns:pic="http://schemas.openxmlformats.org/drawingml/2006/picture">
+                  <pic:nvPicPr>
+                    <pic:cNvPr id="1" name=""/>
+                    <pic:cNvPicPr/>
+                  </pic:nvPicPr>
+                  <pic:blipFill>
+                    <a:blip r:embed="rId32"/>
+                    <a:stretch>
+                      <a:fillRect/>
+                    </a:stretch>
+                  </pic:blipFill>
+                  <pic:spPr>
+                    <a:xfrm>
+                      <a:off x="0" y="0"/>
+                      <a:ext cx="6891462" cy="799474"/>
+                    </a:xfrm>
+                    <a:prstGeom prst="rect">
+                      <a:avLst/>
+                    </a:prstGeom>
+                  </pic:spPr>
+                </pic:pic>
+              </a:graphicData>
+            </a:graphic>
+          </wp:inline>
+        </w:drawing>
+      </w:r>
+    </w:p>
+    <w:p>
+      <w:r>
+        <w:drawing>
+          <wp:inline distT="0" distB="0" distL="0" distR="0" wp14:anchorId="2AD6CFB2" wp14:editId="0754E68A">
+            <wp:extent cx="6822355" cy="750626"/>
+            <wp:effectExtent l="0" t="0" r="0" b="0"/>
+            <wp:docPr id="32" name="Picture 32"/>
+            <wp:cNvGraphicFramePr>
+              <a:graphicFrameLocks xmlns:a="http://schemas.openxmlformats.org/drawingml/2006/main" noChangeAspect="1"/>
+            </wp:cNvGraphicFramePr>
+            <a:graphic xmlns:a="http://schemas.openxmlformats.org/drawingml/2006/main">
+              <a:graphicData uri="http://schemas.openxmlformats.org/drawingml/2006/picture">
+                <pic:pic xmlns:pic="http://schemas.openxmlformats.org/drawingml/2006/picture">
+                  <pic:nvPicPr>
+                    <pic:cNvPr id="1" name=""/>
+                    <pic:cNvPicPr/>
+                  </pic:nvPicPr>
+                  <pic:blipFill>
+                    <a:blip r:embed="rId33"/>
+                    <a:stretch>
+                      <a:fillRect/>
+                    </a:stretch>
+                  </pic:blipFill>
+                  <pic:spPr>
+                    <a:xfrm>
+                      <a:off x="0" y="0"/>
+                      <a:ext cx="6875244" cy="756445"/>
+                    </a:xfrm>
+                    <a:prstGeom prst="rect">
+                      <a:avLst/>
+                    </a:prstGeom>
+                  </pic:spPr>
+                </pic:pic>
+              </a:graphicData>
+            </a:graphic>
+          </wp:inline>
+        </w:drawing>
+      </w:r>
+    </w:p>
+    <w:p>
+      <w:r>
+        <w:drawing>
+          <wp:inline distT="0" distB="0" distL="0" distR="0" wp14:anchorId="401BB776" wp14:editId="228DDC0C">
+            <wp:extent cx="6855434" cy="777922"/>
+            <wp:effectExtent l="0" t="0" r="3175" b="3175"/>
+            <wp:docPr id="33" name="Picture 33"/>
+            <wp:cNvGraphicFramePr>
+              <a:graphicFrameLocks xmlns:a="http://schemas.openxmlformats.org/drawingml/2006/main" noChangeAspect="1"/>
+            </wp:cNvGraphicFramePr>
+            <a:graphic xmlns:a="http://schemas.openxmlformats.org/drawingml/2006/main">
+              <a:graphicData uri="http://schemas.openxmlformats.org/drawingml/2006/picture">
+                <pic:pic xmlns:pic="http://schemas.openxmlformats.org/drawingml/2006/picture">
+                  <pic:nvPicPr>
+                    <pic:cNvPr id="1" name=""/>
+                    <pic:cNvPicPr/>
+                  </pic:nvPicPr>
+                  <pic:blipFill>
+                    <a:blip r:embed="rId34"/>
+                    <a:stretch>
+                      <a:fillRect/>
+                    </a:stretch>
+                  </pic:blipFill>
+                  <pic:spPr>
+                    <a:xfrm>
+                      <a:off x="0" y="0"/>
+                      <a:ext cx="6884218" cy="781188"/>
+                    </a:xfrm>
+                    <a:prstGeom prst="rect">
+                      <a:avLst/>
+                    </a:prstGeom>
+                  </pic:spPr>
+                </pic:pic>
+              </a:graphicData>
+            </a:graphic>
+          </wp:inline>
+        </w:drawing>
+      </w:r>
+    </w:p>
+    <w:p>
+      <w:r>
+        <w:br w:type="page"/>
+      </w:r>
+    </w:p>
+    <w:p>
+      <w:pPr>
+        <w:jc w:val="center"/>
+        <w:rPr>
+          <w:rFonts w:ascii="Bahnschrift SemiBold" w:hAnsi="Bahnschrift SemiBold"/>
+          <w:sz w:val="72"/>
+          <w:szCs w:val="72"/>
+        </w:rPr>
+      </w:pPr>
+      <w:r>
+        <w:rPr>
+          <w:rFonts w:ascii="Bahnschrift SemiBold" w:hAnsi="Bahnschrift SemiBold"/>
+          <w:sz w:val="72"/>
+          <w:szCs w:val="72"/>
+        </w:rPr>
+        <w:lastRenderedPageBreak/>
+        <w:t>Program</w:t>
+      </w:r>
+    </w:p>
+    <w:p>
+      <w:pPr>
+        <w:spacing w:after="0" w:line="240" w:lineRule="auto"/>
+        <w:rPr>
+          <w:rFonts w:ascii="Georgia" w:hAnsi="Georgia"/>
+          <w:sz w:val="36"/>
+          <w:szCs w:val="36"/>
+        </w:rPr>
+      </w:pPr>
+      <w:r>
+        <w:rPr>
+          <w:rFonts w:ascii="Georgia" w:hAnsi="Georgia"/>
+          <w:sz w:val="36"/>
+          <w:szCs w:val="36"/>
+        </w:rPr>
+        <w:t xml:space="preserve"> </w:t>
+      </w:r>
+    </w:p>
+    <w:p>
+      <w:pPr>
+        <w:spacing w:after="0" w:line="240" w:lineRule="auto"/>
+        <w:rPr>
+          <w:rFonts w:ascii="Georgia" w:hAnsi="Georgia"/>
+          <w:b/>
+          <w:bCs/>
+          <w:sz w:val="48"/>
+          <w:szCs w:val="48"/>
+        </w:rPr>
+      </w:pPr>
+      <w:r>
+        <w:rPr>
+          <w:rFonts w:ascii="Georgia" w:hAnsi="Georgia"/>
+          <w:b/>
+          <w:bCs/>
+          <w:sz w:val="48"/>
+          <w:szCs w:val="48"/>
+        </w:rPr>
+        <w:t>Source Code</w:t>
+      </w:r>
+      <w:r>
+        <w:rPr>
+          <w:rFonts w:ascii="Georgia" w:hAnsi="Georgia"/>
+          <w:b/>
+          <w:bCs/>
+          <w:sz w:val="48"/>
+          <w:szCs w:val="48"/>
+        </w:rPr>
+        <w:t>-</w:t>
+      </w:r>
+    </w:p>
+    <w:p>
+      <w:pPr>
+        <w:spacing w:after="0" w:line="240" w:lineRule="auto"/>
+        <w:rPr>
+          <w:rFonts w:ascii="Georgia" w:hAnsi="Georgia"/>
+          <w:sz w:val="28"/>
+          <w:szCs w:val="28"/>
+        </w:rPr>
+      </w:pPr>
+    </w:p>
+    <w:p>
+      <w:pPr>
+        <w:spacing w:after="0" w:line="240" w:lineRule="auto"/>
+        <w:rPr>
+          <w:rFonts w:ascii="Georgia" w:hAnsi="Georgia"/>
+          <w:b/>
+          <w:bCs/>
+          <w:sz w:val="48"/>
+          <w:szCs w:val="48"/>
+        </w:rPr>
+      </w:pPr>
+      <w:r>
+        <w:rPr>
+          <w:rFonts w:ascii="Georgia" w:hAnsi="Georgia"/>
+          <w:b/>
+          <w:bCs/>
+          <w:sz w:val="48"/>
+          <w:szCs w:val="48"/>
+        </w:rPr>
+        <w:t>Output-</w:t>
+      </w:r>
+    </w:p>
+    <w:p/>
+    <w:p/>
+    <w:p/>
+    <w:p/>
+    <w:p>
+      <w:r>
+        <w:br w:type="page"/>
+      </w:r>
+    </w:p>
+    <w:p/>
+    <w:p>
+      <w:pPr>
+        <w:jc w:val="center"/>
+        <w:rPr>
+          <w:rFonts w:ascii="Bahnschrift SemiBold" w:hAnsi="Bahnschrift SemiBold"/>
+          <w:sz w:val="72"/>
+          <w:szCs w:val="72"/>
+        </w:rPr>
+      </w:pPr>
+      <w:r>
+        <w:rPr>
+          <w:rFonts w:ascii="Bahnschrift SemiBold" w:hAnsi="Bahnschrift SemiBold"/>
+          <w:sz w:val="72"/>
+          <w:szCs w:val="72"/>
+        </w:rPr>
+        <w:t>Program</w:t>
+      </w:r>
+    </w:p>
+    <w:p>
+      <w:pPr>
+        <w:spacing w:after="0" w:line="240" w:lineRule="auto"/>
+        <w:rPr>
+          <w:rFonts w:ascii="Georgia" w:hAnsi="Georgia"/>
+          <w:sz w:val="36"/>
+          <w:szCs w:val="36"/>
+        </w:rPr>
+      </w:pPr>
+      <w:r>
+        <w:rPr>
+          <w:rFonts w:ascii="Georgia" w:hAnsi="Georgia"/>
+          <w:sz w:val="36"/>
+          <w:szCs w:val="36"/>
+        </w:rPr>
+        <w:t xml:space="preserve"> </w:t>
+      </w:r>
+    </w:p>
+    <w:p>
+      <w:pPr>
+        <w:spacing w:after="0" w:line="240" w:lineRule="auto"/>
+        <w:rPr>
+          <w:rFonts w:ascii="Georgia" w:hAnsi="Georgia"/>
+          <w:b/>
+          <w:bCs/>
+          <w:sz w:val="48"/>
+          <w:szCs w:val="48"/>
+        </w:rPr>
+      </w:pPr>
+      <w:r>
+        <w:rPr>
+          <w:rFonts w:ascii="Georgia" w:hAnsi="Georgia"/>
+          <w:b/>
+          <w:bCs/>
+          <w:sz w:val="48"/>
+          <w:szCs w:val="48"/>
+        </w:rPr>
+        <w:t>Source Code</w:t>
+      </w:r>
+      <w:r>
+        <w:rPr>
+          <w:rFonts w:ascii="Georgia" w:hAnsi="Georgia"/>
+          <w:b/>
+          <w:bCs/>
+          <w:sz w:val="48"/>
+          <w:szCs w:val="48"/>
+        </w:rPr>
+        <w:t>-</w:t>
+      </w:r>
+    </w:p>
+    <w:p>
+      <w:pPr>
+        <w:spacing w:after="0" w:line="240" w:lineRule="auto"/>
+        <w:rPr>
+          <w:rFonts w:ascii="Georgia" w:hAnsi="Georgia"/>
+          <w:sz w:val="28"/>
+          <w:szCs w:val="28"/>
+        </w:rPr>
+      </w:pPr>
+    </w:p>
+    <w:p>
+      <w:pPr>
+        <w:spacing w:after="0" w:line="240" w:lineRule="auto"/>
+        <w:rPr>
+          <w:rFonts w:ascii="Georgia" w:hAnsi="Georgia"/>
+          <w:b/>
+          <w:bCs/>
+          <w:sz w:val="48"/>
+          <w:szCs w:val="48"/>
+        </w:rPr>
+      </w:pPr>
+      <w:r>
+        <w:rPr>
+          <w:rFonts w:ascii="Georgia" w:hAnsi="Georgia"/>
+          <w:b/>
+          <w:bCs/>
+          <w:sz w:val="48"/>
+          <w:szCs w:val="48"/>
+        </w:rPr>
+        <w:t>Output-</w:t>
+      </w:r>
+    </w:p>
+    <w:p/>
+    <w:p/>
+    <w:p/>
+    <w:p>
+      <w:r>
+        <w:br w:type="page"/>
+      </w:r>
+    </w:p>
+    <w:p/>
+    <w:p>
+      <w:pPr>
+        <w:jc w:val="center"/>
+        <w:rPr>
+          <w:rFonts w:ascii="Bahnschrift SemiBold" w:hAnsi="Bahnschrift SemiBold"/>
+          <w:sz w:val="72"/>
+          <w:szCs w:val="72"/>
+        </w:rPr>
+      </w:pPr>
+      <w:r>
+        <w:rPr>
+          <w:rFonts w:ascii="Bahnschrift SemiBold" w:hAnsi="Bahnschrift SemiBold"/>
+          <w:sz w:val="72"/>
+          <w:szCs w:val="72"/>
+        </w:rPr>
+        <w:t>Program</w:t>
+      </w:r>
+    </w:p>
+    <w:p>
+      <w:pPr>
+        <w:spacing w:after="0" w:line="240" w:lineRule="auto"/>
+        <w:rPr>
+          <w:rFonts w:ascii="Georgia" w:hAnsi="Georgia"/>
+          <w:sz w:val="36"/>
+          <w:szCs w:val="36"/>
+        </w:rPr>
+      </w:pPr>
+      <w:r>
+        <w:rPr>
+          <w:rFonts w:ascii="Georgia" w:hAnsi="Georgia"/>
+          <w:sz w:val="36"/>
+          <w:szCs w:val="36"/>
+        </w:rPr>
+        <w:t xml:space="preserve"> </w:t>
+      </w:r>
+    </w:p>
+    <w:p>
+      <w:pPr>
+        <w:spacing w:after="0" w:line="240" w:lineRule="auto"/>
+        <w:rPr>
+          <w:rFonts w:ascii="Georgia" w:hAnsi="Georgia"/>
+          <w:b/>
+          <w:bCs/>
+          <w:sz w:val="48"/>
+          <w:szCs w:val="48"/>
+        </w:rPr>
+      </w:pPr>
+      <w:r>
+        <w:rPr>
+          <w:rFonts w:ascii="Georgia" w:hAnsi="Georgia"/>
+          <w:b/>
+          <w:bCs/>
+          <w:sz w:val="48"/>
+          <w:szCs w:val="48"/>
+        </w:rPr>
+        <w:t>Source Code</w:t>
+      </w:r>
+      <w:r>
+        <w:rPr>
+          <w:rFonts w:ascii="Georgia" w:hAnsi="Georgia"/>
+          <w:b/>
+          <w:bCs/>
+          <w:sz w:val="48"/>
+          <w:szCs w:val="48"/>
+        </w:rPr>
+        <w:t>-</w:t>
+      </w:r>
+    </w:p>
+    <w:p>
+      <w:pPr>
+        <w:spacing w:after="0" w:line="240" w:lineRule="auto"/>
+        <w:rPr>
+          <w:rFonts w:ascii="Georgia" w:hAnsi="Georgia"/>
+          <w:sz w:val="28"/>
+          <w:szCs w:val="28"/>
+        </w:rPr>
+      </w:pPr>
+    </w:p>
+    <w:p>
+      <w:pPr>
+        <w:spacing w:after="0" w:line="240" w:lineRule="auto"/>
+        <w:rPr>
+          <w:rFonts w:ascii="Georgia" w:hAnsi="Georgia"/>
+          <w:b/>
+          <w:bCs/>
+          <w:sz w:val="48"/>
+          <w:szCs w:val="48"/>
+        </w:rPr>
+      </w:pPr>
+      <w:r>
+        <w:rPr>
+          <w:rFonts w:ascii="Georgia" w:hAnsi="Georgia"/>
+          <w:b/>
+          <w:bCs/>
+          <w:sz w:val="48"/>
+          <w:szCs w:val="48"/>
+        </w:rPr>
+        <w:t>Output-</w:t>
+      </w:r>
+    </w:p>
     <w:p/>
     <w:p/>
     <w:p/>

</xml_diff>